<commit_message>
now vectorspace uses output of boolean model
</commit_message>
<xml_diff>
--- a/Design Document.docx
+++ b/Design Document.docx
@@ -34,8 +34,6 @@
         </w:rPr>
         <w:t xml:space="preserve"> </w:t>
       </w:r>
-      <w:bookmarkStart w:id="0" w:name="_GoBack"/>
-      <w:bookmarkEnd w:id="0"/>
       <w:r>
         <w:rPr>
           <w:rFonts w:ascii="Arial" w:eastAsia="Times New Roman" w:hAnsi="Arial" w:cs="Arial"/>
@@ -463,7 +461,7 @@
     <w:p>
       <w:pPr>
         <w:spacing w:after="0" w:line="240" w:lineRule="auto"/>
-        <w:jc w:val="center"/>
+        <w:ind w:left="1440"/>
         <w:textAlignment w:val="baseline"/>
         <w:rPr>
           <w:rFonts w:ascii="Adobe Fan Heiti Std B" w:eastAsia="Adobe Fan Heiti Std B" w:hAnsi="Adobe Fan Heiti Std B" w:cs="Arial"/>
@@ -473,47 +471,6 @@
           <w:lang w:eastAsia="en-IN"/>
         </w:rPr>
       </w:pPr>
-      <w:r>
-        <w:rPr>
-          <w:rFonts w:ascii="Adobe Fan Heiti Std B" w:eastAsia="Adobe Fan Heiti Std B" w:hAnsi="Adobe Fan Heiti Std B" w:cs="Arial"/>
-          <w:color w:val="000000"/>
-          <w:sz w:val="28"/>
-          <w:szCs w:val="28"/>
-          <w:lang w:eastAsia="en-IN"/>
-        </w:rPr>
-        <w:t>JSNS Rahul</w:t>
-      </w:r>
-      <w:r>
-        <w:rPr>
-          <w:rFonts w:ascii="Adobe Fan Heiti Std B" w:eastAsia="Adobe Fan Heiti Std B" w:hAnsi="Adobe Fan Heiti Std B" w:cs="Arial"/>
-          <w:color w:val="000000"/>
-          <w:sz w:val="28"/>
-          <w:szCs w:val="28"/>
-          <w:lang w:eastAsia="en-IN"/>
-        </w:rPr>
-        <w:tab/>
-        <w:t xml:space="preserve">      (2017A7PS02</w:t>
-      </w:r>
-      <w:r>
-        <w:rPr>
-          <w:rFonts w:ascii="Adobe Fan Heiti Std B" w:eastAsia="Adobe Fan Heiti Std B" w:hAnsi="Adobe Fan Heiti Std B" w:cs="Arial"/>
-          <w:color w:val="000000"/>
-          <w:sz w:val="28"/>
-          <w:szCs w:val="28"/>
-          <w:lang w:eastAsia="en-IN"/>
-        </w:rPr>
-        <w:t>62</w:t>
-      </w:r>
-      <w:r>
-        <w:rPr>
-          <w:rFonts w:ascii="Adobe Fan Heiti Std B" w:eastAsia="Adobe Fan Heiti Std B" w:hAnsi="Adobe Fan Heiti Std B" w:cs="Arial"/>
-          <w:color w:val="000000"/>
-          <w:sz w:val="28"/>
-          <w:szCs w:val="28"/>
-          <w:lang w:eastAsia="en-IN"/>
-        </w:rPr>
-        <w:t>H)</w:t>
-      </w:r>
     </w:p>
     <w:p>
       <w:pPr>
@@ -542,6 +499,16 @@
           <w:lang w:eastAsia="en-IN"/>
         </w:rPr>
       </w:pPr>
+      <w:r>
+        <w:rPr>
+          <w:rFonts w:ascii="Adobe Fan Heiti Std B" w:eastAsia="Adobe Fan Heiti Std B" w:hAnsi="Adobe Fan Heiti Std B" w:cs="Arial"/>
+          <w:color w:val="000000"/>
+          <w:sz w:val="24"/>
+          <w:szCs w:val="24"/>
+          <w:lang w:eastAsia="en-IN"/>
+        </w:rPr>
+        <w:t>Under the guidance of</w:t>
+      </w:r>
     </w:p>
     <w:p>
       <w:pPr>
@@ -564,31 +531,888 @@
           <w:szCs w:val="24"/>
           <w:lang w:eastAsia="en-IN"/>
         </w:rPr>
-        <w:t>Under the guidance of</w:t>
-      </w:r>
-    </w:p>
-    <w:p>
-      <w:pPr>
-        <w:spacing w:after="0" w:line="240" w:lineRule="auto"/>
-        <w:jc w:val="center"/>
-        <w:textAlignment w:val="baseline"/>
-        <w:rPr>
-          <w:rFonts w:ascii="Adobe Fan Heiti Std B" w:eastAsia="Adobe Fan Heiti Std B" w:hAnsi="Adobe Fan Heiti Std B" w:cs="Arial"/>
-          <w:color w:val="000000"/>
+        <w:t>Dr. Aruna Malapati</w:t>
+      </w:r>
+    </w:p>
+    <w:p>
+      <w:pPr>
+        <w:pStyle w:val="Heading4"/>
+        <w:rPr>
+          <w:rFonts w:eastAsia="Adobe Fan Heiti Std B"/>
+          <w:sz w:val="32"/>
+          <w:szCs w:val="32"/>
+          <w:lang w:eastAsia="en-IN"/>
+        </w:rPr>
+      </w:pPr>
+      <w:r>
+        <w:rPr>
+          <w:rFonts w:eastAsia="Adobe Fan Heiti Std B"/>
+          <w:sz w:val="32"/>
+          <w:szCs w:val="32"/>
+          <w:lang w:eastAsia="en-IN"/>
+        </w:rPr>
+        <w:lastRenderedPageBreak/>
+        <w:t>Abstract</w:t>
+      </w:r>
+      <w:r>
+        <w:rPr>
+          <w:rFonts w:eastAsia="Adobe Fan Heiti Std B"/>
+          <w:sz w:val="32"/>
+          <w:szCs w:val="32"/>
+          <w:lang w:eastAsia="en-IN"/>
+        </w:rPr>
+        <w:t>:</w:t>
+      </w:r>
+      <w:r>
+        <w:rPr>
+          <w:lang w:eastAsia="en-IN"/>
+        </w:rPr>
+        <w:tab/>
+      </w:r>
+    </w:p>
+    <w:p>
+      <w:pPr>
+        <w:rPr>
+          <w:rFonts w:ascii="Adobe Fan Heiti Std B" w:eastAsia="Adobe Fan Heiti Std B" w:hAnsi="Adobe Fan Heiti Std B" w:cs="Arial"/>
+          <w:color w:val="000000"/>
+          <w:lang w:eastAsia="en-IN"/>
+        </w:rPr>
+      </w:pPr>
+      <w:r>
+        <w:rPr>
+          <w:rFonts w:ascii="Adobe Fan Heiti Std B" w:eastAsia="Adobe Fan Heiti Std B" w:hAnsi="Adobe Fan Heiti Std B" w:cs="Arial"/>
+          <w:color w:val="000000"/>
+          <w:lang w:eastAsia="en-IN"/>
+        </w:rPr>
+        <w:tab/>
+        <w:t>This project aims to build a domain specific search engine based on vector space model.</w:t>
+      </w:r>
+      <w:r>
+        <w:rPr>
+          <w:rFonts w:ascii="Adobe Fan Heiti Std B" w:eastAsia="Adobe Fan Heiti Std B" w:hAnsi="Adobe Fan Heiti Std B" w:cs="Arial"/>
+          <w:color w:val="000000"/>
+          <w:lang w:eastAsia="en-IN"/>
+        </w:rPr>
+        <w:t xml:space="preserve"> </w:t>
+      </w:r>
+      <w:r>
+        <w:rPr>
+          <w:rFonts w:ascii="Adobe Fan Heiti Std B" w:eastAsia="Adobe Fan Heiti Std B" w:hAnsi="Adobe Fan Heiti Std B" w:cs="Arial"/>
+          <w:color w:val="000000"/>
+          <w:lang w:eastAsia="en-IN"/>
+        </w:rPr>
+        <w:t>Initially t</w:t>
+      </w:r>
+      <w:r>
+        <w:rPr>
+          <w:rFonts w:ascii="Adobe Fan Heiti Std B" w:eastAsia="Adobe Fan Heiti Std B" w:hAnsi="Adobe Fan Heiti Std B" w:cs="Arial"/>
+          <w:color w:val="000000"/>
+          <w:lang w:eastAsia="en-IN"/>
+        </w:rPr>
+        <w:t>he documents to be searched are pre</w:t>
+      </w:r>
+      <w:r>
+        <w:rPr>
+          <w:rFonts w:ascii="Adobe Fan Heiti Std B" w:eastAsia="Adobe Fan Heiti Std B" w:hAnsi="Adobe Fan Heiti Std B" w:cs="Arial"/>
+          <w:color w:val="000000"/>
+          <w:lang w:eastAsia="en-IN"/>
+        </w:rPr>
+        <w:t>-</w:t>
+      </w:r>
+      <w:r>
+        <w:rPr>
+          <w:rFonts w:ascii="Adobe Fan Heiti Std B" w:eastAsia="Adobe Fan Heiti Std B" w:hAnsi="Adobe Fan Heiti Std B" w:cs="Arial"/>
+          <w:color w:val="000000"/>
+          <w:lang w:eastAsia="en-IN"/>
+        </w:rPr>
+        <w:t>processed to generate tokens.</w:t>
+      </w:r>
+      <w:r>
+        <w:rPr>
+          <w:rFonts w:ascii="Adobe Fan Heiti Std B" w:eastAsia="Adobe Fan Heiti Std B" w:hAnsi="Adobe Fan Heiti Std B" w:cs="Arial"/>
+          <w:color w:val="000000"/>
+          <w:lang w:eastAsia="en-IN"/>
+        </w:rPr>
+        <w:t xml:space="preserve"> In the vector space model, documents are represented as vectors </w:t>
+      </w:r>
+      <w:r>
+        <w:rPr>
+          <w:rFonts w:ascii="Adobe Fan Heiti Std B" w:eastAsia="Adobe Fan Heiti Std B" w:hAnsi="Adobe Fan Heiti Std B" w:cs="Arial"/>
+          <w:color w:val="000000"/>
+          <w:lang w:eastAsia="en-IN"/>
+        </w:rPr>
+        <w:t>containing</w:t>
+      </w:r>
+      <w:r>
+        <w:rPr>
+          <w:rFonts w:ascii="Adobe Fan Heiti Std B" w:eastAsia="Adobe Fan Heiti Std B" w:hAnsi="Adobe Fan Heiti Std B" w:cs="Arial"/>
+          <w:color w:val="000000"/>
+          <w:lang w:eastAsia="en-IN"/>
+        </w:rPr>
+        <w:t xml:space="preserve"> w</w:t>
+      </w:r>
+      <w:r>
+        <w:rPr>
+          <w:rFonts w:ascii="Adobe Fan Heiti Std B" w:eastAsia="Adobe Fan Heiti Std B" w:hAnsi="Adobe Fan Heiti Std B" w:cs="Arial"/>
+          <w:color w:val="000000"/>
+          <w:lang w:eastAsia="en-IN"/>
+        </w:rPr>
+        <w:t xml:space="preserve">eights of </w:t>
+      </w:r>
+      <w:r>
+        <w:rPr>
+          <w:rFonts w:ascii="Adobe Fan Heiti Std B" w:eastAsia="Adobe Fan Heiti Std B" w:hAnsi="Adobe Fan Heiti Std B" w:cs="Arial"/>
+          <w:color w:val="000000"/>
+          <w:lang w:eastAsia="en-IN"/>
+        </w:rPr>
+        <w:t>these tokens</w:t>
+      </w:r>
+      <w:r>
+        <w:rPr>
+          <w:rFonts w:ascii="Adobe Fan Heiti Std B" w:eastAsia="Adobe Fan Heiti Std B" w:hAnsi="Adobe Fan Heiti Std B" w:cs="Arial"/>
+          <w:color w:val="000000"/>
+          <w:lang w:eastAsia="en-IN"/>
+        </w:rPr>
+        <w:t>.</w:t>
+      </w:r>
+      <w:r>
+        <w:rPr>
+          <w:rFonts w:ascii="Adobe Fan Heiti Std B" w:eastAsia="Adobe Fan Heiti Std B" w:hAnsi="Adobe Fan Heiti Std B" w:cs="Arial"/>
+          <w:color w:val="000000"/>
+          <w:lang w:eastAsia="en-IN"/>
+        </w:rPr>
+        <w:t xml:space="preserve"> </w:t>
+      </w:r>
+      <w:r>
+        <w:rPr>
+          <w:rFonts w:ascii="Adobe Fan Heiti Std B" w:eastAsia="Adobe Fan Heiti Std B" w:hAnsi="Adobe Fan Heiti Std B" w:cs="Arial"/>
+          <w:color w:val="000000"/>
+          <w:lang w:eastAsia="en-IN"/>
+        </w:rPr>
+        <w:t>When a query is given to the search engine</w:t>
+      </w:r>
+      <w:r>
+        <w:rPr>
+          <w:rFonts w:ascii="Adobe Fan Heiti Std B" w:eastAsia="Adobe Fan Heiti Std B" w:hAnsi="Adobe Fan Heiti Std B" w:cs="Arial"/>
+          <w:color w:val="000000"/>
+          <w:lang w:eastAsia="en-IN"/>
+        </w:rPr>
+        <w:t>, a vector is mad</w:t>
+      </w:r>
+      <w:r>
+        <w:rPr>
+          <w:rFonts w:ascii="Adobe Fan Heiti Std B" w:eastAsia="Adobe Fan Heiti Std B" w:hAnsi="Adobe Fan Heiti Std B" w:cs="Arial"/>
+          <w:color w:val="000000"/>
+          <w:lang w:eastAsia="en-IN"/>
+        </w:rPr>
+        <w:t>e from its tokens</w:t>
+      </w:r>
+      <w:r>
+        <w:rPr>
+          <w:rFonts w:ascii="Adobe Fan Heiti Std B" w:eastAsia="Adobe Fan Heiti Std B" w:hAnsi="Adobe Fan Heiti Std B" w:cs="Arial"/>
+          <w:color w:val="000000"/>
+          <w:lang w:eastAsia="en-IN"/>
+        </w:rPr>
+        <w:t xml:space="preserve"> and similarity between all the documents is found. Then the documents are returned in order of decreasing similarity.</w:t>
+      </w:r>
+    </w:p>
+    <w:p>
+      <w:pPr>
+        <w:rPr>
+          <w:rFonts w:ascii="Adobe Fan Heiti Std B" w:eastAsia="Adobe Fan Heiti Std B" w:hAnsi="Adobe Fan Heiti Std B" w:cs="Arial"/>
+          <w:color w:val="000000"/>
+          <w:lang w:eastAsia="en-IN"/>
+        </w:rPr>
+      </w:pPr>
+    </w:p>
+    <w:p>
+      <w:pPr>
+        <w:pStyle w:val="Heading4"/>
+        <w:rPr>
+          <w:rFonts w:eastAsia="Adobe Fan Heiti Std B"/>
+          <w:sz w:val="32"/>
+          <w:szCs w:val="32"/>
+          <w:lang w:eastAsia="en-IN"/>
+        </w:rPr>
+      </w:pPr>
+      <w:r>
+        <w:rPr>
+          <w:rFonts w:eastAsia="Adobe Fan Heiti Std B"/>
+          <w:sz w:val="32"/>
+          <w:szCs w:val="32"/>
+          <w:lang w:eastAsia="en-IN"/>
+        </w:rPr>
+        <w:t>Architecture</w:t>
+      </w:r>
+      <w:r>
+        <w:rPr>
+          <w:rFonts w:eastAsia="Adobe Fan Heiti Std B"/>
+          <w:sz w:val="32"/>
+          <w:szCs w:val="32"/>
+          <w:lang w:eastAsia="en-IN"/>
+        </w:rPr>
+        <w:t>:</w:t>
+      </w:r>
+    </w:p>
+    <w:p>
+      <w:pPr>
+        <w:rPr>
+          <w:rFonts w:ascii="Adobe Fan Heiti Std B" w:eastAsia="Adobe Fan Heiti Std B" w:hAnsi="Adobe Fan Heiti Std B" w:cs="Arial"/>
+          <w:color w:val="000000"/>
+          <w:lang w:eastAsia="en-IN"/>
+        </w:rPr>
+      </w:pPr>
+      <w:r>
+        <w:rPr>
           <w:sz w:val="24"/>
           <w:szCs w:val="24"/>
           <w:lang w:eastAsia="en-IN"/>
         </w:rPr>
-      </w:pPr>
-      <w:r>
+        <w:t>Programming Language:</w:t>
+      </w:r>
+      <w:r>
+        <w:rPr>
+          <w:lang w:eastAsia="en-IN"/>
+        </w:rPr>
+        <w:t xml:space="preserve">  </w:t>
+      </w:r>
+      <w:r>
+        <w:rPr>
+          <w:rFonts w:ascii="Adobe Fan Heiti Std B" w:eastAsia="Adobe Fan Heiti Std B" w:hAnsi="Adobe Fan Heiti Std B" w:cs="Arial"/>
+          <w:color w:val="000000"/>
+          <w:lang w:eastAsia="en-IN"/>
+        </w:rPr>
+        <w:t>python</w:t>
+      </w:r>
+    </w:p>
+    <w:p>
+      <w:pPr>
         <w:rPr>
           <w:rFonts w:ascii="Adobe Fan Heiti Std B" w:eastAsia="Adobe Fan Heiti Std B" w:hAnsi="Adobe Fan Heiti Std B" w:cs="Arial"/>
           <w:color w:val="000000"/>
           <w:sz w:val="24"/>
           <w:szCs w:val="24"/>
-          <w:lang w:eastAsia="en-IN"/>
-        </w:rPr>
-        <w:t>Dr. Aruna Malapati</w:t>
+          <w:lang w:val="en-US" w:eastAsia="en-IN"/>
+        </w:rPr>
+      </w:pPr>
+      <w:r>
+        <w:rPr>
+          <w:sz w:val="24"/>
+          <w:szCs w:val="24"/>
+          <w:lang w:eastAsia="en-IN"/>
+        </w:rPr>
+        <w:t xml:space="preserve">Dataset:  </w:t>
+      </w:r>
+      <w:r>
+        <w:rPr>
+          <w:rFonts w:ascii="Adobe Fan Heiti Std B" w:eastAsia="Adobe Fan Heiti Std B" w:hAnsi="Adobe Fan Heiti Std B" w:cs="Arial"/>
+          <w:color w:val="000000"/>
+          <w:lang w:eastAsia="en-IN"/>
+        </w:rPr>
+        <w:t>Journals on Computer Science (</w:t>
+      </w:r>
+      <w:r>
+        <w:rPr>
+          <w:rFonts w:ascii="Adobe Fan Heiti Std B" w:eastAsia="Adobe Fan Heiti Std B" w:hAnsi="Adobe Fan Heiti Std B" w:cs="Arial"/>
+          <w:color w:val="000000"/>
+          <w:lang w:eastAsia="en-IN"/>
+        </w:rPr>
+        <w:t xml:space="preserve">350 </w:t>
+      </w:r>
+      <w:r>
+        <w:rPr>
+          <w:rFonts w:ascii="Adobe Fan Heiti Std B" w:eastAsia="Adobe Fan Heiti Std B" w:hAnsi="Adobe Fan Heiti Std B" w:cs="Arial"/>
+          <w:color w:val="000000"/>
+          <w:lang w:eastAsia="en-IN"/>
+        </w:rPr>
+        <w:t>journals</w:t>
+      </w:r>
+      <w:r>
+        <w:rPr>
+          <w:rFonts w:ascii="Adobe Fan Heiti Std B" w:eastAsia="Adobe Fan Heiti Std B" w:hAnsi="Adobe Fan Heiti Std B" w:cs="Arial"/>
+          <w:color w:val="000000"/>
+          <w:lang w:eastAsia="en-IN"/>
+        </w:rPr>
+        <w:t xml:space="preserve"> </w:t>
+      </w:r>
+      <w:r>
+        <w:rPr>
+          <w:rFonts w:ascii="Adobe Fan Heiti Std B" w:eastAsia="Adobe Fan Heiti Std B" w:hAnsi="Adobe Fan Heiti Std B" w:cs="Arial"/>
+          <w:color w:val="000000"/>
+          <w:lang w:eastAsia="en-IN"/>
+        </w:rPr>
+        <w:t>scraped from archive.org)</w:t>
+      </w:r>
+    </w:p>
+    <w:p>
+      <w:pPr>
+        <w:rPr>
+          <w:rFonts w:ascii="Adobe Fan Heiti Std B" w:eastAsia="Adobe Fan Heiti Std B" w:hAnsi="Adobe Fan Heiti Std B" w:cs="Arial"/>
+          <w:color w:val="000000"/>
+          <w:lang w:eastAsia="en-IN"/>
+        </w:rPr>
+      </w:pPr>
+      <w:r>
+        <w:rPr>
+          <w:rFonts w:ascii="Adobe Fan Heiti Std B" w:eastAsia="Adobe Fan Heiti Std B" w:hAnsi="Adobe Fan Heiti Std B" w:cs="Arial"/>
+          <w:color w:val="000000"/>
+          <w:lang w:eastAsia="en-IN"/>
+        </w:rPr>
+        <w:t>S</w:t>
+      </w:r>
+      <w:r>
+        <w:rPr>
+          <w:rFonts w:ascii="Adobe Fan Heiti Std B" w:eastAsia="Adobe Fan Heiti Std B" w:hAnsi="Adobe Fan Heiti Std B" w:cs="Arial"/>
+          <w:color w:val="000000"/>
+          <w:lang w:eastAsia="en-IN"/>
+        </w:rPr>
+        <w:t xml:space="preserve">ome of the </w:t>
+      </w:r>
+      <w:r>
+        <w:rPr>
+          <w:rFonts w:ascii="Adobe Fan Heiti Std B" w:eastAsia="Adobe Fan Heiti Std B" w:hAnsi="Adobe Fan Heiti Std B" w:cs="Arial"/>
+          <w:color w:val="000000"/>
+          <w:lang w:eastAsia="en-IN"/>
+        </w:rPr>
+        <w:t xml:space="preserve">python </w:t>
+      </w:r>
+      <w:r>
+        <w:rPr>
+          <w:rFonts w:ascii="Adobe Fan Heiti Std B" w:eastAsia="Adobe Fan Heiti Std B" w:hAnsi="Adobe Fan Heiti Std B" w:cs="Arial"/>
+          <w:color w:val="000000"/>
+          <w:lang w:eastAsia="en-IN"/>
+        </w:rPr>
+        <w:t>libraries</w:t>
+      </w:r>
+      <w:r>
+        <w:rPr>
+          <w:rFonts w:ascii="Adobe Fan Heiti Std B" w:eastAsia="Adobe Fan Heiti Std B" w:hAnsi="Adobe Fan Heiti Std B" w:cs="Arial"/>
+          <w:color w:val="000000"/>
+          <w:lang w:eastAsia="en-IN"/>
+        </w:rPr>
+        <w:t xml:space="preserve"> used are</w:t>
+      </w:r>
+      <w:r>
+        <w:rPr>
+          <w:rFonts w:ascii="Adobe Fan Heiti Std B" w:eastAsia="Adobe Fan Heiti Std B" w:hAnsi="Adobe Fan Heiti Std B" w:cs="Arial"/>
+          <w:color w:val="000000"/>
+          <w:lang w:eastAsia="en-IN"/>
+        </w:rPr>
+        <w:t xml:space="preserve"> </w:t>
+      </w:r>
+      <w:r>
+        <w:rPr>
+          <w:rFonts w:ascii="Adobe Fan Heiti Std B" w:eastAsia="Adobe Fan Heiti Std B" w:hAnsi="Adobe Fan Heiti Std B" w:cs="Arial"/>
+          <w:color w:val="000000"/>
+          <w:lang w:eastAsia="en-IN"/>
+        </w:rPr>
+        <w:t>nltk, pandas,</w:t>
+      </w:r>
+      <w:r>
+        <w:rPr>
+          <w:rFonts w:ascii="Adobe Fan Heiti Std B" w:eastAsia="Adobe Fan Heiti Std B" w:hAnsi="Adobe Fan Heiti Std B" w:cs="Arial"/>
+          <w:color w:val="000000"/>
+          <w:lang w:eastAsia="en-IN"/>
+        </w:rPr>
+        <w:t xml:space="preserve"> numpy and </w:t>
+      </w:r>
+      <w:r>
+        <w:rPr>
+          <w:rFonts w:ascii="Adobe Fan Heiti Std B" w:eastAsia="Adobe Fan Heiti Std B" w:hAnsi="Adobe Fan Heiti Std B" w:cs="Arial"/>
+          <w:color w:val="000000"/>
+          <w:lang w:eastAsia="en-IN"/>
+        </w:rPr>
+        <w:t>pickle</w:t>
+      </w:r>
+      <w:r>
+        <w:rPr>
+          <w:rFonts w:ascii="Adobe Fan Heiti Std B" w:eastAsia="Adobe Fan Heiti Std B" w:hAnsi="Adobe Fan Heiti Std B" w:cs="Arial"/>
+          <w:color w:val="000000"/>
+          <w:lang w:eastAsia="en-IN"/>
+        </w:rPr>
+        <w:t>.</w:t>
+      </w:r>
+    </w:p>
+    <w:p>
+      <w:pPr>
+        <w:rPr>
+          <w:rFonts w:ascii="Adobe Fan Heiti Std B" w:eastAsia="Adobe Fan Heiti Std B" w:hAnsi="Adobe Fan Heiti Std B" w:cs="Arial"/>
+          <w:color w:val="000000"/>
+          <w:lang w:eastAsia="en-IN"/>
+        </w:rPr>
+      </w:pPr>
+      <w:r>
+        <w:rPr>
+          <w:rFonts w:ascii="Adobe Fan Heiti Std B" w:eastAsia="Adobe Fan Heiti Std B" w:hAnsi="Adobe Fan Heiti Std B" w:cs="Arial"/>
+          <w:color w:val="000000"/>
+          <w:lang w:eastAsia="en-IN"/>
+        </w:rPr>
+        <w:t>Folder Structure:</w:t>
+      </w:r>
+    </w:p>
+    <w:p>
+      <w:pPr>
+        <w:shd w:val="clear" w:color="auto" w:fill="1E1E1E"/>
+        <w:spacing w:after="0" w:line="285" w:lineRule="atLeast"/>
+        <w:rPr>
+          <w:rFonts w:ascii="Consolas" w:eastAsia="Times New Roman" w:hAnsi="Consolas" w:cs="Times New Roman"/>
+          <w:color w:val="D4D4D4"/>
+          <w:sz w:val="21"/>
+          <w:szCs w:val="21"/>
+          <w:lang w:eastAsia="en-IN"/>
+        </w:rPr>
+      </w:pPr>
+      <w:r>
+        <w:rPr>
+          <w:rFonts w:ascii="Consolas" w:eastAsia="Times New Roman" w:hAnsi="Consolas" w:cs="Times New Roman"/>
+          <w:color w:val="D4D4D4"/>
+          <w:sz w:val="21"/>
+          <w:szCs w:val="21"/>
+          <w:lang w:eastAsia="en-IN"/>
+        </w:rPr>
+        <w:t>.</w:t>
+      </w:r>
+    </w:p>
+    <w:p>
+      <w:pPr>
+        <w:shd w:val="clear" w:color="auto" w:fill="1E1E1E"/>
+        <w:spacing w:after="0" w:line="285" w:lineRule="atLeast"/>
+        <w:rPr>
+          <w:rFonts w:ascii="Consolas" w:eastAsia="Times New Roman" w:hAnsi="Consolas" w:cs="Times New Roman"/>
+          <w:color w:val="D4D4D4"/>
+          <w:sz w:val="21"/>
+          <w:szCs w:val="21"/>
+          <w:lang w:eastAsia="en-IN"/>
+        </w:rPr>
+      </w:pPr>
+      <w:r>
+        <w:rPr>
+          <w:rFonts w:ascii="Consolas" w:eastAsia="Times New Roman" w:hAnsi="Consolas" w:cs="Times New Roman"/>
+          <w:color w:val="D4D4D4"/>
+          <w:sz w:val="21"/>
+          <w:szCs w:val="21"/>
+          <w:lang w:eastAsia="en-IN"/>
+        </w:rPr>
+        <w:t>├── irstructures</w:t>
+      </w:r>
+    </w:p>
+    <w:p>
+      <w:pPr>
+        <w:shd w:val="clear" w:color="auto" w:fill="1E1E1E"/>
+        <w:spacing w:after="0" w:line="285" w:lineRule="atLeast"/>
+        <w:rPr>
+          <w:rFonts w:ascii="Consolas" w:eastAsia="Times New Roman" w:hAnsi="Consolas" w:cs="Times New Roman"/>
+          <w:color w:val="D4D4D4"/>
+          <w:sz w:val="21"/>
+          <w:szCs w:val="21"/>
+          <w:lang w:eastAsia="en-IN"/>
+        </w:rPr>
+      </w:pPr>
+      <w:r>
+        <w:rPr>
+          <w:rFonts w:ascii="Consolas" w:eastAsia="Times New Roman" w:hAnsi="Consolas" w:cs="Times New Roman"/>
+          <w:color w:val="D4D4D4"/>
+          <w:sz w:val="21"/>
+          <w:szCs w:val="21"/>
+          <w:lang w:eastAsia="en-IN"/>
+        </w:rPr>
+        <w:t>│   ├── </w:t>
+      </w:r>
+      <w:r>
+        <w:rPr>
+          <w:rFonts w:ascii="Consolas" w:eastAsia="Times New Roman" w:hAnsi="Consolas" w:cs="Times New Roman"/>
+          <w:color w:val="DCDCAA"/>
+          <w:sz w:val="21"/>
+          <w:szCs w:val="21"/>
+          <w:lang w:eastAsia="en-IN"/>
+        </w:rPr>
+        <w:t>__init__</w:t>
+      </w:r>
+      <w:r>
+        <w:rPr>
+          <w:rFonts w:ascii="Consolas" w:eastAsia="Times New Roman" w:hAnsi="Consolas" w:cs="Times New Roman"/>
+          <w:color w:val="D4D4D4"/>
+          <w:sz w:val="21"/>
+          <w:szCs w:val="21"/>
+          <w:lang w:eastAsia="en-IN"/>
+        </w:rPr>
+        <w:t>.py</w:t>
+      </w:r>
+    </w:p>
+    <w:p>
+      <w:pPr>
+        <w:shd w:val="clear" w:color="auto" w:fill="1E1E1E"/>
+        <w:spacing w:after="0" w:line="285" w:lineRule="atLeast"/>
+        <w:rPr>
+          <w:rFonts w:ascii="Consolas" w:eastAsia="Times New Roman" w:hAnsi="Consolas" w:cs="Times New Roman"/>
+          <w:color w:val="D4D4D4"/>
+          <w:sz w:val="21"/>
+          <w:szCs w:val="21"/>
+          <w:lang w:eastAsia="en-IN"/>
+        </w:rPr>
+      </w:pPr>
+      <w:r>
+        <w:rPr>
+          <w:rFonts w:ascii="Consolas" w:eastAsia="Times New Roman" w:hAnsi="Consolas" w:cs="Times New Roman"/>
+          <w:color w:val="D4D4D4"/>
+          <w:sz w:val="21"/>
+          <w:szCs w:val="21"/>
+          <w:lang w:eastAsia="en-IN"/>
+        </w:rPr>
+        <w:t>│   ├── document.py</w:t>
+      </w:r>
+    </w:p>
+    <w:p>
+      <w:pPr>
+        <w:shd w:val="clear" w:color="auto" w:fill="1E1E1E"/>
+        <w:spacing w:after="0" w:line="285" w:lineRule="atLeast"/>
+        <w:rPr>
+          <w:rFonts w:ascii="Consolas" w:eastAsia="Times New Roman" w:hAnsi="Consolas" w:cs="Times New Roman"/>
+          <w:color w:val="D4D4D4"/>
+          <w:sz w:val="21"/>
+          <w:szCs w:val="21"/>
+          <w:lang w:eastAsia="en-IN"/>
+        </w:rPr>
+      </w:pPr>
+      <w:r>
+        <w:rPr>
+          <w:rFonts w:ascii="Consolas" w:eastAsia="Times New Roman" w:hAnsi="Consolas" w:cs="Times New Roman"/>
+          <w:color w:val="D4D4D4"/>
+          <w:sz w:val="21"/>
+          <w:szCs w:val="21"/>
+          <w:lang w:eastAsia="en-IN"/>
+        </w:rPr>
+        <w:t>│   ├── invertedindex.py</w:t>
+      </w:r>
+    </w:p>
+    <w:p>
+      <w:pPr>
+        <w:shd w:val="clear" w:color="auto" w:fill="1E1E1E"/>
+        <w:spacing w:after="0" w:line="285" w:lineRule="atLeast"/>
+        <w:rPr>
+          <w:rFonts w:ascii="Consolas" w:eastAsia="Times New Roman" w:hAnsi="Consolas" w:cs="Times New Roman"/>
+          <w:color w:val="D4D4D4"/>
+          <w:sz w:val="21"/>
+          <w:szCs w:val="21"/>
+          <w:lang w:eastAsia="en-IN"/>
+        </w:rPr>
+      </w:pPr>
+      <w:r>
+        <w:rPr>
+          <w:rFonts w:ascii="Consolas" w:eastAsia="Times New Roman" w:hAnsi="Consolas" w:cs="Times New Roman"/>
+          <w:color w:val="D4D4D4"/>
+          <w:sz w:val="21"/>
+          <w:szCs w:val="21"/>
+          <w:lang w:eastAsia="en-IN"/>
+        </w:rPr>
+        <w:t>│   └── models</w:t>
+      </w:r>
+    </w:p>
+    <w:p>
+      <w:pPr>
+        <w:shd w:val="clear" w:color="auto" w:fill="1E1E1E"/>
+        <w:spacing w:after="0" w:line="285" w:lineRule="atLeast"/>
+        <w:rPr>
+          <w:rFonts w:ascii="Consolas" w:eastAsia="Times New Roman" w:hAnsi="Consolas" w:cs="Times New Roman"/>
+          <w:color w:val="D4D4D4"/>
+          <w:sz w:val="21"/>
+          <w:szCs w:val="21"/>
+          <w:lang w:eastAsia="en-IN"/>
+        </w:rPr>
+      </w:pPr>
+      <w:r>
+        <w:rPr>
+          <w:rFonts w:ascii="Consolas" w:eastAsia="Times New Roman" w:hAnsi="Consolas" w:cs="Times New Roman"/>
+          <w:color w:val="D4D4D4"/>
+          <w:sz w:val="21"/>
+          <w:szCs w:val="21"/>
+          <w:lang w:eastAsia="en-IN"/>
+        </w:rPr>
+        <w:t>│       ├── </w:t>
+      </w:r>
+      <w:r>
+        <w:rPr>
+          <w:rFonts w:ascii="Consolas" w:eastAsia="Times New Roman" w:hAnsi="Consolas" w:cs="Times New Roman"/>
+          <w:color w:val="DCDCAA"/>
+          <w:sz w:val="21"/>
+          <w:szCs w:val="21"/>
+          <w:lang w:eastAsia="en-IN"/>
+        </w:rPr>
+        <w:t>__init__</w:t>
+      </w:r>
+      <w:r>
+        <w:rPr>
+          <w:rFonts w:ascii="Consolas" w:eastAsia="Times New Roman" w:hAnsi="Consolas" w:cs="Times New Roman"/>
+          <w:color w:val="D4D4D4"/>
+          <w:sz w:val="21"/>
+          <w:szCs w:val="21"/>
+          <w:lang w:eastAsia="en-IN"/>
+        </w:rPr>
+        <w:t>.py</w:t>
+      </w:r>
+    </w:p>
+    <w:p>
+      <w:pPr>
+        <w:shd w:val="clear" w:color="auto" w:fill="1E1E1E"/>
+        <w:spacing w:after="0" w:line="285" w:lineRule="atLeast"/>
+        <w:rPr>
+          <w:rFonts w:ascii="Consolas" w:eastAsia="Times New Roman" w:hAnsi="Consolas" w:cs="Times New Roman"/>
+          <w:color w:val="D4D4D4"/>
+          <w:sz w:val="21"/>
+          <w:szCs w:val="21"/>
+          <w:lang w:eastAsia="en-IN"/>
+        </w:rPr>
+      </w:pPr>
+      <w:r>
+        <w:rPr>
+          <w:rFonts w:ascii="Consolas" w:eastAsia="Times New Roman" w:hAnsi="Consolas" w:cs="Times New Roman"/>
+          <w:color w:val="D4D4D4"/>
+          <w:sz w:val="21"/>
+          <w:szCs w:val="21"/>
+          <w:lang w:eastAsia="en-IN"/>
+        </w:rPr>
+        <w:t>│       ├── boolean_retrieval.py</w:t>
+      </w:r>
+    </w:p>
+    <w:p>
+      <w:pPr>
+        <w:shd w:val="clear" w:color="auto" w:fill="1E1E1E"/>
+        <w:spacing w:after="0" w:line="285" w:lineRule="atLeast"/>
+        <w:rPr>
+          <w:rFonts w:ascii="Consolas" w:eastAsia="Times New Roman" w:hAnsi="Consolas" w:cs="Times New Roman"/>
+          <w:color w:val="D4D4D4"/>
+          <w:sz w:val="21"/>
+          <w:szCs w:val="21"/>
+          <w:lang w:eastAsia="en-IN"/>
+        </w:rPr>
+      </w:pPr>
+      <w:r>
+        <w:rPr>
+          <w:rFonts w:ascii="Consolas" w:eastAsia="Times New Roman" w:hAnsi="Consolas" w:cs="Times New Roman"/>
+          <w:color w:val="D4D4D4"/>
+          <w:sz w:val="21"/>
+          <w:szCs w:val="21"/>
+          <w:lang w:eastAsia="en-IN"/>
+        </w:rPr>
+        <w:t>│       └── vector_space.py</w:t>
+      </w:r>
+    </w:p>
+    <w:p>
+      <w:pPr>
+        <w:shd w:val="clear" w:color="auto" w:fill="1E1E1E"/>
+        <w:spacing w:after="0" w:line="285" w:lineRule="atLeast"/>
+        <w:rPr>
+          <w:rFonts w:ascii="Consolas" w:eastAsia="Times New Roman" w:hAnsi="Consolas" w:cs="Times New Roman"/>
+          <w:color w:val="D4D4D4"/>
+          <w:sz w:val="21"/>
+          <w:szCs w:val="21"/>
+          <w:lang w:eastAsia="en-IN"/>
+        </w:rPr>
+      </w:pPr>
+      <w:r>
+        <w:rPr>
+          <w:rFonts w:ascii="Consolas" w:eastAsia="Times New Roman" w:hAnsi="Consolas" w:cs="Times New Roman"/>
+          <w:color w:val="D4D4D4"/>
+          <w:sz w:val="21"/>
+          <w:szCs w:val="21"/>
+          <w:lang w:eastAsia="en-IN"/>
+        </w:rPr>
+        <w:t>├──</w:t>
+      </w:r>
+      <w:r>
+        <w:rPr>
+          <w:rFonts w:ascii="Consolas" w:eastAsia="Times New Roman" w:hAnsi="Consolas" w:cs="Times New Roman"/>
+          <w:color w:val="D4D4D4"/>
+          <w:sz w:val="21"/>
+          <w:szCs w:val="21"/>
+          <w:lang w:eastAsia="en-IN"/>
+        </w:rPr>
+        <w:t xml:space="preserve"> corpus</w:t>
+      </w:r>
+    </w:p>
+    <w:p>
+      <w:pPr>
+        <w:shd w:val="clear" w:color="auto" w:fill="1E1E1E"/>
+        <w:spacing w:after="0" w:line="285" w:lineRule="atLeast"/>
+        <w:rPr>
+          <w:rFonts w:ascii="Consolas" w:eastAsia="Times New Roman" w:hAnsi="Consolas" w:cs="Times New Roman"/>
+          <w:color w:val="D4D4D4"/>
+          <w:sz w:val="21"/>
+          <w:szCs w:val="21"/>
+          <w:lang w:eastAsia="en-IN"/>
+        </w:rPr>
+      </w:pPr>
+      <w:r>
+        <w:rPr>
+          <w:rFonts w:ascii="Consolas" w:eastAsia="Times New Roman" w:hAnsi="Consolas" w:cs="Times New Roman"/>
+          <w:color w:val="D4D4D4"/>
+          <w:sz w:val="21"/>
+          <w:szCs w:val="21"/>
+          <w:lang w:eastAsia="en-IN"/>
+        </w:rPr>
+        <w:t>├──</w:t>
+      </w:r>
+      <w:r>
+        <w:rPr>
+          <w:rFonts w:ascii="Consolas" w:eastAsia="Times New Roman" w:hAnsi="Consolas" w:cs="Times New Roman"/>
+          <w:color w:val="D4D4D4"/>
+          <w:sz w:val="21"/>
+          <w:szCs w:val="21"/>
+          <w:lang w:eastAsia="en-IN"/>
+        </w:rPr>
+        <w:t xml:space="preserve"> pickle_files</w:t>
+      </w:r>
+    </w:p>
+    <w:p>
+      <w:pPr>
+        <w:shd w:val="clear" w:color="auto" w:fill="1E1E1E"/>
+        <w:spacing w:after="0" w:line="285" w:lineRule="atLeast"/>
+        <w:rPr>
+          <w:rFonts w:ascii="Consolas" w:eastAsia="Times New Roman" w:hAnsi="Consolas" w:cs="Times New Roman"/>
+          <w:color w:val="D4D4D4"/>
+          <w:sz w:val="21"/>
+          <w:szCs w:val="21"/>
+          <w:lang w:eastAsia="en-IN"/>
+        </w:rPr>
+      </w:pPr>
+      <w:r>
+        <w:rPr>
+          <w:rFonts w:ascii="Consolas" w:eastAsia="Times New Roman" w:hAnsi="Consolas" w:cs="Times New Roman"/>
+          <w:color w:val="D4D4D4"/>
+          <w:sz w:val="21"/>
+          <w:szCs w:val="21"/>
+          <w:lang w:eastAsia="en-IN"/>
+        </w:rPr>
+        <w:t>└── main.py</w:t>
+      </w:r>
+    </w:p>
+    <w:p>
+      <w:pPr>
+        <w:rPr>
+          <w:rFonts w:ascii="Adobe Fan Heiti Std B" w:eastAsia="Adobe Fan Heiti Std B" w:hAnsi="Adobe Fan Heiti Std B" w:cs="Arial"/>
+          <w:color w:val="000000"/>
+          <w:lang w:eastAsia="en-IN"/>
+        </w:rPr>
+      </w:pPr>
+    </w:p>
+    <w:p>
+      <w:pPr>
+        <w:rPr>
+          <w:rFonts w:ascii="Adobe Fan Heiti Std B" w:eastAsia="Adobe Fan Heiti Std B" w:hAnsi="Adobe Fan Heiti Std B" w:cs="Arial"/>
+          <w:color w:val="000000"/>
+          <w:lang w:eastAsia="en-IN"/>
+        </w:rPr>
+      </w:pPr>
+      <w:r>
+        <w:rPr>
+          <w:rFonts w:ascii="Adobe Fan Heiti Std B" w:eastAsia="Adobe Fan Heiti Std B" w:hAnsi="Adobe Fan Heiti Std B" w:cs="Arial"/>
+          <w:color w:val="000000"/>
+          <w:lang w:eastAsia="en-IN"/>
+        </w:rPr>
+        <w:t>Classes used are</w:t>
+      </w:r>
+    </w:p>
+    <w:p>
+      <w:pPr>
+        <w:pStyle w:val="ListParagraph"/>
+        <w:numPr>
+          <w:ilvl w:val="0"/>
+          <w:numId w:val="2"/>
+        </w:numPr>
+        <w:rPr>
+          <w:rFonts w:ascii="Adobe Fan Heiti Std B" w:eastAsia="Adobe Fan Heiti Std B" w:hAnsi="Adobe Fan Heiti Std B" w:cs="Arial"/>
+          <w:color w:val="000000"/>
+          <w:lang w:eastAsia="en-IN"/>
+        </w:rPr>
+      </w:pPr>
+      <w:r>
+        <w:rPr>
+          <w:rFonts w:ascii="Adobe Fan Heiti Std B" w:eastAsia="Adobe Fan Heiti Std B" w:hAnsi="Adobe Fan Heiti Std B" w:cs="Arial"/>
+          <w:color w:val="000000"/>
+          <w:lang w:eastAsia="en-IN"/>
+        </w:rPr>
+        <w:t>Document</w:t>
+      </w:r>
+    </w:p>
+    <w:p>
+      <w:pPr>
+        <w:pStyle w:val="ListParagraph"/>
+        <w:numPr>
+          <w:ilvl w:val="0"/>
+          <w:numId w:val="2"/>
+        </w:numPr>
+        <w:rPr>
+          <w:rFonts w:ascii="Adobe Fan Heiti Std B" w:eastAsia="Adobe Fan Heiti Std B" w:hAnsi="Adobe Fan Heiti Std B" w:cs="Arial"/>
+          <w:color w:val="000000"/>
+          <w:lang w:eastAsia="en-IN"/>
+        </w:rPr>
+      </w:pPr>
+      <w:r>
+        <w:rPr>
+          <w:rFonts w:ascii="Adobe Fan Heiti Std B" w:eastAsia="Adobe Fan Heiti Std B" w:hAnsi="Adobe Fan Heiti Std B" w:cs="Arial"/>
+          <w:color w:val="000000"/>
+          <w:lang w:eastAsia="en-IN"/>
+        </w:rPr>
+        <w:t>Tf_Idf</w:t>
+      </w:r>
+    </w:p>
+    <w:p>
+      <w:pPr>
+        <w:pStyle w:val="ListParagraph"/>
+        <w:numPr>
+          <w:ilvl w:val="0"/>
+          <w:numId w:val="2"/>
+        </w:numPr>
+        <w:rPr>
+          <w:rFonts w:ascii="Adobe Fan Heiti Std B" w:eastAsia="Adobe Fan Heiti Std B" w:hAnsi="Adobe Fan Heiti Std B" w:cs="Arial"/>
+          <w:color w:val="000000"/>
+          <w:lang w:eastAsia="en-IN"/>
+        </w:rPr>
+      </w:pPr>
+      <w:r>
+        <w:rPr>
+          <w:rFonts w:ascii="Adobe Fan Heiti Std B" w:eastAsia="Adobe Fan Heiti Std B" w:hAnsi="Adobe Fan Heiti Std B" w:cs="Arial"/>
+          <w:color w:val="000000"/>
+          <w:lang w:eastAsia="en-IN"/>
+        </w:rPr>
+        <w:t>InvertedIndex</w:t>
+      </w:r>
+    </w:p>
+    <w:p>
+      <w:pPr>
+        <w:rPr>
+          <w:rFonts w:ascii="Adobe Fan Heiti Std B" w:eastAsia="Adobe Fan Heiti Std B" w:hAnsi="Adobe Fan Heiti Std B" w:cs="Arial"/>
+          <w:color w:val="000000"/>
+          <w:lang w:eastAsia="en-IN"/>
+        </w:rPr>
+      </w:pPr>
+    </w:p>
+    <w:p>
+      <w:pPr>
+        <w:rPr>
+          <w:rFonts w:ascii="Adobe Fan Heiti Std B" w:eastAsia="Adobe Fan Heiti Std B" w:hAnsi="Adobe Fan Heiti Std B" w:cs="Arial"/>
+          <w:color w:val="000000"/>
+          <w:lang w:eastAsia="en-IN"/>
+        </w:rPr>
+      </w:pPr>
+      <w:r>
+        <w:rPr>
+          <w:rFonts w:ascii="Adobe Fan Heiti Std B" w:eastAsia="Adobe Fan Heiti Std B" w:hAnsi="Adobe Fan Heiti Std B" w:cs="Arial"/>
+          <w:color w:val="000000"/>
+          <w:lang w:eastAsia="en-IN"/>
+        </w:rPr>
+        <w:tab/>
+        <w:t xml:space="preserve">The document object takes text from a file and does preprocessing like tokenization, case normalization, stemming and </w:t>
+      </w:r>
+      <w:bookmarkStart w:id="0" w:name="_GoBack"/>
+      <w:bookmarkEnd w:id="0"/>
+      <w:r>
+        <w:rPr>
+          <w:rFonts w:ascii="Adobe Fan Heiti Std B" w:eastAsia="Adobe Fan Heiti Std B" w:hAnsi="Adobe Fan Heiti Std B" w:cs="Arial"/>
+          <w:color w:val="000000"/>
+          <w:lang w:eastAsia="en-IN"/>
+        </w:rPr>
+        <w:t>removal of stop words</w:t>
       </w:r>
     </w:p>
     <w:p>
@@ -612,101 +1436,8 @@
           <w:lang w:eastAsia="en-IN"/>
         </w:rPr>
         <w:lastRenderedPageBreak/>
-        <w:t>Overview:</w:t>
-      </w:r>
-    </w:p>
-    <w:p>
-      <w:pPr>
-        <w:spacing w:after="0" w:line="240" w:lineRule="auto"/>
-        <w:textAlignment w:val="baseline"/>
-        <w:rPr>
-          <w:rFonts w:ascii="Adobe Fan Heiti Std B" w:eastAsia="Adobe Fan Heiti Std B" w:hAnsi="Adobe Fan Heiti Std B" w:cs="Arial"/>
-          <w:color w:val="000000"/>
-          <w:lang w:eastAsia="en-IN"/>
-        </w:rPr>
-      </w:pPr>
-      <w:r>
-        <w:rPr>
-          <w:rFonts w:ascii="Adobe Fan Heiti Std B" w:eastAsia="Adobe Fan Heiti Std B" w:hAnsi="Adobe Fan Heiti Std B" w:cs="Arial"/>
-          <w:color w:val="000000"/>
-          <w:lang w:eastAsia="en-IN"/>
-        </w:rPr>
-        <w:tab/>
-        <w:t>A Domain specific Information Retrieval system has been implemented in this project using Vector Space Model. Given set of documents are indexed using suitable weights</w:t>
-      </w:r>
-      <w:r>
-        <w:rPr>
-          <w:rFonts w:ascii="Adobe Fan Heiti Std B" w:eastAsia="Adobe Fan Heiti Std B" w:hAnsi="Adobe Fan Heiti Std B" w:cs="Arial"/>
-          <w:color w:val="000000"/>
-          <w:lang w:eastAsia="en-IN"/>
-        </w:rPr>
-        <w:t xml:space="preserve"> and the data structure used for indexing is stored using object serialization.</w:t>
-      </w:r>
-    </w:p>
-    <w:p>
-      <w:pPr>
-        <w:spacing w:after="0" w:line="240" w:lineRule="auto"/>
-        <w:textAlignment w:val="baseline"/>
-        <w:rPr>
-          <w:rFonts w:ascii="Adobe Fan Heiti Std B" w:eastAsia="Adobe Fan Heiti Std B" w:hAnsi="Adobe Fan Heiti Std B" w:cs="Arial"/>
-          <w:color w:val="000000"/>
-          <w:lang w:eastAsia="en-IN"/>
-        </w:rPr>
-      </w:pPr>
-      <w:r>
-        <w:rPr>
-          <w:rFonts w:ascii="Adobe Fan Heiti Std B" w:eastAsia="Adobe Fan Heiti Std B" w:hAnsi="Adobe Fan Heiti Std B" w:cs="Arial"/>
-          <w:color w:val="000000"/>
-          <w:lang w:eastAsia="en-IN"/>
-        </w:rPr>
-        <w:tab/>
-        <w:t>When the user gives a query, similarity is calculated using the document vectors and relevant documents are ranked and returned.</w:t>
-      </w:r>
-    </w:p>
-    <w:p>
-      <w:pPr>
-        <w:spacing w:after="0" w:line="240" w:lineRule="auto"/>
-        <w:textAlignment w:val="baseline"/>
-        <w:rPr>
-          <w:rFonts w:ascii="Adobe Fan Heiti Std B" w:eastAsia="Adobe Fan Heiti Std B" w:hAnsi="Adobe Fan Heiti Std B" w:cs="Arial"/>
-          <w:color w:val="000000"/>
-          <w:lang w:eastAsia="en-IN"/>
-        </w:rPr>
-      </w:pPr>
-    </w:p>
-    <w:p>
-      <w:pPr>
-        <w:spacing w:after="0" w:line="240" w:lineRule="auto"/>
-        <w:textAlignment w:val="baseline"/>
-        <w:rPr>
-          <w:rFonts w:ascii="Adobe Fan Heiti Std B" w:eastAsia="Adobe Fan Heiti Std B" w:hAnsi="Adobe Fan Heiti Std B" w:cs="Arial"/>
-          <w:color w:val="000000"/>
-          <w:sz w:val="24"/>
-          <w:szCs w:val="24"/>
-          <w:lang w:eastAsia="en-IN"/>
-        </w:rPr>
-      </w:pPr>
-      <w:r>
-        <w:rPr>
-          <w:rFonts w:ascii="Adobe Fan Heiti Std B" w:eastAsia="Adobe Fan Heiti Std B" w:hAnsi="Adobe Fan Heiti Std B" w:cs="Arial"/>
-          <w:color w:val="000000"/>
-          <w:sz w:val="24"/>
-          <w:szCs w:val="24"/>
-          <w:lang w:eastAsia="en-IN"/>
-        </w:rPr>
         <w:t>Example Query:</w:t>
       </w:r>
-    </w:p>
-    <w:p>
-      <w:pPr>
-        <w:spacing w:after="0" w:line="240" w:lineRule="auto"/>
-        <w:textAlignment w:val="baseline"/>
-        <w:rPr>
-          <w:rFonts w:ascii="Adobe Fan Heiti Std B" w:eastAsia="Adobe Fan Heiti Std B" w:hAnsi="Adobe Fan Heiti Std B" w:cs="Arial"/>
-          <w:color w:val="000000"/>
-          <w:lang w:eastAsia="en-IN"/>
-        </w:rPr>
-      </w:pPr>
     </w:p>
     <w:p>
       <w:pPr>
@@ -827,6 +1558,208 @@
 <file path=word/numbering.xml><?xml version="1.0" encoding="utf-8"?>
 <w:numbering xmlns:wpc="http://schemas.microsoft.com/office/word/2010/wordprocessingCanvas" xmlns:cx="http://schemas.microsoft.com/office/drawing/2014/chartex" xmlns:cx1="http://schemas.microsoft.com/office/drawing/2015/9/8/chartex" xmlns:cx2="http://schemas.microsoft.com/office/drawing/2015/10/21/chartex" xmlns:cx3="http://schemas.microsoft.com/office/drawing/2016/5/9/chartex" xmlns:cx4="http://schemas.microsoft.com/office/drawing/2016/5/10/chartex" xmlns:cx5="http://schemas.microsoft.com/office/drawing/2016/5/11/chartex" xmlns:cx6="http://schemas.microsoft.com/office/drawing/2016/5/12/chartex" xmlns:cx7="http://schemas.microsoft.com/office/drawing/2016/5/13/chartex" xmlns:cx8="http://schemas.microsoft.com/office/drawing/2016/5/14/chartex" xmlns:mc="http://schemas.openxmlformats.org/markup-compatibility/2006" xmlns:aink="http://schemas.microsoft.com/office/drawing/2016/ink" xmlns:am3d="http://schemas.microsoft.com/office/drawing/2017/model3d" xmlns:o="urn:schemas-microsoft-com:office:office" xmlns:r="http://schemas.openxmlformats.org/officeDocument/2006/relationships" xmlns:m="http://schemas.openxmlformats.org/officeDocument/2006/math" xmlns:v="urn:schemas-microsoft-com:vml" xmlns:wp14="http://schemas.microsoft.com/office/word/2010/wordprocessingDrawing" xmlns:wp="http://schemas.openxmlformats.org/drawingml/2006/wordprocessingDrawing" xmlns:w10="urn:schemas-microsoft-com:office:word" xmlns:w="http://schemas.openxmlformats.org/wordprocessingml/2006/main" xmlns:w14="http://schemas.microsoft.com/office/word/2010/wordml" xmlns:w15="http://schemas.microsoft.com/office/word/2012/wordml" xmlns:w16cid="http://schemas.microsoft.com/office/word/2016/wordml/cid" xmlns:w16se="http://schemas.microsoft.com/office/word/2015/wordml/symex" xmlns:wpg="http://schemas.microsoft.com/office/word/2010/wordprocessingGroup" xmlns:wpi="http://schemas.microsoft.com/office/word/2010/wordprocessingInk" xmlns:wne="http://schemas.microsoft.com/office/word/2006/wordml" xmlns:wps="http://schemas.microsoft.com/office/word/2010/wordprocessingShape" mc:Ignorable="w14 w15 w16se w16cid wp14">
   <w:abstractNum w:abstractNumId="0" w15:restartNumberingAfterBreak="0">
+    <w:nsid w:val="01FF50D8"/>
+    <w:multiLevelType w:val="hybridMultilevel"/>
+    <w:tmpl w:val="58B0F340"/>
+    <w:lvl w:ilvl="0" w:tplc="C1103206">
+      <w:start w:val="1"/>
+      <w:numFmt w:val="bullet"/>
+      <w:lvlText w:val="-"/>
+      <w:lvlJc w:val="left"/>
+      <w:pPr>
+        <w:ind w:left="1140" w:hanging="360"/>
+      </w:pPr>
+      <w:rPr>
+        <w:rFonts w:ascii="Adobe Fan Heiti Std B" w:eastAsia="Adobe Fan Heiti Std B" w:hAnsi="Adobe Fan Heiti Std B" w:cs="Arial" w:hint="eastAsia"/>
+      </w:rPr>
+    </w:lvl>
+    <w:lvl w:ilvl="1" w:tplc="40090003" w:tentative="1">
+      <w:start w:val="1"/>
+      <w:numFmt w:val="bullet"/>
+      <w:lvlText w:val="o"/>
+      <w:lvlJc w:val="left"/>
+      <w:pPr>
+        <w:ind w:left="1860" w:hanging="360"/>
+      </w:pPr>
+      <w:rPr>
+        <w:rFonts w:ascii="Courier New" w:hAnsi="Courier New" w:cs="Courier New" w:hint="default"/>
+      </w:rPr>
+    </w:lvl>
+    <w:lvl w:ilvl="2" w:tplc="40090005" w:tentative="1">
+      <w:start w:val="1"/>
+      <w:numFmt w:val="bullet"/>
+      <w:lvlText w:val=""/>
+      <w:lvlJc w:val="left"/>
+      <w:pPr>
+        <w:ind w:left="2580" w:hanging="360"/>
+      </w:pPr>
+      <w:rPr>
+        <w:rFonts w:ascii="Wingdings" w:hAnsi="Wingdings" w:hint="default"/>
+      </w:rPr>
+    </w:lvl>
+    <w:lvl w:ilvl="3" w:tplc="40090001" w:tentative="1">
+      <w:start w:val="1"/>
+      <w:numFmt w:val="bullet"/>
+      <w:lvlText w:val=""/>
+      <w:lvlJc w:val="left"/>
+      <w:pPr>
+        <w:ind w:left="3300" w:hanging="360"/>
+      </w:pPr>
+      <w:rPr>
+        <w:rFonts w:ascii="Symbol" w:hAnsi="Symbol" w:hint="default"/>
+      </w:rPr>
+    </w:lvl>
+    <w:lvl w:ilvl="4" w:tplc="40090003" w:tentative="1">
+      <w:start w:val="1"/>
+      <w:numFmt w:val="bullet"/>
+      <w:lvlText w:val="o"/>
+      <w:lvlJc w:val="left"/>
+      <w:pPr>
+        <w:ind w:left="4020" w:hanging="360"/>
+      </w:pPr>
+      <w:rPr>
+        <w:rFonts w:ascii="Courier New" w:hAnsi="Courier New" w:cs="Courier New" w:hint="default"/>
+      </w:rPr>
+    </w:lvl>
+    <w:lvl w:ilvl="5" w:tplc="40090005" w:tentative="1">
+      <w:start w:val="1"/>
+      <w:numFmt w:val="bullet"/>
+      <w:lvlText w:val=""/>
+      <w:lvlJc w:val="left"/>
+      <w:pPr>
+        <w:ind w:left="4740" w:hanging="360"/>
+      </w:pPr>
+      <w:rPr>
+        <w:rFonts w:ascii="Wingdings" w:hAnsi="Wingdings" w:hint="default"/>
+      </w:rPr>
+    </w:lvl>
+    <w:lvl w:ilvl="6" w:tplc="40090001" w:tentative="1">
+      <w:start w:val="1"/>
+      <w:numFmt w:val="bullet"/>
+      <w:lvlText w:val=""/>
+      <w:lvlJc w:val="left"/>
+      <w:pPr>
+        <w:ind w:left="5460" w:hanging="360"/>
+      </w:pPr>
+      <w:rPr>
+        <w:rFonts w:ascii="Symbol" w:hAnsi="Symbol" w:hint="default"/>
+      </w:rPr>
+    </w:lvl>
+    <w:lvl w:ilvl="7" w:tplc="40090003" w:tentative="1">
+      <w:start w:val="1"/>
+      <w:numFmt w:val="bullet"/>
+      <w:lvlText w:val="o"/>
+      <w:lvlJc w:val="left"/>
+      <w:pPr>
+        <w:ind w:left="6180" w:hanging="360"/>
+      </w:pPr>
+      <w:rPr>
+        <w:rFonts w:ascii="Courier New" w:hAnsi="Courier New" w:cs="Courier New" w:hint="default"/>
+      </w:rPr>
+    </w:lvl>
+    <w:lvl w:ilvl="8" w:tplc="40090005" w:tentative="1">
+      <w:start w:val="1"/>
+      <w:numFmt w:val="bullet"/>
+      <w:lvlText w:val=""/>
+      <w:lvlJc w:val="left"/>
+      <w:pPr>
+        <w:ind w:left="6900" w:hanging="360"/>
+      </w:pPr>
+      <w:rPr>
+        <w:rFonts w:ascii="Wingdings" w:hAnsi="Wingdings" w:hint="default"/>
+      </w:rPr>
+    </w:lvl>
+  </w:abstractNum>
+  <w:abstractNum w:abstractNumId="1" w15:restartNumberingAfterBreak="0">
+    <w:nsid w:val="20DB350B"/>
+    <w:multiLevelType w:val="hybridMultilevel"/>
+    <w:tmpl w:val="880CD454"/>
+    <w:lvl w:ilvl="0" w:tplc="4009000F">
+      <w:start w:val="1"/>
+      <w:numFmt w:val="decimal"/>
+      <w:lvlText w:val="%1."/>
+      <w:lvlJc w:val="left"/>
+      <w:pPr>
+        <w:ind w:left="720" w:hanging="360"/>
+      </w:pPr>
+      <w:rPr>
+        <w:rFonts w:hint="default"/>
+      </w:rPr>
+    </w:lvl>
+    <w:lvl w:ilvl="1" w:tplc="40090019" w:tentative="1">
+      <w:start w:val="1"/>
+      <w:numFmt w:val="lowerLetter"/>
+      <w:lvlText w:val="%2."/>
+      <w:lvlJc w:val="left"/>
+      <w:pPr>
+        <w:ind w:left="1440" w:hanging="360"/>
+      </w:pPr>
+    </w:lvl>
+    <w:lvl w:ilvl="2" w:tplc="4009001B" w:tentative="1">
+      <w:start w:val="1"/>
+      <w:numFmt w:val="lowerRoman"/>
+      <w:lvlText w:val="%3."/>
+      <w:lvlJc w:val="right"/>
+      <w:pPr>
+        <w:ind w:left="2160" w:hanging="180"/>
+      </w:pPr>
+    </w:lvl>
+    <w:lvl w:ilvl="3" w:tplc="4009000F" w:tentative="1">
+      <w:start w:val="1"/>
+      <w:numFmt w:val="decimal"/>
+      <w:lvlText w:val="%4."/>
+      <w:lvlJc w:val="left"/>
+      <w:pPr>
+        <w:ind w:left="2880" w:hanging="360"/>
+      </w:pPr>
+    </w:lvl>
+    <w:lvl w:ilvl="4" w:tplc="40090019" w:tentative="1">
+      <w:start w:val="1"/>
+      <w:numFmt w:val="lowerLetter"/>
+      <w:lvlText w:val="%5."/>
+      <w:lvlJc w:val="left"/>
+      <w:pPr>
+        <w:ind w:left="3600" w:hanging="360"/>
+      </w:pPr>
+    </w:lvl>
+    <w:lvl w:ilvl="5" w:tplc="4009001B" w:tentative="1">
+      <w:start w:val="1"/>
+      <w:numFmt w:val="lowerRoman"/>
+      <w:lvlText w:val="%6."/>
+      <w:lvlJc w:val="right"/>
+      <w:pPr>
+        <w:ind w:left="4320" w:hanging="180"/>
+      </w:pPr>
+    </w:lvl>
+    <w:lvl w:ilvl="6" w:tplc="4009000F" w:tentative="1">
+      <w:start w:val="1"/>
+      <w:numFmt w:val="decimal"/>
+      <w:lvlText w:val="%7."/>
+      <w:lvlJc w:val="left"/>
+      <w:pPr>
+        <w:ind w:left="5040" w:hanging="360"/>
+      </w:pPr>
+    </w:lvl>
+    <w:lvl w:ilvl="7" w:tplc="40090019" w:tentative="1">
+      <w:start w:val="1"/>
+      <w:numFmt w:val="lowerLetter"/>
+      <w:lvlText w:val="%8."/>
+      <w:lvlJc w:val="left"/>
+      <w:pPr>
+        <w:ind w:left="5760" w:hanging="360"/>
+      </w:pPr>
+    </w:lvl>
+    <w:lvl w:ilvl="8" w:tplc="4009001B" w:tentative="1">
+      <w:start w:val="1"/>
+      <w:numFmt w:val="lowerRoman"/>
+      <w:lvlText w:val="%9."/>
+      <w:lvlJc w:val="right"/>
+      <w:pPr>
+        <w:ind w:left="6480" w:hanging="180"/>
+      </w:pPr>
+    </w:lvl>
+  </w:abstractNum>
+  <w:abstractNum w:abstractNumId="2" w15:restartNumberingAfterBreak="0">
     <w:nsid w:val="26427561"/>
     <w:multiLevelType w:val="multilevel"/>
     <w:tmpl w:val="9E443BEE"/>
@@ -975,8 +1908,362 @@
       </w:rPr>
     </w:lvl>
   </w:abstractNum>
+  <w:abstractNum w:abstractNumId="3" w15:restartNumberingAfterBreak="0">
+    <w:nsid w:val="2CC7774A"/>
+    <w:multiLevelType w:val="hybridMultilevel"/>
+    <w:tmpl w:val="559CA9B4"/>
+    <w:lvl w:ilvl="0" w:tplc="40090001">
+      <w:start w:val="1"/>
+      <w:numFmt w:val="bullet"/>
+      <w:lvlText w:val=""/>
+      <w:lvlJc w:val="left"/>
+      <w:pPr>
+        <w:ind w:left="1440" w:hanging="360"/>
+      </w:pPr>
+      <w:rPr>
+        <w:rFonts w:ascii="Symbol" w:hAnsi="Symbol" w:hint="default"/>
+      </w:rPr>
+    </w:lvl>
+    <w:lvl w:ilvl="1" w:tplc="40090003" w:tentative="1">
+      <w:start w:val="1"/>
+      <w:numFmt w:val="bullet"/>
+      <w:lvlText w:val="o"/>
+      <w:lvlJc w:val="left"/>
+      <w:pPr>
+        <w:ind w:left="2160" w:hanging="360"/>
+      </w:pPr>
+      <w:rPr>
+        <w:rFonts w:ascii="Courier New" w:hAnsi="Courier New" w:cs="Courier New" w:hint="default"/>
+      </w:rPr>
+    </w:lvl>
+    <w:lvl w:ilvl="2" w:tplc="40090005" w:tentative="1">
+      <w:start w:val="1"/>
+      <w:numFmt w:val="bullet"/>
+      <w:lvlText w:val=""/>
+      <w:lvlJc w:val="left"/>
+      <w:pPr>
+        <w:ind w:left="2880" w:hanging="360"/>
+      </w:pPr>
+      <w:rPr>
+        <w:rFonts w:ascii="Wingdings" w:hAnsi="Wingdings" w:hint="default"/>
+      </w:rPr>
+    </w:lvl>
+    <w:lvl w:ilvl="3" w:tplc="40090001" w:tentative="1">
+      <w:start w:val="1"/>
+      <w:numFmt w:val="bullet"/>
+      <w:lvlText w:val=""/>
+      <w:lvlJc w:val="left"/>
+      <w:pPr>
+        <w:ind w:left="3600" w:hanging="360"/>
+      </w:pPr>
+      <w:rPr>
+        <w:rFonts w:ascii="Symbol" w:hAnsi="Symbol" w:hint="default"/>
+      </w:rPr>
+    </w:lvl>
+    <w:lvl w:ilvl="4" w:tplc="40090003" w:tentative="1">
+      <w:start w:val="1"/>
+      <w:numFmt w:val="bullet"/>
+      <w:lvlText w:val="o"/>
+      <w:lvlJc w:val="left"/>
+      <w:pPr>
+        <w:ind w:left="4320" w:hanging="360"/>
+      </w:pPr>
+      <w:rPr>
+        <w:rFonts w:ascii="Courier New" w:hAnsi="Courier New" w:cs="Courier New" w:hint="default"/>
+      </w:rPr>
+    </w:lvl>
+    <w:lvl w:ilvl="5" w:tplc="40090005" w:tentative="1">
+      <w:start w:val="1"/>
+      <w:numFmt w:val="bullet"/>
+      <w:lvlText w:val=""/>
+      <w:lvlJc w:val="left"/>
+      <w:pPr>
+        <w:ind w:left="5040" w:hanging="360"/>
+      </w:pPr>
+      <w:rPr>
+        <w:rFonts w:ascii="Wingdings" w:hAnsi="Wingdings" w:hint="default"/>
+      </w:rPr>
+    </w:lvl>
+    <w:lvl w:ilvl="6" w:tplc="40090001" w:tentative="1">
+      <w:start w:val="1"/>
+      <w:numFmt w:val="bullet"/>
+      <w:lvlText w:val=""/>
+      <w:lvlJc w:val="left"/>
+      <w:pPr>
+        <w:ind w:left="5760" w:hanging="360"/>
+      </w:pPr>
+      <w:rPr>
+        <w:rFonts w:ascii="Symbol" w:hAnsi="Symbol" w:hint="default"/>
+      </w:rPr>
+    </w:lvl>
+    <w:lvl w:ilvl="7" w:tplc="40090003" w:tentative="1">
+      <w:start w:val="1"/>
+      <w:numFmt w:val="bullet"/>
+      <w:lvlText w:val="o"/>
+      <w:lvlJc w:val="left"/>
+      <w:pPr>
+        <w:ind w:left="6480" w:hanging="360"/>
+      </w:pPr>
+      <w:rPr>
+        <w:rFonts w:ascii="Courier New" w:hAnsi="Courier New" w:cs="Courier New" w:hint="default"/>
+      </w:rPr>
+    </w:lvl>
+    <w:lvl w:ilvl="8" w:tplc="40090005" w:tentative="1">
+      <w:start w:val="1"/>
+      <w:numFmt w:val="bullet"/>
+      <w:lvlText w:val=""/>
+      <w:lvlJc w:val="left"/>
+      <w:pPr>
+        <w:ind w:left="7200" w:hanging="360"/>
+      </w:pPr>
+      <w:rPr>
+        <w:rFonts w:ascii="Wingdings" w:hAnsi="Wingdings" w:hint="default"/>
+      </w:rPr>
+    </w:lvl>
+  </w:abstractNum>
+  <w:abstractNum w:abstractNumId="4" w15:restartNumberingAfterBreak="0">
+    <w:nsid w:val="34B96B19"/>
+    <w:multiLevelType w:val="hybridMultilevel"/>
+    <w:tmpl w:val="CF36C90C"/>
+    <w:lvl w:ilvl="0" w:tplc="40090001">
+      <w:start w:val="1"/>
+      <w:numFmt w:val="bullet"/>
+      <w:lvlText w:val=""/>
+      <w:lvlJc w:val="left"/>
+      <w:pPr>
+        <w:ind w:left="1440" w:hanging="360"/>
+      </w:pPr>
+      <w:rPr>
+        <w:rFonts w:ascii="Symbol" w:hAnsi="Symbol" w:hint="default"/>
+      </w:rPr>
+    </w:lvl>
+    <w:lvl w:ilvl="1" w:tplc="40090003" w:tentative="1">
+      <w:start w:val="1"/>
+      <w:numFmt w:val="bullet"/>
+      <w:lvlText w:val="o"/>
+      <w:lvlJc w:val="left"/>
+      <w:pPr>
+        <w:ind w:left="2160" w:hanging="360"/>
+      </w:pPr>
+      <w:rPr>
+        <w:rFonts w:ascii="Courier New" w:hAnsi="Courier New" w:cs="Courier New" w:hint="default"/>
+      </w:rPr>
+    </w:lvl>
+    <w:lvl w:ilvl="2" w:tplc="40090005" w:tentative="1">
+      <w:start w:val="1"/>
+      <w:numFmt w:val="bullet"/>
+      <w:lvlText w:val=""/>
+      <w:lvlJc w:val="left"/>
+      <w:pPr>
+        <w:ind w:left="2880" w:hanging="360"/>
+      </w:pPr>
+      <w:rPr>
+        <w:rFonts w:ascii="Wingdings" w:hAnsi="Wingdings" w:hint="default"/>
+      </w:rPr>
+    </w:lvl>
+    <w:lvl w:ilvl="3" w:tplc="40090001" w:tentative="1">
+      <w:start w:val="1"/>
+      <w:numFmt w:val="bullet"/>
+      <w:lvlText w:val=""/>
+      <w:lvlJc w:val="left"/>
+      <w:pPr>
+        <w:ind w:left="3600" w:hanging="360"/>
+      </w:pPr>
+      <w:rPr>
+        <w:rFonts w:ascii="Symbol" w:hAnsi="Symbol" w:hint="default"/>
+      </w:rPr>
+    </w:lvl>
+    <w:lvl w:ilvl="4" w:tplc="40090003" w:tentative="1">
+      <w:start w:val="1"/>
+      <w:numFmt w:val="bullet"/>
+      <w:lvlText w:val="o"/>
+      <w:lvlJc w:val="left"/>
+      <w:pPr>
+        <w:ind w:left="4320" w:hanging="360"/>
+      </w:pPr>
+      <w:rPr>
+        <w:rFonts w:ascii="Courier New" w:hAnsi="Courier New" w:cs="Courier New" w:hint="default"/>
+      </w:rPr>
+    </w:lvl>
+    <w:lvl w:ilvl="5" w:tplc="40090005" w:tentative="1">
+      <w:start w:val="1"/>
+      <w:numFmt w:val="bullet"/>
+      <w:lvlText w:val=""/>
+      <w:lvlJc w:val="left"/>
+      <w:pPr>
+        <w:ind w:left="5040" w:hanging="360"/>
+      </w:pPr>
+      <w:rPr>
+        <w:rFonts w:ascii="Wingdings" w:hAnsi="Wingdings" w:hint="default"/>
+      </w:rPr>
+    </w:lvl>
+    <w:lvl w:ilvl="6" w:tplc="40090001" w:tentative="1">
+      <w:start w:val="1"/>
+      <w:numFmt w:val="bullet"/>
+      <w:lvlText w:val=""/>
+      <w:lvlJc w:val="left"/>
+      <w:pPr>
+        <w:ind w:left="5760" w:hanging="360"/>
+      </w:pPr>
+      <w:rPr>
+        <w:rFonts w:ascii="Symbol" w:hAnsi="Symbol" w:hint="default"/>
+      </w:rPr>
+    </w:lvl>
+    <w:lvl w:ilvl="7" w:tplc="40090003" w:tentative="1">
+      <w:start w:val="1"/>
+      <w:numFmt w:val="bullet"/>
+      <w:lvlText w:val="o"/>
+      <w:lvlJc w:val="left"/>
+      <w:pPr>
+        <w:ind w:left="6480" w:hanging="360"/>
+      </w:pPr>
+      <w:rPr>
+        <w:rFonts w:ascii="Courier New" w:hAnsi="Courier New" w:cs="Courier New" w:hint="default"/>
+      </w:rPr>
+    </w:lvl>
+    <w:lvl w:ilvl="8" w:tplc="40090005" w:tentative="1">
+      <w:start w:val="1"/>
+      <w:numFmt w:val="bullet"/>
+      <w:lvlText w:val=""/>
+      <w:lvlJc w:val="left"/>
+      <w:pPr>
+        <w:ind w:left="7200" w:hanging="360"/>
+      </w:pPr>
+      <w:rPr>
+        <w:rFonts w:ascii="Wingdings" w:hAnsi="Wingdings" w:hint="default"/>
+      </w:rPr>
+    </w:lvl>
+  </w:abstractNum>
+  <w:abstractNum w:abstractNumId="5" w15:restartNumberingAfterBreak="0">
+    <w:nsid w:val="447A3664"/>
+    <w:multiLevelType w:val="hybridMultilevel"/>
+    <w:tmpl w:val="C95EA612"/>
+    <w:lvl w:ilvl="0" w:tplc="40090001">
+      <w:start w:val="1"/>
+      <w:numFmt w:val="bullet"/>
+      <w:lvlText w:val=""/>
+      <w:lvlJc w:val="left"/>
+      <w:pPr>
+        <w:ind w:left="2160" w:hanging="360"/>
+      </w:pPr>
+      <w:rPr>
+        <w:rFonts w:ascii="Symbol" w:hAnsi="Symbol" w:hint="default"/>
+      </w:rPr>
+    </w:lvl>
+    <w:lvl w:ilvl="1" w:tplc="40090003" w:tentative="1">
+      <w:start w:val="1"/>
+      <w:numFmt w:val="bullet"/>
+      <w:lvlText w:val="o"/>
+      <w:lvlJc w:val="left"/>
+      <w:pPr>
+        <w:ind w:left="2880" w:hanging="360"/>
+      </w:pPr>
+      <w:rPr>
+        <w:rFonts w:ascii="Courier New" w:hAnsi="Courier New" w:cs="Courier New" w:hint="default"/>
+      </w:rPr>
+    </w:lvl>
+    <w:lvl w:ilvl="2" w:tplc="40090005" w:tentative="1">
+      <w:start w:val="1"/>
+      <w:numFmt w:val="bullet"/>
+      <w:lvlText w:val=""/>
+      <w:lvlJc w:val="left"/>
+      <w:pPr>
+        <w:ind w:left="3600" w:hanging="360"/>
+      </w:pPr>
+      <w:rPr>
+        <w:rFonts w:ascii="Wingdings" w:hAnsi="Wingdings" w:hint="default"/>
+      </w:rPr>
+    </w:lvl>
+    <w:lvl w:ilvl="3" w:tplc="40090001" w:tentative="1">
+      <w:start w:val="1"/>
+      <w:numFmt w:val="bullet"/>
+      <w:lvlText w:val=""/>
+      <w:lvlJc w:val="left"/>
+      <w:pPr>
+        <w:ind w:left="4320" w:hanging="360"/>
+      </w:pPr>
+      <w:rPr>
+        <w:rFonts w:ascii="Symbol" w:hAnsi="Symbol" w:hint="default"/>
+      </w:rPr>
+    </w:lvl>
+    <w:lvl w:ilvl="4" w:tplc="40090003" w:tentative="1">
+      <w:start w:val="1"/>
+      <w:numFmt w:val="bullet"/>
+      <w:lvlText w:val="o"/>
+      <w:lvlJc w:val="left"/>
+      <w:pPr>
+        <w:ind w:left="5040" w:hanging="360"/>
+      </w:pPr>
+      <w:rPr>
+        <w:rFonts w:ascii="Courier New" w:hAnsi="Courier New" w:cs="Courier New" w:hint="default"/>
+      </w:rPr>
+    </w:lvl>
+    <w:lvl w:ilvl="5" w:tplc="40090005" w:tentative="1">
+      <w:start w:val="1"/>
+      <w:numFmt w:val="bullet"/>
+      <w:lvlText w:val=""/>
+      <w:lvlJc w:val="left"/>
+      <w:pPr>
+        <w:ind w:left="5760" w:hanging="360"/>
+      </w:pPr>
+      <w:rPr>
+        <w:rFonts w:ascii="Wingdings" w:hAnsi="Wingdings" w:hint="default"/>
+      </w:rPr>
+    </w:lvl>
+    <w:lvl w:ilvl="6" w:tplc="40090001" w:tentative="1">
+      <w:start w:val="1"/>
+      <w:numFmt w:val="bullet"/>
+      <w:lvlText w:val=""/>
+      <w:lvlJc w:val="left"/>
+      <w:pPr>
+        <w:ind w:left="6480" w:hanging="360"/>
+      </w:pPr>
+      <w:rPr>
+        <w:rFonts w:ascii="Symbol" w:hAnsi="Symbol" w:hint="default"/>
+      </w:rPr>
+    </w:lvl>
+    <w:lvl w:ilvl="7" w:tplc="40090003" w:tentative="1">
+      <w:start w:val="1"/>
+      <w:numFmt w:val="bullet"/>
+      <w:lvlText w:val="o"/>
+      <w:lvlJc w:val="left"/>
+      <w:pPr>
+        <w:ind w:left="7200" w:hanging="360"/>
+      </w:pPr>
+      <w:rPr>
+        <w:rFonts w:ascii="Courier New" w:hAnsi="Courier New" w:cs="Courier New" w:hint="default"/>
+      </w:rPr>
+    </w:lvl>
+    <w:lvl w:ilvl="8" w:tplc="40090005" w:tentative="1">
+      <w:start w:val="1"/>
+      <w:numFmt w:val="bullet"/>
+      <w:lvlText w:val=""/>
+      <w:lvlJc w:val="left"/>
+      <w:pPr>
+        <w:ind w:left="7920" w:hanging="360"/>
+      </w:pPr>
+      <w:rPr>
+        <w:rFonts w:ascii="Wingdings" w:hAnsi="Wingdings" w:hint="default"/>
+      </w:rPr>
+    </w:lvl>
+  </w:abstractNum>
   <w:num w:numId="1">
+    <w:abstractNumId w:val="2"/>
+  </w:num>
+  <w:num w:numId="2">
+    <w:abstractNumId w:val="1"/>
+  </w:num>
+  <w:num w:numId="3">
     <w:abstractNumId w:val="0"/>
+  </w:num>
+  <w:num w:numId="4">
+    <w:abstractNumId w:val="5"/>
+  </w:num>
+  <w:num w:numId="5">
+    <w:abstractNumId w:val="3"/>
+  </w:num>
+  <w:num w:numId="6">
+    <w:abstractNumId w:val="4"/>
   </w:num>
 </w:numbering>
 </file>
@@ -1424,6 +2711,50 @@
       <w:szCs w:val="26"/>
     </w:rPr>
   </w:style>
+  <w:style w:type="paragraph" w:styleId="Heading3">
+    <w:name w:val="heading 3"/>
+    <w:basedOn w:val="Normal"/>
+    <w:next w:val="Normal"/>
+    <w:link w:val="Heading3Char"/>
+    <w:uiPriority w:val="9"/>
+    <w:unhideWhenUsed/>
+    <w:qFormat/>
+    <w:rsid w:val="00594E6C"/>
+    <w:pPr>
+      <w:keepNext/>
+      <w:keepLines/>
+      <w:spacing w:before="40" w:after="0"/>
+      <w:outlineLvl w:val="2"/>
+    </w:pPr>
+    <w:rPr>
+      <w:rFonts w:asciiTheme="majorHAnsi" w:eastAsiaTheme="majorEastAsia" w:hAnsiTheme="majorHAnsi" w:cstheme="majorBidi"/>
+      <w:color w:val="1F3763" w:themeColor="accent1" w:themeShade="7F"/>
+      <w:sz w:val="24"/>
+      <w:szCs w:val="24"/>
+    </w:rPr>
+  </w:style>
+  <w:style w:type="paragraph" w:styleId="Heading4">
+    <w:name w:val="heading 4"/>
+    <w:basedOn w:val="Normal"/>
+    <w:next w:val="Normal"/>
+    <w:link w:val="Heading4Char"/>
+    <w:uiPriority w:val="9"/>
+    <w:unhideWhenUsed/>
+    <w:qFormat/>
+    <w:rsid w:val="00594E6C"/>
+    <w:pPr>
+      <w:keepNext/>
+      <w:keepLines/>
+      <w:spacing w:before="40" w:after="0"/>
+      <w:outlineLvl w:val="3"/>
+    </w:pPr>
+    <w:rPr>
+      <w:rFonts w:asciiTheme="majorHAnsi" w:eastAsiaTheme="majorEastAsia" w:hAnsiTheme="majorHAnsi" w:cstheme="majorBidi"/>
+      <w:i/>
+      <w:iCs/>
+      <w:color w:val="2F5496" w:themeColor="accent1" w:themeShade="BF"/>
+    </w:rPr>
+  </w:style>
   <w:style w:type="character" w:default="1" w:styleId="DefaultParagraphFont">
     <w:name w:val="Default Paragraph Font"/>
     <w:uiPriority w:val="1"/>
@@ -1532,6 +2863,43 @@
       <w:sz w:val="26"/>
       <w:szCs w:val="26"/>
     </w:rPr>
+  </w:style>
+  <w:style w:type="character" w:customStyle="1" w:styleId="Heading3Char">
+    <w:name w:val="Heading 3 Char"/>
+    <w:basedOn w:val="DefaultParagraphFont"/>
+    <w:link w:val="Heading3"/>
+    <w:uiPriority w:val="9"/>
+    <w:rsid w:val="00594E6C"/>
+    <w:rPr>
+      <w:rFonts w:asciiTheme="majorHAnsi" w:eastAsiaTheme="majorEastAsia" w:hAnsiTheme="majorHAnsi" w:cstheme="majorBidi"/>
+      <w:color w:val="1F3763" w:themeColor="accent1" w:themeShade="7F"/>
+      <w:sz w:val="24"/>
+      <w:szCs w:val="24"/>
+    </w:rPr>
+  </w:style>
+  <w:style w:type="character" w:customStyle="1" w:styleId="Heading4Char">
+    <w:name w:val="Heading 4 Char"/>
+    <w:basedOn w:val="DefaultParagraphFont"/>
+    <w:link w:val="Heading4"/>
+    <w:uiPriority w:val="9"/>
+    <w:rsid w:val="00594E6C"/>
+    <w:rPr>
+      <w:rFonts w:asciiTheme="majorHAnsi" w:eastAsiaTheme="majorEastAsia" w:hAnsiTheme="majorHAnsi" w:cstheme="majorBidi"/>
+      <w:i/>
+      <w:iCs/>
+      <w:color w:val="2F5496" w:themeColor="accent1" w:themeShade="BF"/>
+    </w:rPr>
+  </w:style>
+  <w:style w:type="paragraph" w:styleId="ListParagraph">
+    <w:name w:val="List Paragraph"/>
+    <w:basedOn w:val="Normal"/>
+    <w:uiPriority w:val="34"/>
+    <w:qFormat/>
+    <w:rsid w:val="00C37258"/>
+    <w:pPr>
+      <w:ind w:left="720"/>
+      <w:contextualSpacing/>
+    </w:pPr>
   </w:style>
 </w:styles>
 </file>

</xml_diff>

<commit_message>
finished design doc and added choice for boolean model
</commit_message>
<xml_diff>
--- a/Design Document.docx
+++ b/Design Document.docx
@@ -175,14 +175,6 @@
       </w:r>
     </w:p>
     <w:p>
-      <w:r>
-        <w:tab/>
-      </w:r>
-      <w:r>
-        <w:tab/>
-      </w:r>
-    </w:p>
-    <w:p>
       <w:pPr>
         <w:pStyle w:val="Heading1"/>
         <w:jc w:val="center"/>
@@ -536,6 +528,193 @@
     </w:p>
     <w:p>
       <w:pPr>
+        <w:pStyle w:val="Heading2"/>
+        <w:rPr>
+          <w:rFonts w:eastAsia="Adobe Fan Heiti Std B"/>
+          <w:lang w:eastAsia="en-IN"/>
+        </w:rPr>
+      </w:pPr>
+      <w:r>
+        <w:rPr>
+          <w:rFonts w:eastAsia="Adobe Fan Heiti Std B"/>
+          <w:sz w:val="28"/>
+          <w:szCs w:val="28"/>
+          <w:lang w:eastAsia="en-IN"/>
+        </w:rPr>
+        <w:lastRenderedPageBreak/>
+        <w:t>Abstract</w:t>
+      </w:r>
+      <w:r>
+        <w:rPr>
+          <w:rFonts w:eastAsia="Adobe Fan Heiti Std B"/>
+          <w:lang w:eastAsia="en-IN"/>
+        </w:rPr>
+        <w:t>:</w:t>
+      </w:r>
+      <w:r>
+        <w:rPr>
+          <w:lang w:eastAsia="en-IN"/>
+        </w:rPr>
+        <w:tab/>
+      </w:r>
+    </w:p>
+    <w:p>
+      <w:pPr>
+        <w:rPr>
+          <w:rFonts w:ascii="Adobe Fan Heiti Std B" w:eastAsia="Adobe Fan Heiti Std B" w:hAnsi="Adobe Fan Heiti Std B" w:cs="Arial"/>
+          <w:color w:val="000000"/>
+          <w:lang w:eastAsia="en-IN"/>
+        </w:rPr>
+      </w:pPr>
+      <w:r>
+        <w:rPr>
+          <w:rFonts w:ascii="Adobe Fan Heiti Std B" w:eastAsia="Adobe Fan Heiti Std B" w:hAnsi="Adobe Fan Heiti Std B" w:cs="Arial"/>
+          <w:color w:val="000000"/>
+          <w:lang w:eastAsia="en-IN"/>
+        </w:rPr>
+        <w:tab/>
+        <w:t>This project aims to build a domain specific search engine based on vector space model.</w:t>
+      </w:r>
+      <w:r>
+        <w:rPr>
+          <w:rFonts w:ascii="Adobe Fan Heiti Std B" w:eastAsia="Adobe Fan Heiti Std B" w:hAnsi="Adobe Fan Heiti Std B" w:cs="Arial"/>
+          <w:color w:val="000000"/>
+          <w:lang w:eastAsia="en-IN"/>
+        </w:rPr>
+        <w:t xml:space="preserve"> </w:t>
+      </w:r>
+      <w:r>
+        <w:rPr>
+          <w:rFonts w:ascii="Adobe Fan Heiti Std B" w:eastAsia="Adobe Fan Heiti Std B" w:hAnsi="Adobe Fan Heiti Std B" w:cs="Arial"/>
+          <w:color w:val="000000"/>
+          <w:lang w:eastAsia="en-IN"/>
+        </w:rPr>
+        <w:t>Initially t</w:t>
+      </w:r>
+      <w:r>
+        <w:rPr>
+          <w:rFonts w:ascii="Adobe Fan Heiti Std B" w:eastAsia="Adobe Fan Heiti Std B" w:hAnsi="Adobe Fan Heiti Std B" w:cs="Arial"/>
+          <w:color w:val="000000"/>
+          <w:lang w:eastAsia="en-IN"/>
+        </w:rPr>
+        <w:t>he documents to be searched are pre</w:t>
+      </w:r>
+      <w:r>
+        <w:rPr>
+          <w:rFonts w:ascii="Adobe Fan Heiti Std B" w:eastAsia="Adobe Fan Heiti Std B" w:hAnsi="Adobe Fan Heiti Std B" w:cs="Arial"/>
+          <w:color w:val="000000"/>
+          <w:lang w:eastAsia="en-IN"/>
+        </w:rPr>
+        <w:t>-</w:t>
+      </w:r>
+      <w:r>
+        <w:rPr>
+          <w:rFonts w:ascii="Adobe Fan Heiti Std B" w:eastAsia="Adobe Fan Heiti Std B" w:hAnsi="Adobe Fan Heiti Std B" w:cs="Arial"/>
+          <w:color w:val="000000"/>
+          <w:lang w:eastAsia="en-IN"/>
+        </w:rPr>
+        <w:t>processed to generate tokens.</w:t>
+      </w:r>
+      <w:r>
+        <w:rPr>
+          <w:rFonts w:ascii="Adobe Fan Heiti Std B" w:eastAsia="Adobe Fan Heiti Std B" w:hAnsi="Adobe Fan Heiti Std B" w:cs="Arial"/>
+          <w:color w:val="000000"/>
+          <w:lang w:eastAsia="en-IN"/>
+        </w:rPr>
+        <w:t xml:space="preserve"> In the vector space model, documents are represented as vectors </w:t>
+      </w:r>
+      <w:r>
+        <w:rPr>
+          <w:rFonts w:ascii="Adobe Fan Heiti Std B" w:eastAsia="Adobe Fan Heiti Std B" w:hAnsi="Adobe Fan Heiti Std B" w:cs="Arial"/>
+          <w:color w:val="000000"/>
+          <w:lang w:eastAsia="en-IN"/>
+        </w:rPr>
+        <w:t>containing</w:t>
+      </w:r>
+      <w:r>
+        <w:rPr>
+          <w:rFonts w:ascii="Adobe Fan Heiti Std B" w:eastAsia="Adobe Fan Heiti Std B" w:hAnsi="Adobe Fan Heiti Std B" w:cs="Arial"/>
+          <w:color w:val="000000"/>
+          <w:lang w:eastAsia="en-IN"/>
+        </w:rPr>
+        <w:t xml:space="preserve"> w</w:t>
+      </w:r>
+      <w:r>
+        <w:rPr>
+          <w:rFonts w:ascii="Adobe Fan Heiti Std B" w:eastAsia="Adobe Fan Heiti Std B" w:hAnsi="Adobe Fan Heiti Std B" w:cs="Arial"/>
+          <w:color w:val="000000"/>
+          <w:lang w:eastAsia="en-IN"/>
+        </w:rPr>
+        <w:t xml:space="preserve">eights of </w:t>
+      </w:r>
+      <w:r>
+        <w:rPr>
+          <w:rFonts w:ascii="Adobe Fan Heiti Std B" w:eastAsia="Adobe Fan Heiti Std B" w:hAnsi="Adobe Fan Heiti Std B" w:cs="Arial"/>
+          <w:color w:val="000000"/>
+          <w:lang w:eastAsia="en-IN"/>
+        </w:rPr>
+        <w:t>these tokens</w:t>
+      </w:r>
+      <w:r>
+        <w:rPr>
+          <w:rFonts w:ascii="Adobe Fan Heiti Std B" w:eastAsia="Adobe Fan Heiti Std B" w:hAnsi="Adobe Fan Heiti Std B" w:cs="Arial"/>
+          <w:color w:val="000000"/>
+          <w:lang w:eastAsia="en-IN"/>
+        </w:rPr>
+        <w:t>.</w:t>
+      </w:r>
+      <w:r>
+        <w:rPr>
+          <w:rFonts w:ascii="Adobe Fan Heiti Std B" w:eastAsia="Adobe Fan Heiti Std B" w:hAnsi="Adobe Fan Heiti Std B" w:cs="Arial"/>
+          <w:color w:val="000000"/>
+          <w:lang w:eastAsia="en-IN"/>
+        </w:rPr>
+        <w:t xml:space="preserve"> </w:t>
+      </w:r>
+      <w:r>
+        <w:rPr>
+          <w:rFonts w:ascii="Adobe Fan Heiti Std B" w:eastAsia="Adobe Fan Heiti Std B" w:hAnsi="Adobe Fan Heiti Std B" w:cs="Arial"/>
+          <w:color w:val="000000"/>
+          <w:lang w:eastAsia="en-IN"/>
+        </w:rPr>
+        <w:t>When a query is given to the search engine</w:t>
+      </w:r>
+      <w:r>
+        <w:rPr>
+          <w:rFonts w:ascii="Adobe Fan Heiti Std B" w:eastAsia="Adobe Fan Heiti Std B" w:hAnsi="Adobe Fan Heiti Std B" w:cs="Arial"/>
+          <w:color w:val="000000"/>
+          <w:lang w:eastAsia="en-IN"/>
+        </w:rPr>
+        <w:t>, a vector is mad</w:t>
+      </w:r>
+      <w:r>
+        <w:rPr>
+          <w:rFonts w:ascii="Adobe Fan Heiti Std B" w:eastAsia="Adobe Fan Heiti Std B" w:hAnsi="Adobe Fan Heiti Std B" w:cs="Arial"/>
+          <w:color w:val="000000"/>
+          <w:lang w:eastAsia="en-IN"/>
+        </w:rPr>
+        <w:t>e from its tokens</w:t>
+      </w:r>
+      <w:r>
+        <w:rPr>
+          <w:rFonts w:ascii="Adobe Fan Heiti Std B" w:eastAsia="Adobe Fan Heiti Std B" w:hAnsi="Adobe Fan Heiti Std B" w:cs="Arial"/>
+          <w:color w:val="000000"/>
+          <w:lang w:eastAsia="en-IN"/>
+        </w:rPr>
+        <w:t xml:space="preserve"> and similarity between all the documents is found. Then the documents are returned in order of decreasing similarity.</w:t>
+      </w:r>
+    </w:p>
+    <w:p>
+      <w:pPr>
+        <w:rPr>
+          <w:rFonts w:ascii="Adobe Fan Heiti Std B" w:eastAsia="Adobe Fan Heiti Std B" w:hAnsi="Adobe Fan Heiti Std B" w:cs="Arial"/>
+          <w:color w:val="000000"/>
+          <w:lang w:eastAsia="en-IN"/>
+        </w:rPr>
+      </w:pPr>
+    </w:p>
+    <w:p>
+      <w:pPr>
         <w:pStyle w:val="Heading4"/>
         <w:rPr>
           <w:rFonts w:eastAsia="Adobe Fan Heiti Std B"/>
@@ -544,6 +723,18 @@
           <w:lang w:eastAsia="en-IN"/>
         </w:rPr>
       </w:pPr>
+      <w:bookmarkStart w:id="0" w:name="_Hlk22483399"/>
+      <w:r>
+        <w:rPr>
+          <w:rFonts w:eastAsia="Adobe Fan Heiti Std B"/>
+          <w:i w:val="0"/>
+          <w:iCs w:val="0"/>
+          <w:sz w:val="28"/>
+          <w:szCs w:val="28"/>
+          <w:lang w:eastAsia="en-IN"/>
+        </w:rPr>
+        <w:t>Architecture</w:t>
+      </w:r>
       <w:r>
         <w:rPr>
           <w:rFonts w:eastAsia="Adobe Fan Heiti Std B"/>
@@ -551,217 +742,19 @@
           <w:szCs w:val="32"/>
           <w:lang w:eastAsia="en-IN"/>
         </w:rPr>
-        <w:lastRenderedPageBreak/>
-        <w:t>Abstract</w:t>
-      </w:r>
-      <w:r>
-        <w:rPr>
-          <w:rFonts w:eastAsia="Adobe Fan Heiti Std B"/>
-          <w:sz w:val="32"/>
-          <w:szCs w:val="32"/>
-          <w:lang w:eastAsia="en-IN"/>
-        </w:rPr>
         <w:t>:</w:t>
       </w:r>
-      <w:r>
-        <w:rPr>
-          <w:lang w:eastAsia="en-IN"/>
-        </w:rPr>
-        <w:tab/>
-      </w:r>
-    </w:p>
-    <w:p>
-      <w:pPr>
-        <w:rPr>
-          <w:rFonts w:ascii="Adobe Fan Heiti Std B" w:eastAsia="Adobe Fan Heiti Std B" w:hAnsi="Adobe Fan Heiti Std B" w:cs="Arial"/>
-          <w:color w:val="000000"/>
-          <w:lang w:eastAsia="en-IN"/>
-        </w:rPr>
-      </w:pPr>
-      <w:r>
-        <w:rPr>
-          <w:rFonts w:ascii="Adobe Fan Heiti Std B" w:eastAsia="Adobe Fan Heiti Std B" w:hAnsi="Adobe Fan Heiti Std B" w:cs="Arial"/>
-          <w:color w:val="000000"/>
-          <w:lang w:eastAsia="en-IN"/>
-        </w:rPr>
-        <w:tab/>
-        <w:t>This project aims to build a domain specific search engine based on vector space model.</w:t>
-      </w:r>
-      <w:r>
-        <w:rPr>
-          <w:rFonts w:ascii="Adobe Fan Heiti Std B" w:eastAsia="Adobe Fan Heiti Std B" w:hAnsi="Adobe Fan Heiti Std B" w:cs="Arial"/>
-          <w:color w:val="000000"/>
-          <w:lang w:eastAsia="en-IN"/>
-        </w:rPr>
-        <w:t xml:space="preserve"> </w:t>
-      </w:r>
-      <w:r>
-        <w:rPr>
-          <w:rFonts w:ascii="Adobe Fan Heiti Std B" w:eastAsia="Adobe Fan Heiti Std B" w:hAnsi="Adobe Fan Heiti Std B" w:cs="Arial"/>
-          <w:color w:val="000000"/>
-          <w:lang w:eastAsia="en-IN"/>
-        </w:rPr>
-        <w:t>Initially t</w:t>
-      </w:r>
-      <w:r>
-        <w:rPr>
-          <w:rFonts w:ascii="Adobe Fan Heiti Std B" w:eastAsia="Adobe Fan Heiti Std B" w:hAnsi="Adobe Fan Heiti Std B" w:cs="Arial"/>
-          <w:color w:val="000000"/>
-          <w:lang w:eastAsia="en-IN"/>
-        </w:rPr>
-        <w:t>he documents to be searched are pre</w:t>
-      </w:r>
-      <w:r>
-        <w:rPr>
-          <w:rFonts w:ascii="Adobe Fan Heiti Std B" w:eastAsia="Adobe Fan Heiti Std B" w:hAnsi="Adobe Fan Heiti Std B" w:cs="Arial"/>
-          <w:color w:val="000000"/>
-          <w:lang w:eastAsia="en-IN"/>
-        </w:rPr>
-        <w:t>-</w:t>
-      </w:r>
-      <w:r>
-        <w:rPr>
-          <w:rFonts w:ascii="Adobe Fan Heiti Std B" w:eastAsia="Adobe Fan Heiti Std B" w:hAnsi="Adobe Fan Heiti Std B" w:cs="Arial"/>
-          <w:color w:val="000000"/>
-          <w:lang w:eastAsia="en-IN"/>
-        </w:rPr>
-        <w:t>processed to generate tokens.</w:t>
-      </w:r>
-      <w:r>
-        <w:rPr>
-          <w:rFonts w:ascii="Adobe Fan Heiti Std B" w:eastAsia="Adobe Fan Heiti Std B" w:hAnsi="Adobe Fan Heiti Std B" w:cs="Arial"/>
-          <w:color w:val="000000"/>
-          <w:lang w:eastAsia="en-IN"/>
-        </w:rPr>
-        <w:t xml:space="preserve"> In the vector space model, documents are represented as vectors </w:t>
-      </w:r>
-      <w:r>
-        <w:rPr>
-          <w:rFonts w:ascii="Adobe Fan Heiti Std B" w:eastAsia="Adobe Fan Heiti Std B" w:hAnsi="Adobe Fan Heiti Std B" w:cs="Arial"/>
-          <w:color w:val="000000"/>
-          <w:lang w:eastAsia="en-IN"/>
-        </w:rPr>
-        <w:t>containing</w:t>
-      </w:r>
-      <w:r>
-        <w:rPr>
-          <w:rFonts w:ascii="Adobe Fan Heiti Std B" w:eastAsia="Adobe Fan Heiti Std B" w:hAnsi="Adobe Fan Heiti Std B" w:cs="Arial"/>
-          <w:color w:val="000000"/>
-          <w:lang w:eastAsia="en-IN"/>
-        </w:rPr>
-        <w:t xml:space="preserve"> w</w:t>
-      </w:r>
-      <w:r>
-        <w:rPr>
-          <w:rFonts w:ascii="Adobe Fan Heiti Std B" w:eastAsia="Adobe Fan Heiti Std B" w:hAnsi="Adobe Fan Heiti Std B" w:cs="Arial"/>
-          <w:color w:val="000000"/>
-          <w:lang w:eastAsia="en-IN"/>
-        </w:rPr>
-        <w:t xml:space="preserve">eights of </w:t>
-      </w:r>
-      <w:r>
-        <w:rPr>
-          <w:rFonts w:ascii="Adobe Fan Heiti Std B" w:eastAsia="Adobe Fan Heiti Std B" w:hAnsi="Adobe Fan Heiti Std B" w:cs="Arial"/>
-          <w:color w:val="000000"/>
-          <w:lang w:eastAsia="en-IN"/>
-        </w:rPr>
-        <w:t>these tokens</w:t>
-      </w:r>
-      <w:r>
-        <w:rPr>
-          <w:rFonts w:ascii="Adobe Fan Heiti Std B" w:eastAsia="Adobe Fan Heiti Std B" w:hAnsi="Adobe Fan Heiti Std B" w:cs="Arial"/>
-          <w:color w:val="000000"/>
-          <w:lang w:eastAsia="en-IN"/>
-        </w:rPr>
-        <w:t>.</w:t>
-      </w:r>
-      <w:r>
-        <w:rPr>
-          <w:rFonts w:ascii="Adobe Fan Heiti Std B" w:eastAsia="Adobe Fan Heiti Std B" w:hAnsi="Adobe Fan Heiti Std B" w:cs="Arial"/>
-          <w:color w:val="000000"/>
-          <w:lang w:eastAsia="en-IN"/>
-        </w:rPr>
-        <w:t xml:space="preserve"> </w:t>
-      </w:r>
-      <w:r>
-        <w:rPr>
-          <w:rFonts w:ascii="Adobe Fan Heiti Std B" w:eastAsia="Adobe Fan Heiti Std B" w:hAnsi="Adobe Fan Heiti Std B" w:cs="Arial"/>
-          <w:color w:val="000000"/>
-          <w:lang w:eastAsia="en-IN"/>
-        </w:rPr>
-        <w:t>When a query is given to the search engine</w:t>
-      </w:r>
-      <w:r>
-        <w:rPr>
-          <w:rFonts w:ascii="Adobe Fan Heiti Std B" w:eastAsia="Adobe Fan Heiti Std B" w:hAnsi="Adobe Fan Heiti Std B" w:cs="Arial"/>
-          <w:color w:val="000000"/>
-          <w:lang w:eastAsia="en-IN"/>
-        </w:rPr>
-        <w:t>, a vector is mad</w:t>
-      </w:r>
-      <w:r>
-        <w:rPr>
-          <w:rFonts w:ascii="Adobe Fan Heiti Std B" w:eastAsia="Adobe Fan Heiti Std B" w:hAnsi="Adobe Fan Heiti Std B" w:cs="Arial"/>
-          <w:color w:val="000000"/>
-          <w:lang w:eastAsia="en-IN"/>
-        </w:rPr>
-        <w:t>e from its tokens</w:t>
-      </w:r>
-      <w:r>
-        <w:rPr>
-          <w:rFonts w:ascii="Adobe Fan Heiti Std B" w:eastAsia="Adobe Fan Heiti Std B" w:hAnsi="Adobe Fan Heiti Std B" w:cs="Arial"/>
-          <w:color w:val="000000"/>
-          <w:lang w:eastAsia="en-IN"/>
-        </w:rPr>
-        <w:t xml:space="preserve"> and similarity between all the documents is found. Then the documents are returned in order of decreasing similarity.</w:t>
-      </w:r>
-    </w:p>
-    <w:p>
-      <w:pPr>
-        <w:rPr>
-          <w:rFonts w:ascii="Adobe Fan Heiti Std B" w:eastAsia="Adobe Fan Heiti Std B" w:hAnsi="Adobe Fan Heiti Std B" w:cs="Arial"/>
-          <w:color w:val="000000"/>
-          <w:lang w:eastAsia="en-IN"/>
-        </w:rPr>
-      </w:pPr>
-    </w:p>
-    <w:p>
-      <w:pPr>
-        <w:pStyle w:val="Heading4"/>
-        <w:rPr>
-          <w:rFonts w:eastAsia="Adobe Fan Heiti Std B"/>
-          <w:sz w:val="32"/>
-          <w:szCs w:val="32"/>
-          <w:lang w:eastAsia="en-IN"/>
-        </w:rPr>
-      </w:pPr>
-      <w:r>
-        <w:rPr>
-          <w:rFonts w:eastAsia="Adobe Fan Heiti Std B"/>
-          <w:sz w:val="32"/>
-          <w:szCs w:val="32"/>
-          <w:lang w:eastAsia="en-IN"/>
-        </w:rPr>
-        <w:t>Architecture</w:t>
-      </w:r>
-      <w:r>
-        <w:rPr>
-          <w:rFonts w:eastAsia="Adobe Fan Heiti Std B"/>
-          <w:sz w:val="32"/>
-          <w:szCs w:val="32"/>
-          <w:lang w:eastAsia="en-IN"/>
-        </w:rPr>
-        <w:t>:</w:t>
-      </w:r>
-    </w:p>
-    <w:p>
-      <w:pPr>
-        <w:rPr>
-          <w:rFonts w:ascii="Adobe Fan Heiti Std B" w:eastAsia="Adobe Fan Heiti Std B" w:hAnsi="Adobe Fan Heiti Std B" w:cs="Arial"/>
-          <w:color w:val="000000"/>
-          <w:lang w:eastAsia="en-IN"/>
-        </w:rPr>
-      </w:pPr>
+    </w:p>
+    <w:p>
+      <w:pPr>
+        <w:rPr>
+          <w:rFonts w:ascii="Adobe Fan Heiti Std B" w:eastAsia="Adobe Fan Heiti Std B" w:hAnsi="Adobe Fan Heiti Std B" w:cs="Arial"/>
+          <w:color w:val="000000"/>
+          <w:lang w:eastAsia="en-IN"/>
+        </w:rPr>
+      </w:pPr>
+      <w:bookmarkStart w:id="1" w:name="_Hlk22483546"/>
+      <w:bookmarkEnd w:id="0"/>
       <w:r>
         <w:rPr>
           <w:sz w:val="24"/>
@@ -844,6 +837,7 @@
         <w:t>scraped from archive.org)</w:t>
       </w:r>
     </w:p>
+    <w:bookmarkEnd w:id="1"/>
     <w:p>
       <w:pPr>
         <w:rPr>
@@ -1380,13 +1374,35 @@
     </w:p>
     <w:p>
       <w:pPr>
-        <w:rPr>
-          <w:rFonts w:ascii="Adobe Fan Heiti Std B" w:eastAsia="Adobe Fan Heiti Std B" w:hAnsi="Adobe Fan Heiti Std B" w:cs="Arial"/>
-          <w:color w:val="000000"/>
-          <w:lang w:eastAsia="en-IN"/>
-        </w:rPr>
-      </w:pPr>
-    </w:p>
+        <w:pStyle w:val="Heading2"/>
+        <w:rPr>
+          <w:rFonts w:eastAsia="Adobe Fan Heiti Std B"/>
+          <w:sz w:val="28"/>
+          <w:szCs w:val="28"/>
+          <w:lang w:eastAsia="en-IN"/>
+        </w:rPr>
+      </w:pPr>
+      <w:bookmarkStart w:id="2" w:name="_Hlk22503760"/>
+      <w:r>
+        <w:rPr>
+          <w:rFonts w:eastAsia="Adobe Fan Heiti Std B"/>
+          <w:sz w:val="28"/>
+          <w:szCs w:val="28"/>
+          <w:lang w:eastAsia="en-IN"/>
+        </w:rPr>
+        <w:t>Working description</w:t>
+      </w:r>
+      <w:r>
+        <w:rPr>
+          <w:rFonts w:eastAsia="Adobe Fan Heiti Std B"/>
+          <w:sz w:val="28"/>
+          <w:szCs w:val="28"/>
+          <w:lang w:eastAsia="en-IN"/>
+        </w:rPr>
+        <w:t>:</w:t>
+      </w:r>
+    </w:p>
+    <w:bookmarkEnd w:id="2"/>
     <w:p>
       <w:pPr>
         <w:rPr>
@@ -1402,17 +1418,113 @@
           <w:lang w:eastAsia="en-IN"/>
         </w:rPr>
         <w:tab/>
-        <w:t xml:space="preserve">The document object takes text from a file and does preprocessing like tokenization, case normalization, stemming and </w:t>
-      </w:r>
-      <w:bookmarkStart w:id="0" w:name="_GoBack"/>
-      <w:bookmarkEnd w:id="0"/>
-      <w:r>
-        <w:rPr>
-          <w:rFonts w:ascii="Adobe Fan Heiti Std B" w:eastAsia="Adobe Fan Heiti Std B" w:hAnsi="Adobe Fan Heiti Std B" w:cs="Arial"/>
-          <w:color w:val="000000"/>
-          <w:lang w:eastAsia="en-IN"/>
-        </w:rPr>
-        <w:t>removal of stop words</w:t>
+      </w:r>
+      <w:r>
+        <w:rPr>
+          <w:rFonts w:ascii="Adobe Fan Heiti Std B" w:eastAsia="Adobe Fan Heiti Std B" w:hAnsi="Adobe Fan Heiti Std B" w:cs="Arial"/>
+          <w:color w:val="000000"/>
+          <w:lang w:eastAsia="en-IN"/>
+        </w:rPr>
+        <w:t>A</w:t>
+      </w:r>
+      <w:r>
+        <w:rPr>
+          <w:rFonts w:ascii="Adobe Fan Heiti Std B" w:eastAsia="Adobe Fan Heiti Std B" w:hAnsi="Adobe Fan Heiti Std B" w:cs="Arial"/>
+          <w:color w:val="000000"/>
+          <w:lang w:eastAsia="en-IN"/>
+        </w:rPr>
+        <w:t xml:space="preserve"> document object</w:t>
+      </w:r>
+      <w:r>
+        <w:rPr>
+          <w:rFonts w:ascii="Adobe Fan Heiti Std B" w:eastAsia="Adobe Fan Heiti Std B" w:hAnsi="Adobe Fan Heiti Std B" w:cs="Arial"/>
+          <w:color w:val="000000"/>
+          <w:lang w:eastAsia="en-IN"/>
+        </w:rPr>
+        <w:t xml:space="preserve"> is created</w:t>
+      </w:r>
+      <w:r>
+        <w:rPr>
+          <w:rFonts w:ascii="Adobe Fan Heiti Std B" w:eastAsia="Adobe Fan Heiti Std B" w:hAnsi="Adobe Fan Heiti Std B" w:cs="Arial"/>
+          <w:color w:val="000000"/>
+          <w:lang w:eastAsia="en-IN"/>
+        </w:rPr>
+        <w:t xml:space="preserve"> </w:t>
+      </w:r>
+      <w:r>
+        <w:rPr>
+          <w:rFonts w:ascii="Adobe Fan Heiti Std B" w:eastAsia="Adobe Fan Heiti Std B" w:hAnsi="Adobe Fan Heiti Std B" w:cs="Arial"/>
+          <w:color w:val="000000"/>
+          <w:lang w:eastAsia="en-IN"/>
+        </w:rPr>
+        <w:t xml:space="preserve">by </w:t>
+      </w:r>
+      <w:r>
+        <w:rPr>
+          <w:rFonts w:ascii="Adobe Fan Heiti Std B" w:eastAsia="Adobe Fan Heiti Std B" w:hAnsi="Adobe Fan Heiti Std B" w:cs="Arial"/>
+          <w:color w:val="000000"/>
+          <w:lang w:eastAsia="en-IN"/>
+        </w:rPr>
+        <w:t>tak</w:t>
+      </w:r>
+      <w:r>
+        <w:rPr>
+          <w:rFonts w:ascii="Adobe Fan Heiti Std B" w:eastAsia="Adobe Fan Heiti Std B" w:hAnsi="Adobe Fan Heiti Std B" w:cs="Arial"/>
+          <w:color w:val="000000"/>
+          <w:lang w:eastAsia="en-IN"/>
+        </w:rPr>
+        <w:t>ing</w:t>
+      </w:r>
+      <w:r>
+        <w:rPr>
+          <w:rFonts w:ascii="Adobe Fan Heiti Std B" w:eastAsia="Adobe Fan Heiti Std B" w:hAnsi="Adobe Fan Heiti Std B" w:cs="Arial"/>
+          <w:color w:val="000000"/>
+          <w:lang w:eastAsia="en-IN"/>
+        </w:rPr>
+        <w:t xml:space="preserve"> text from a file</w:t>
+      </w:r>
+      <w:r>
+        <w:rPr>
+          <w:rFonts w:ascii="Adobe Fan Heiti Std B" w:eastAsia="Adobe Fan Heiti Std B" w:hAnsi="Adobe Fan Heiti Std B" w:cs="Arial"/>
+          <w:color w:val="000000"/>
+          <w:lang w:eastAsia="en-IN"/>
+        </w:rPr>
+        <w:t xml:space="preserve"> as input. It</w:t>
+      </w:r>
+      <w:r>
+        <w:rPr>
+          <w:rFonts w:ascii="Adobe Fan Heiti Std B" w:eastAsia="Adobe Fan Heiti Std B" w:hAnsi="Adobe Fan Heiti Std B" w:cs="Arial"/>
+          <w:color w:val="000000"/>
+          <w:lang w:eastAsia="en-IN"/>
+        </w:rPr>
+        <w:t xml:space="preserve"> does preprocessing like tokenization, case normalization, stemming and removal of stop words</w:t>
+      </w:r>
+      <w:r>
+        <w:rPr>
+          <w:rFonts w:ascii="Adobe Fan Heiti Std B" w:eastAsia="Adobe Fan Heiti Std B" w:hAnsi="Adobe Fan Heiti Std B" w:cs="Arial"/>
+          <w:color w:val="000000"/>
+          <w:lang w:eastAsia="en-IN"/>
+        </w:rPr>
+        <w:t>. It also stores unique words and their frequencies in a dictionary.</w:t>
+      </w:r>
+    </w:p>
+    <w:p>
+      <w:pPr>
+        <w:rPr>
+          <w:rFonts w:ascii="Adobe Fan Heiti Std B" w:eastAsia="Adobe Fan Heiti Std B" w:hAnsi="Adobe Fan Heiti Std B" w:cs="Arial"/>
+          <w:color w:val="000000"/>
+          <w:lang w:eastAsia="en-IN"/>
+        </w:rPr>
+      </w:pPr>
+      <w:r>
+        <w:rPr>
+          <w:rFonts w:ascii="Adobe Fan Heiti Std B" w:eastAsia="Adobe Fan Heiti Std B" w:hAnsi="Adobe Fan Heiti Std B" w:cs="Arial"/>
+          <w:color w:val="000000"/>
+          <w:lang w:eastAsia="en-IN"/>
+        </w:rPr>
+        <w:lastRenderedPageBreak/>
+        <w:tab/>
+        <w:t xml:space="preserve">All the unique words from all documents are also stored in a dictionary along with their total frequencies. </w:t>
       </w:r>
     </w:p>
     <w:p>
@@ -1422,12 +1534,1013 @@
         <w:rPr>
           <w:rFonts w:ascii="Adobe Fan Heiti Std B" w:eastAsia="Adobe Fan Heiti Std B" w:hAnsi="Adobe Fan Heiti Std B" w:cs="Arial"/>
           <w:color w:val="000000"/>
+          <w:lang w:eastAsia="en-IN"/>
+        </w:rPr>
+      </w:pPr>
+      <w:r>
+        <w:rPr>
+          <w:rFonts w:ascii="Adobe Fan Heiti Std B" w:eastAsia="Adobe Fan Heiti Std B" w:hAnsi="Adobe Fan Heiti Std B" w:cs="Arial"/>
+          <w:color w:val="000000"/>
+          <w:lang w:eastAsia="en-IN"/>
+        </w:rPr>
+        <w:tab/>
+        <w:t>A document vector is a series of weight values for each term in the corpus. The weighting scheme used is tf-idf (term frequency – inverse document frequency).</w:t>
+      </w:r>
+    </w:p>
+    <w:p>
+      <w:pPr>
+        <w:spacing w:after="0" w:line="240" w:lineRule="auto"/>
+        <w:textAlignment w:val="baseline"/>
+        <w:rPr>
+          <w:rFonts w:ascii="Adobe Fan Heiti Std B" w:eastAsia="Adobe Fan Heiti Std B" w:hAnsi="Adobe Fan Heiti Std B" w:cs="Arial"/>
+          <w:color w:val="000000"/>
+          <w:lang w:eastAsia="en-IN"/>
+        </w:rPr>
+      </w:pPr>
+    </w:p>
+    <w:p>
+      <w:pPr>
+        <w:pStyle w:val="Heading5"/>
+        <w:rPr>
+          <w:rFonts w:eastAsia="Adobe Fan Heiti Std B"/>
+          <w:sz w:val="26"/>
+          <w:szCs w:val="26"/>
+          <w:lang w:eastAsia="en-IN"/>
+        </w:rPr>
+      </w:pPr>
+      <w:r>
+        <w:rPr>
+          <w:rFonts w:eastAsia="Adobe Fan Heiti Std B"/>
+          <w:sz w:val="26"/>
+          <w:szCs w:val="26"/>
+          <w:lang w:eastAsia="en-IN"/>
+        </w:rPr>
+        <w:t>Tf-Idf Weighting:</w:t>
+      </w:r>
+    </w:p>
+    <w:tbl>
+      <w:tblPr>
+        <w:tblStyle w:val="TableGrid"/>
+        <w:tblW w:w="0" w:type="auto"/>
+        <w:tblLook w:val="04A0" w:firstRow="1" w:lastRow="0" w:firstColumn="1" w:lastColumn="0" w:noHBand="0" w:noVBand="1"/>
+      </w:tblPr>
+      <w:tblGrid>
+        <w:gridCol w:w="4508"/>
+        <w:gridCol w:w="4508"/>
+      </w:tblGrid>
+      <w:tr>
+        <w:tc>
+          <w:tcPr>
+            <w:tcW w:w="4508" w:type="dxa"/>
+          </w:tcPr>
+          <w:p>
+            <w:pPr>
+              <w:textAlignment w:val="baseline"/>
+              <w:rPr>
+                <w:rFonts w:ascii="Adobe Fan Heiti Std B" w:eastAsia="Adobe Fan Heiti Std B" w:hAnsi="Adobe Fan Heiti Std B" w:cs="Arial"/>
+                <w:color w:val="000000"/>
+                <w:lang w:eastAsia="en-IN"/>
+              </w:rPr>
+            </w:pPr>
+            <w:r>
+              <w:rPr>
+                <w:rFonts w:ascii="Adobe Fan Heiti Std B" w:eastAsia="Adobe Fan Heiti Std B" w:hAnsi="Adobe Fan Heiti Std B" w:cs="Arial"/>
+                <w:color w:val="000000"/>
+                <w:lang w:eastAsia="en-IN"/>
+              </w:rPr>
+              <w:t xml:space="preserve">Term Frequency = </w:t>
+            </w:r>
+            <m:oMath>
+              <m:sSub>
+                <m:sSubPr>
+                  <m:ctrlPr>
+                    <w:rPr>
+                      <w:rFonts w:ascii="Cambria Math" w:eastAsia="Adobe Fan Heiti Std B" w:hAnsi="Cambria Math" w:cs="Arial"/>
+                      <w:i/>
+                      <w:color w:val="000000"/>
+                      <w:lang w:eastAsia="en-IN"/>
+                    </w:rPr>
+                  </m:ctrlPr>
+                </m:sSubPr>
+                <m:e>
+                  <m:r>
+                    <w:rPr>
+                      <w:rFonts w:ascii="Cambria Math" w:eastAsia="Adobe Fan Heiti Std B" w:hAnsi="Cambria Math" w:cs="Arial"/>
+                      <w:color w:val="000000"/>
+                      <w:lang w:eastAsia="en-IN"/>
+                    </w:rPr>
+                    <m:t>f</m:t>
+                  </m:r>
+                </m:e>
+                <m:sub>
+                  <m:r>
+                    <w:rPr>
+                      <w:rFonts w:ascii="Cambria Math" w:eastAsia="Adobe Fan Heiti Std B" w:hAnsi="Cambria Math" w:cs="Arial"/>
+                      <w:color w:val="000000"/>
+                      <w:lang w:eastAsia="en-IN"/>
+                    </w:rPr>
+                    <m:t>t,d</m:t>
+                  </m:r>
+                </m:sub>
+              </m:sSub>
+            </m:oMath>
+            <w:r>
+              <w:rPr>
+                <w:rFonts w:ascii="Adobe Fan Heiti Std B" w:eastAsia="Adobe Fan Heiti Std B" w:hAnsi="Adobe Fan Heiti Std B" w:cs="Arial"/>
+                <w:color w:val="000000"/>
+                <w:lang w:eastAsia="en-IN"/>
+              </w:rPr>
+              <w:t xml:space="preserve">    </w:t>
+            </w:r>
+          </w:p>
+          <w:p>
+            <w:pPr>
+              <w:textAlignment w:val="baseline"/>
+              <w:rPr>
+                <w:rFonts w:ascii="Adobe Fan Heiti Std B" w:eastAsia="Adobe Fan Heiti Std B" w:hAnsi="Adobe Fan Heiti Std B" w:cs="Arial"/>
+                <w:color w:val="000000"/>
+                <w:sz w:val="18"/>
+                <w:szCs w:val="18"/>
+                <w:lang w:eastAsia="en-IN"/>
+              </w:rPr>
+            </w:pPr>
+            <w:r>
+              <w:rPr>
+                <w:rFonts w:ascii="Adobe Fan Heiti Std B" w:eastAsia="Adobe Fan Heiti Std B" w:hAnsi="Adobe Fan Heiti Std B" w:cs="Arial"/>
+                <w:color w:val="000000"/>
+                <w:sz w:val="18"/>
+                <w:szCs w:val="18"/>
+                <w:lang w:eastAsia="en-IN"/>
+              </w:rPr>
+              <w:t>where  t = term t and d = document d</w:t>
+            </w:r>
+          </w:p>
+          <w:p>
+            <w:pPr>
+              <w:textAlignment w:val="baseline"/>
+              <w:rPr>
+                <w:rFonts w:ascii="Adobe Fan Heiti Std B" w:eastAsia="Adobe Fan Heiti Std B" w:hAnsi="Adobe Fan Heiti Std B" w:cs="Arial"/>
+                <w:color w:val="000000"/>
+                <w:lang w:eastAsia="en-IN"/>
+              </w:rPr>
+            </w:pPr>
+          </w:p>
+        </w:tc>
+        <w:tc>
+          <w:tcPr>
+            <w:tcW w:w="4508" w:type="dxa"/>
+          </w:tcPr>
+          <w:p>
+            <w:pPr>
+              <w:textAlignment w:val="baseline"/>
+              <w:rPr>
+                <w:rFonts w:ascii="Adobe Fan Heiti Std B" w:eastAsia="Adobe Fan Heiti Std B" w:hAnsi="Adobe Fan Heiti Std B" w:cs="Arial"/>
+                <w:color w:val="000000"/>
+                <w:sz w:val="24"/>
+                <w:szCs w:val="24"/>
+                <w:lang w:eastAsia="en-IN"/>
+              </w:rPr>
+            </w:pPr>
+          </w:p>
+          <w:p>
+            <w:pPr>
+              <w:textAlignment w:val="baseline"/>
+              <w:rPr>
+                <w:rFonts w:ascii="Adobe Fan Heiti Std B" w:eastAsia="Adobe Fan Heiti Std B" w:hAnsi="Adobe Fan Heiti Std B" w:cs="Arial"/>
+                <w:color w:val="000000"/>
+                <w:sz w:val="24"/>
+                <w:szCs w:val="24"/>
+                <w:lang w:eastAsia="en-IN"/>
+              </w:rPr>
+            </w:pPr>
+            <m:oMathPara>
+              <m:oMath>
+                <m:sSub>
+                  <m:sSubPr>
+                    <m:ctrlPr>
+                      <w:rPr>
+                        <w:rFonts w:ascii="Cambria Math" w:eastAsia="Adobe Fan Heiti Std B" w:hAnsi="Cambria Math" w:cs="Arial"/>
+                        <w:i/>
+                        <w:color w:val="000000"/>
+                        <w:sz w:val="24"/>
+                        <w:szCs w:val="24"/>
+                        <w:lang w:eastAsia="en-IN"/>
+                      </w:rPr>
+                    </m:ctrlPr>
+                  </m:sSubPr>
+                  <m:e>
+                    <m:r>
+                      <w:rPr>
+                        <w:rFonts w:ascii="Cambria Math" w:eastAsia="Adobe Fan Heiti Std B" w:hAnsi="Cambria Math" w:cs="Arial"/>
+                        <w:color w:val="000000"/>
+                        <w:sz w:val="24"/>
+                        <w:szCs w:val="24"/>
+                        <w:lang w:eastAsia="en-IN"/>
+                      </w:rPr>
+                      <m:t>tf</m:t>
+                    </m:r>
+                  </m:e>
+                  <m:sub>
+                    <m:r>
+                      <w:rPr>
+                        <w:rFonts w:ascii="Cambria Math" w:eastAsia="Adobe Fan Heiti Std B" w:hAnsi="Cambria Math" w:cs="Arial"/>
+                        <w:color w:val="000000"/>
+                        <w:sz w:val="24"/>
+                        <w:szCs w:val="24"/>
+                        <w:lang w:eastAsia="en-IN"/>
+                      </w:rPr>
+                      <m:t>t,d</m:t>
+                    </m:r>
+                  </m:sub>
+                </m:sSub>
+                <m:r>
+                  <w:rPr>
+                    <w:rFonts w:ascii="Cambria Math" w:eastAsia="Adobe Fan Heiti Std B" w:hAnsi="Cambria Math" w:cs="Arial"/>
+                    <w:color w:val="000000"/>
+                    <w:sz w:val="24"/>
+                    <w:szCs w:val="24"/>
+                    <w:lang w:eastAsia="en-IN"/>
+                  </w:rPr>
+                  <m:t xml:space="preserve">= </m:t>
+                </m:r>
+                <m:r>
+                  <m:rPr>
+                    <m:sty m:val="p"/>
+                  </m:rPr>
+                  <w:rPr>
+                    <w:rFonts w:ascii="Cambria Math" w:eastAsia="Adobe Fan Heiti Std B" w:hAnsi="Cambria Math" w:cs="Arial"/>
+                    <w:color w:val="000000"/>
+                    <w:sz w:val="24"/>
+                    <w:szCs w:val="24"/>
+                    <w:lang w:eastAsia="en-IN"/>
+                  </w:rPr>
+                  <m:t>log</m:t>
+                </m:r>
+                <m:d>
+                  <m:dPr>
+                    <m:ctrlPr>
+                      <w:rPr>
+                        <w:rFonts w:ascii="Cambria Math" w:eastAsia="Adobe Fan Heiti Std B" w:hAnsi="Cambria Math" w:cs="Arial"/>
+                        <w:i/>
+                        <w:color w:val="000000"/>
+                        <w:sz w:val="24"/>
+                        <w:szCs w:val="24"/>
+                        <w:lang w:eastAsia="en-IN"/>
+                      </w:rPr>
+                    </m:ctrlPr>
+                  </m:dPr>
+                  <m:e>
+                    <m:r>
+                      <w:rPr>
+                        <w:rFonts w:ascii="Cambria Math" w:eastAsia="Adobe Fan Heiti Std B" w:hAnsi="Cambria Math" w:cs="Arial"/>
+                        <w:color w:val="000000"/>
+                        <w:sz w:val="24"/>
+                        <w:szCs w:val="24"/>
+                        <w:lang w:eastAsia="en-IN"/>
+                      </w:rPr>
+                      <m:t xml:space="preserve">1+ </m:t>
+                    </m:r>
+                    <m:sSub>
+                      <m:sSubPr>
+                        <m:ctrlPr>
+                          <w:rPr>
+                            <w:rFonts w:ascii="Cambria Math" w:eastAsia="Adobe Fan Heiti Std B" w:hAnsi="Cambria Math" w:cs="Arial"/>
+                            <w:i/>
+                            <w:color w:val="000000"/>
+                            <w:lang w:eastAsia="en-IN"/>
+                          </w:rPr>
+                        </m:ctrlPr>
+                      </m:sSubPr>
+                      <m:e>
+                        <m:r>
+                          <w:rPr>
+                            <w:rFonts w:ascii="Cambria Math" w:eastAsia="Adobe Fan Heiti Std B" w:hAnsi="Cambria Math" w:cs="Arial"/>
+                            <w:color w:val="000000"/>
+                            <w:lang w:eastAsia="en-IN"/>
+                          </w:rPr>
+                          <m:t>f</m:t>
+                        </m:r>
+                      </m:e>
+                      <m:sub>
+                        <m:r>
+                          <w:rPr>
+                            <w:rFonts w:ascii="Cambria Math" w:eastAsia="Adobe Fan Heiti Std B" w:hAnsi="Cambria Math" w:cs="Arial"/>
+                            <w:color w:val="000000"/>
+                            <w:lang w:eastAsia="en-IN"/>
+                          </w:rPr>
+                          <m:t>t,d</m:t>
+                        </m:r>
+                      </m:sub>
+                    </m:sSub>
+                  </m:e>
+                </m:d>
+              </m:oMath>
+            </m:oMathPara>
+          </w:p>
+        </w:tc>
+      </w:tr>
+      <w:tr>
+        <w:tc>
+          <w:tcPr>
+            <w:tcW w:w="4508" w:type="dxa"/>
+          </w:tcPr>
+          <w:p>
+            <w:pPr>
+              <w:textAlignment w:val="baseline"/>
+              <w:rPr>
+                <w:rFonts w:ascii="Adobe Fan Heiti Std B" w:eastAsia="Adobe Fan Heiti Std B" w:hAnsi="Adobe Fan Heiti Std B" w:cs="Arial"/>
+                <w:color w:val="000000"/>
+                <w:lang w:eastAsia="en-IN"/>
+              </w:rPr>
+            </w:pPr>
+            <w:r>
+              <w:rPr>
+                <w:rFonts w:ascii="Adobe Fan Heiti Std B" w:eastAsia="Adobe Fan Heiti Std B" w:hAnsi="Adobe Fan Heiti Std B" w:cs="Arial"/>
+                <w:color w:val="000000"/>
+                <w:lang w:eastAsia="en-IN"/>
+              </w:rPr>
+              <w:t>Document Fre</w:t>
+            </w:r>
+            <w:r>
+              <w:rPr>
+                <w:rFonts w:ascii="Adobe Fan Heiti Std B" w:eastAsia="Adobe Fan Heiti Std B" w:hAnsi="Adobe Fan Heiti Std B" w:cs="Arial"/>
+                <w:color w:val="000000"/>
+                <w:lang w:eastAsia="en-IN"/>
+              </w:rPr>
+              <w:t>quency</w:t>
+            </w:r>
+          </w:p>
+          <w:p>
+            <w:pPr>
+              <w:textAlignment w:val="baseline"/>
+              <w:rPr>
+                <w:rFonts w:ascii="Adobe Fan Heiti Std B" w:eastAsia="Adobe Fan Heiti Std B" w:hAnsi="Adobe Fan Heiti Std B" w:cs="Arial"/>
+                <w:color w:val="000000"/>
+                <w:sz w:val="18"/>
+                <w:szCs w:val="18"/>
+                <w:lang w:eastAsia="en-IN"/>
+              </w:rPr>
+            </w:pPr>
+            <w:r>
+              <w:rPr>
+                <w:rFonts w:ascii="Adobe Fan Heiti Std B" w:eastAsia="Adobe Fan Heiti Std B" w:hAnsi="Adobe Fan Heiti Std B" w:cs="Arial"/>
+                <w:color w:val="000000"/>
+                <w:sz w:val="18"/>
+                <w:szCs w:val="18"/>
+                <w:lang w:eastAsia="en-IN"/>
+              </w:rPr>
+              <w:t>Number of documents containing the term t</w:t>
+            </w:r>
+          </w:p>
+          <w:p>
+            <w:pPr>
+              <w:textAlignment w:val="baseline"/>
+              <w:rPr>
+                <w:rFonts w:ascii="Adobe Fan Heiti Std B" w:eastAsia="Adobe Fan Heiti Std B" w:hAnsi="Adobe Fan Heiti Std B" w:cs="Arial"/>
+                <w:color w:val="000000"/>
+                <w:lang w:eastAsia="en-IN"/>
+              </w:rPr>
+            </w:pPr>
+          </w:p>
+        </w:tc>
+        <w:tc>
+          <w:tcPr>
+            <w:tcW w:w="4508" w:type="dxa"/>
+          </w:tcPr>
+          <w:p>
+            <w:pPr>
+              <w:textAlignment w:val="baseline"/>
+              <w:rPr>
+                <w:rFonts w:ascii="Adobe Fan Heiti Std B" w:eastAsia="Adobe Fan Heiti Std B" w:hAnsi="Adobe Fan Heiti Std B" w:cs="Arial"/>
+                <w:color w:val="000000"/>
+                <w:sz w:val="24"/>
+                <w:szCs w:val="24"/>
+                <w:lang w:eastAsia="en-IN"/>
+              </w:rPr>
+            </w:pPr>
+          </w:p>
+          <w:p>
+            <w:pPr>
+              <w:textAlignment w:val="baseline"/>
+              <w:rPr>
+                <w:rFonts w:ascii="Adobe Fan Heiti Std B" w:eastAsia="Adobe Fan Heiti Std B" w:hAnsi="Adobe Fan Heiti Std B" w:cs="Arial"/>
+                <w:color w:val="000000"/>
+                <w:lang w:eastAsia="en-IN"/>
+              </w:rPr>
+            </w:pPr>
+            <m:oMathPara>
+              <m:oMath>
+                <m:sSub>
+                  <m:sSubPr>
+                    <m:ctrlPr>
+                      <w:rPr>
+                        <w:rFonts w:ascii="Cambria Math" w:eastAsia="Adobe Fan Heiti Std B" w:hAnsi="Cambria Math" w:cs="Arial"/>
+                        <w:i/>
+                        <w:color w:val="000000"/>
+                        <w:sz w:val="24"/>
+                        <w:szCs w:val="24"/>
+                        <w:lang w:eastAsia="en-IN"/>
+                      </w:rPr>
+                    </m:ctrlPr>
+                  </m:sSubPr>
+                  <m:e>
+                    <m:r>
+                      <w:rPr>
+                        <w:rFonts w:ascii="Cambria Math" w:eastAsia="Adobe Fan Heiti Std B" w:hAnsi="Cambria Math" w:cs="Arial"/>
+                        <w:color w:val="000000"/>
+                        <w:sz w:val="24"/>
+                        <w:szCs w:val="24"/>
+                        <w:lang w:eastAsia="en-IN"/>
+                      </w:rPr>
+                      <m:t>df</m:t>
+                    </m:r>
+                  </m:e>
+                  <m:sub>
+                    <m:r>
+                      <w:rPr>
+                        <w:rFonts w:ascii="Cambria Math" w:eastAsia="Adobe Fan Heiti Std B" w:hAnsi="Cambria Math" w:cs="Arial"/>
+                        <w:color w:val="000000"/>
+                        <w:sz w:val="24"/>
+                        <w:szCs w:val="24"/>
+                        <w:lang w:eastAsia="en-IN"/>
+                      </w:rPr>
+                      <m:t>t</m:t>
+                    </m:r>
+                  </m:sub>
+                </m:sSub>
+              </m:oMath>
+            </m:oMathPara>
+          </w:p>
+        </w:tc>
+      </w:tr>
+      <w:tr>
+        <w:tc>
+          <w:tcPr>
+            <w:tcW w:w="4508" w:type="dxa"/>
+          </w:tcPr>
+          <w:p>
+            <w:pPr>
+              <w:textAlignment w:val="baseline"/>
+              <w:rPr>
+                <w:rFonts w:ascii="Adobe Fan Heiti Std B" w:eastAsia="Adobe Fan Heiti Std B" w:hAnsi="Adobe Fan Heiti Std B" w:cs="Arial"/>
+                <w:color w:val="000000"/>
+                <w:lang w:eastAsia="en-IN"/>
+              </w:rPr>
+            </w:pPr>
+            <w:r>
+              <w:rPr>
+                <w:rFonts w:ascii="Adobe Fan Heiti Std B" w:eastAsia="Adobe Fan Heiti Std B" w:hAnsi="Adobe Fan Heiti Std B" w:cs="Arial"/>
+                <w:color w:val="000000"/>
+                <w:lang w:eastAsia="en-IN"/>
+              </w:rPr>
+              <w:t>Inverse Document frequency</w:t>
+            </w:r>
+          </w:p>
+          <w:p>
+            <w:pPr>
+              <w:textAlignment w:val="baseline"/>
+              <w:rPr>
+                <w:rFonts w:ascii="Adobe Fan Heiti Std B" w:eastAsia="Adobe Fan Heiti Std B" w:hAnsi="Adobe Fan Heiti Std B" w:cs="Arial"/>
+                <w:color w:val="000000"/>
+                <w:lang w:eastAsia="en-IN"/>
+              </w:rPr>
+            </w:pPr>
+            <w:r>
+              <w:rPr>
+                <w:rFonts w:ascii="Adobe Fan Heiti Std B" w:eastAsia="Adobe Fan Heiti Std B" w:hAnsi="Adobe Fan Heiti Std B" w:cs="Arial"/>
+                <w:color w:val="000000"/>
+                <w:sz w:val="18"/>
+                <w:szCs w:val="18"/>
+                <w:lang w:eastAsia="en-IN"/>
+              </w:rPr>
+              <w:t>N = number of documents</w:t>
+            </w:r>
+          </w:p>
+        </w:tc>
+        <w:tc>
+          <w:tcPr>
+            <w:tcW w:w="4508" w:type="dxa"/>
+          </w:tcPr>
+          <w:p>
+            <w:pPr>
+              <w:textAlignment w:val="baseline"/>
+              <w:rPr>
+                <w:rFonts w:ascii="Adobe Fan Heiti Std B" w:eastAsia="Adobe Fan Heiti Std B" w:hAnsi="Adobe Fan Heiti Std B" w:cs="Arial"/>
+                <w:color w:val="000000"/>
+                <w:lang w:eastAsia="en-IN"/>
+              </w:rPr>
+            </w:pPr>
+            <m:oMathPara>
+              <m:oMath>
+                <m:sSub>
+                  <m:sSubPr>
+                    <m:ctrlPr>
+                      <w:rPr>
+                        <w:rFonts w:ascii="Cambria Math" w:eastAsia="Adobe Fan Heiti Std B" w:hAnsi="Cambria Math" w:cs="Arial"/>
+                        <w:i/>
+                        <w:color w:val="000000"/>
+                        <w:sz w:val="24"/>
+                        <w:szCs w:val="24"/>
+                        <w:lang w:eastAsia="en-IN"/>
+                      </w:rPr>
+                    </m:ctrlPr>
+                  </m:sSubPr>
+                  <m:e>
+                    <m:r>
+                      <w:rPr>
+                        <w:rFonts w:ascii="Cambria Math" w:eastAsia="Adobe Fan Heiti Std B" w:hAnsi="Cambria Math" w:cs="Arial"/>
+                        <w:color w:val="000000"/>
+                        <w:sz w:val="24"/>
+                        <w:szCs w:val="24"/>
+                        <w:lang w:eastAsia="en-IN"/>
+                      </w:rPr>
+                      <m:t>idf</m:t>
+                    </m:r>
+                  </m:e>
+                  <m:sub>
+                    <m:r>
+                      <w:rPr>
+                        <w:rFonts w:ascii="Cambria Math" w:eastAsia="Adobe Fan Heiti Std B" w:hAnsi="Cambria Math" w:cs="Arial"/>
+                        <w:color w:val="000000"/>
+                        <w:sz w:val="24"/>
+                        <w:szCs w:val="24"/>
+                        <w:lang w:eastAsia="en-IN"/>
+                      </w:rPr>
+                      <m:t>t</m:t>
+                    </m:r>
+                  </m:sub>
+                </m:sSub>
+                <m:r>
+                  <w:rPr>
+                    <w:rFonts w:ascii="Cambria Math" w:eastAsia="Adobe Fan Heiti Std B" w:hAnsi="Cambria Math" w:cs="Arial"/>
+                    <w:color w:val="000000"/>
+                    <w:sz w:val="24"/>
+                    <w:szCs w:val="24"/>
+                    <w:lang w:eastAsia="en-IN"/>
+                  </w:rPr>
+                  <m:t xml:space="preserve">= </m:t>
+                </m:r>
+                <m:r>
+                  <m:rPr>
+                    <m:sty m:val="p"/>
+                  </m:rPr>
+                  <w:rPr>
+                    <w:rFonts w:ascii="Cambria Math" w:eastAsia="Adobe Fan Heiti Std B" w:hAnsi="Cambria Math" w:cs="Arial"/>
+                    <w:color w:val="000000"/>
+                    <w:sz w:val="24"/>
+                    <w:szCs w:val="24"/>
+                    <w:lang w:eastAsia="en-IN"/>
+                  </w:rPr>
+                  <m:t>log</m:t>
+                </m:r>
+                <m:d>
+                  <m:dPr>
+                    <m:ctrlPr>
+                      <w:rPr>
+                        <w:rFonts w:ascii="Cambria Math" w:eastAsia="Adobe Fan Heiti Std B" w:hAnsi="Cambria Math" w:cs="Arial"/>
+                        <w:color w:val="000000"/>
+                        <w:sz w:val="24"/>
+                        <w:szCs w:val="24"/>
+                        <w:lang w:eastAsia="en-IN"/>
+                      </w:rPr>
+                    </m:ctrlPr>
+                  </m:dPr>
+                  <m:e>
+                    <m:f>
+                      <m:fPr>
+                        <m:ctrlPr>
+                          <w:rPr>
+                            <w:rFonts w:ascii="Cambria Math" w:eastAsia="Adobe Fan Heiti Std B" w:hAnsi="Cambria Math" w:cs="Arial"/>
+                            <w:i/>
+                            <w:color w:val="000000"/>
+                            <w:sz w:val="24"/>
+                            <w:szCs w:val="24"/>
+                            <w:lang w:eastAsia="en-IN"/>
+                          </w:rPr>
+                        </m:ctrlPr>
+                      </m:fPr>
+                      <m:num>
+                        <m:r>
+                          <w:rPr>
+                            <w:rFonts w:ascii="Cambria Math" w:eastAsia="Adobe Fan Heiti Std B" w:hAnsi="Cambria Math" w:cs="Arial"/>
+                            <w:color w:val="000000"/>
+                            <w:sz w:val="24"/>
+                            <w:szCs w:val="24"/>
+                            <w:lang w:eastAsia="en-IN"/>
+                          </w:rPr>
+                          <m:t>N</m:t>
+                        </m:r>
+                      </m:num>
+                      <m:den>
+                        <m:sSub>
+                          <m:sSubPr>
+                            <m:ctrlPr>
+                              <w:rPr>
+                                <w:rFonts w:ascii="Cambria Math" w:eastAsia="Adobe Fan Heiti Std B" w:hAnsi="Cambria Math" w:cs="Arial"/>
+                                <w:i/>
+                                <w:color w:val="000000"/>
+                                <w:sz w:val="24"/>
+                                <w:szCs w:val="24"/>
+                                <w:lang w:eastAsia="en-IN"/>
+                              </w:rPr>
+                            </m:ctrlPr>
+                          </m:sSubPr>
+                          <m:e>
+                            <m:r>
+                              <w:rPr>
+                                <w:rFonts w:ascii="Cambria Math" w:eastAsia="Adobe Fan Heiti Std B" w:hAnsi="Cambria Math" w:cs="Arial"/>
+                                <w:color w:val="000000"/>
+                                <w:sz w:val="24"/>
+                                <w:szCs w:val="24"/>
+                                <w:lang w:eastAsia="en-IN"/>
+                              </w:rPr>
+                              <m:t>df</m:t>
+                            </m:r>
+                          </m:e>
+                          <m:sub>
+                            <m:r>
+                              <w:rPr>
+                                <w:rFonts w:ascii="Cambria Math" w:eastAsia="Adobe Fan Heiti Std B" w:hAnsi="Cambria Math" w:cs="Arial"/>
+                                <w:color w:val="000000"/>
+                                <w:sz w:val="24"/>
+                                <w:szCs w:val="24"/>
+                                <w:lang w:eastAsia="en-IN"/>
+                              </w:rPr>
+                              <m:t>t</m:t>
+                            </m:r>
+                          </m:sub>
+                        </m:sSub>
+                      </m:den>
+                    </m:f>
+                  </m:e>
+                </m:d>
+              </m:oMath>
+            </m:oMathPara>
+          </w:p>
+        </w:tc>
+      </w:tr>
+      <w:tr>
+        <w:tc>
+          <w:tcPr>
+            <w:tcW w:w="4508" w:type="dxa"/>
+          </w:tcPr>
+          <w:p>
+            <w:pPr>
+              <w:textAlignment w:val="baseline"/>
+              <w:rPr>
+                <w:rFonts w:ascii="Adobe Fan Heiti Std B" w:eastAsia="Adobe Fan Heiti Std B" w:hAnsi="Adobe Fan Heiti Std B" w:cs="Arial"/>
+                <w:color w:val="000000"/>
+                <w:sz w:val="24"/>
+                <w:szCs w:val="24"/>
+                <w:lang w:eastAsia="en-IN"/>
+              </w:rPr>
+            </w:pPr>
+            <w:r>
+              <w:rPr>
+                <w:rFonts w:ascii="Adobe Fan Heiti Std B" w:eastAsia="Adobe Fan Heiti Std B" w:hAnsi="Adobe Fan Heiti Std B" w:cs="Arial"/>
+                <w:color w:val="000000"/>
+                <w:sz w:val="24"/>
+                <w:szCs w:val="24"/>
+                <w:lang w:eastAsia="en-IN"/>
+              </w:rPr>
+              <w:t>Tf-idf weight</w:t>
+            </w:r>
+          </w:p>
+          <w:p>
+            <w:pPr>
+              <w:textAlignment w:val="baseline"/>
+              <w:rPr>
+                <w:rFonts w:ascii="Adobe Fan Heiti Std B" w:eastAsia="Adobe Fan Heiti Std B" w:hAnsi="Adobe Fan Heiti Std B" w:cs="Arial"/>
+                <w:color w:val="000000"/>
+                <w:sz w:val="24"/>
+                <w:szCs w:val="24"/>
+                <w:lang w:eastAsia="en-IN"/>
+              </w:rPr>
+            </w:pPr>
+            <w:r>
+              <w:rPr>
+                <w:rFonts w:ascii="Adobe Fan Heiti Std B" w:eastAsia="Adobe Fan Heiti Std B" w:hAnsi="Adobe Fan Heiti Std B" w:cs="Arial"/>
+                <w:color w:val="000000"/>
+                <w:sz w:val="18"/>
+                <w:szCs w:val="18"/>
+                <w:lang w:eastAsia="en-IN"/>
+              </w:rPr>
+              <w:t>for a term, t in document, d</w:t>
+            </w:r>
+          </w:p>
+        </w:tc>
+        <w:tc>
+          <w:tcPr>
+            <w:tcW w:w="4508" w:type="dxa"/>
+          </w:tcPr>
+          <w:p>
+            <w:pPr>
+              <w:jc w:val="center"/>
+              <w:textAlignment w:val="baseline"/>
+              <w:rPr>
+                <w:rFonts w:ascii="Adobe Fan Heiti Std B" w:eastAsia="Adobe Fan Heiti Std B" w:hAnsi="Adobe Fan Heiti Std B" w:cs="Arial"/>
+                <w:color w:val="000000"/>
+                <w:sz w:val="24"/>
+                <w:szCs w:val="24"/>
+                <w:lang w:eastAsia="en-IN"/>
+              </w:rPr>
+            </w:pPr>
+            <m:oMath>
+              <m:sSub>
+                <m:sSubPr>
+                  <m:ctrlPr>
+                    <w:rPr>
+                      <w:rFonts w:ascii="Cambria Math" w:eastAsia="Adobe Fan Heiti Std B" w:hAnsi="Cambria Math" w:cs="Arial"/>
+                      <w:i/>
+                      <w:color w:val="000000"/>
+                      <w:sz w:val="24"/>
+                      <w:szCs w:val="24"/>
+                      <w:lang w:eastAsia="en-IN"/>
+                    </w:rPr>
+                  </m:ctrlPr>
+                </m:sSubPr>
+                <m:e>
+                  <m:r>
+                    <w:rPr>
+                      <w:rFonts w:ascii="Cambria Math" w:eastAsia="Adobe Fan Heiti Std B" w:hAnsi="Cambria Math" w:cs="Arial"/>
+                      <w:color w:val="000000"/>
+                      <w:sz w:val="24"/>
+                      <w:szCs w:val="24"/>
+                      <w:lang w:eastAsia="en-IN"/>
+                    </w:rPr>
+                    <m:t>tf</m:t>
+                  </m:r>
+                </m:e>
+                <m:sub>
+                  <m:r>
+                    <w:rPr>
+                      <w:rFonts w:ascii="Cambria Math" w:eastAsia="Adobe Fan Heiti Std B" w:hAnsi="Cambria Math" w:cs="Arial"/>
+                      <w:color w:val="000000"/>
+                      <w:sz w:val="24"/>
+                      <w:szCs w:val="24"/>
+                      <w:lang w:eastAsia="en-IN"/>
+                    </w:rPr>
+                    <m:t>t,d</m:t>
+                  </m:r>
+                </m:sub>
+              </m:sSub>
+              <m:r>
+                <w:rPr>
+                  <w:rFonts w:ascii="Cambria Math" w:eastAsia="Adobe Fan Heiti Std B" w:hAnsi="Cambria Math" w:cs="Arial"/>
+                  <w:color w:val="000000"/>
+                  <w:sz w:val="24"/>
+                  <w:szCs w:val="24"/>
+                  <w:lang w:eastAsia="en-IN"/>
+                </w:rPr>
+                <m:t xml:space="preserve">* </m:t>
+              </m:r>
+              <m:sSub>
+                <m:sSubPr>
+                  <m:ctrlPr>
+                    <w:rPr>
+                      <w:rFonts w:ascii="Cambria Math" w:eastAsia="Adobe Fan Heiti Std B" w:hAnsi="Cambria Math" w:cs="Arial"/>
+                      <w:i/>
+                      <w:color w:val="000000"/>
+                      <w:sz w:val="24"/>
+                      <w:szCs w:val="24"/>
+                      <w:lang w:eastAsia="en-IN"/>
+                    </w:rPr>
+                  </m:ctrlPr>
+                </m:sSubPr>
+                <m:e>
+                  <m:r>
+                    <w:rPr>
+                      <w:rFonts w:ascii="Cambria Math" w:eastAsia="Adobe Fan Heiti Std B" w:hAnsi="Cambria Math" w:cs="Arial"/>
+                      <w:color w:val="000000"/>
+                      <w:sz w:val="24"/>
+                      <w:szCs w:val="24"/>
+                      <w:lang w:eastAsia="en-IN"/>
+                    </w:rPr>
+                    <m:t>idf</m:t>
+                  </m:r>
+                </m:e>
+                <m:sub>
+                  <m:r>
+                    <w:rPr>
+                      <w:rFonts w:ascii="Cambria Math" w:eastAsia="Adobe Fan Heiti Std B" w:hAnsi="Cambria Math" w:cs="Arial"/>
+                      <w:color w:val="000000"/>
+                      <w:sz w:val="24"/>
+                      <w:szCs w:val="24"/>
+                      <w:lang w:eastAsia="en-IN"/>
+                    </w:rPr>
+                    <m:t>t</m:t>
+                  </m:r>
+                </m:sub>
+              </m:sSub>
+            </m:oMath>
+            <w:r>
+              <w:rPr>
+                <w:rFonts w:ascii="Adobe Fan Heiti Std B" w:eastAsia="Adobe Fan Heiti Std B" w:hAnsi="Adobe Fan Heiti Std B" w:cs="Arial"/>
+                <w:color w:val="000000"/>
+                <w:sz w:val="24"/>
+                <w:szCs w:val="24"/>
+                <w:lang w:eastAsia="en-IN"/>
+              </w:rPr>
+              <w:t xml:space="preserve"> = </w:t>
+            </w:r>
+            <m:oMath>
+              <m:r>
+                <m:rPr>
+                  <m:sty m:val="p"/>
+                </m:rPr>
+                <w:rPr>
+                  <w:rFonts w:ascii="Cambria Math" w:eastAsia="Adobe Fan Heiti Std B" w:hAnsi="Cambria Math" w:cs="Arial"/>
+                  <w:color w:val="000000"/>
+                  <w:sz w:val="24"/>
+                  <w:szCs w:val="24"/>
+                  <w:lang w:eastAsia="en-IN"/>
+                </w:rPr>
+                <m:t>log</m:t>
+              </m:r>
+              <m:d>
+                <m:dPr>
+                  <m:ctrlPr>
+                    <w:rPr>
+                      <w:rFonts w:ascii="Cambria Math" w:eastAsia="Adobe Fan Heiti Std B" w:hAnsi="Cambria Math" w:cs="Arial"/>
+                      <w:i/>
+                      <w:color w:val="000000"/>
+                      <w:sz w:val="24"/>
+                      <w:szCs w:val="24"/>
+                      <w:lang w:eastAsia="en-IN"/>
+                    </w:rPr>
+                  </m:ctrlPr>
+                </m:dPr>
+                <m:e>
+                  <m:r>
+                    <w:rPr>
+                      <w:rFonts w:ascii="Cambria Math" w:eastAsia="Adobe Fan Heiti Std B" w:hAnsi="Cambria Math" w:cs="Arial"/>
+                      <w:color w:val="000000"/>
+                      <w:sz w:val="24"/>
+                      <w:szCs w:val="24"/>
+                      <w:lang w:eastAsia="en-IN"/>
+                    </w:rPr>
+                    <m:t xml:space="preserve">1+ </m:t>
+                  </m:r>
+                  <m:sSub>
+                    <m:sSubPr>
+                      <m:ctrlPr>
+                        <w:rPr>
+                          <w:rFonts w:ascii="Cambria Math" w:eastAsia="Adobe Fan Heiti Std B" w:hAnsi="Cambria Math" w:cs="Arial"/>
+                          <w:i/>
+                          <w:color w:val="000000"/>
+                          <w:lang w:eastAsia="en-IN"/>
+                        </w:rPr>
+                      </m:ctrlPr>
+                    </m:sSubPr>
+                    <m:e>
+                      <m:r>
+                        <w:rPr>
+                          <w:rFonts w:ascii="Cambria Math" w:eastAsia="Adobe Fan Heiti Std B" w:hAnsi="Cambria Math" w:cs="Arial"/>
+                          <w:color w:val="000000"/>
+                          <w:lang w:eastAsia="en-IN"/>
+                        </w:rPr>
+                        <m:t>f</m:t>
+                      </m:r>
+                    </m:e>
+                    <m:sub>
+                      <m:r>
+                        <w:rPr>
+                          <w:rFonts w:ascii="Cambria Math" w:eastAsia="Adobe Fan Heiti Std B" w:hAnsi="Cambria Math" w:cs="Arial"/>
+                          <w:color w:val="000000"/>
+                          <w:lang w:eastAsia="en-IN"/>
+                        </w:rPr>
+                        <m:t>t,d</m:t>
+                      </m:r>
+                    </m:sub>
+                  </m:sSub>
+                </m:e>
+              </m:d>
+              <m:r>
+                <w:rPr>
+                  <w:rFonts w:ascii="Cambria Math" w:eastAsia="Adobe Fan Heiti Std B" w:hAnsi="Cambria Math" w:cs="Arial"/>
+                  <w:color w:val="000000"/>
+                  <w:sz w:val="24"/>
+                  <w:szCs w:val="24"/>
+                  <w:lang w:eastAsia="en-IN"/>
+                </w:rPr>
+                <m:t xml:space="preserve">* </m:t>
+              </m:r>
+              <m:r>
+                <m:rPr>
+                  <m:sty m:val="p"/>
+                </m:rPr>
+                <w:rPr>
+                  <w:rFonts w:ascii="Cambria Math" w:eastAsia="Adobe Fan Heiti Std B" w:hAnsi="Cambria Math" w:cs="Arial"/>
+                  <w:color w:val="000000"/>
+                  <w:sz w:val="24"/>
+                  <w:szCs w:val="24"/>
+                  <w:lang w:eastAsia="en-IN"/>
+                </w:rPr>
+                <m:t>log</m:t>
+              </m:r>
+              <m:d>
+                <m:dPr>
+                  <m:ctrlPr>
+                    <w:rPr>
+                      <w:rFonts w:ascii="Cambria Math" w:eastAsia="Adobe Fan Heiti Std B" w:hAnsi="Cambria Math" w:cs="Arial"/>
+                      <w:color w:val="000000"/>
+                      <w:sz w:val="24"/>
+                      <w:szCs w:val="24"/>
+                      <w:lang w:eastAsia="en-IN"/>
+                    </w:rPr>
+                  </m:ctrlPr>
+                </m:dPr>
+                <m:e>
+                  <m:f>
+                    <m:fPr>
+                      <m:ctrlPr>
+                        <w:rPr>
+                          <w:rFonts w:ascii="Cambria Math" w:eastAsia="Adobe Fan Heiti Std B" w:hAnsi="Cambria Math" w:cs="Arial"/>
+                          <w:i/>
+                          <w:color w:val="000000"/>
+                          <w:sz w:val="24"/>
+                          <w:szCs w:val="24"/>
+                          <w:lang w:eastAsia="en-IN"/>
+                        </w:rPr>
+                      </m:ctrlPr>
+                    </m:fPr>
+                    <m:num>
+                      <m:r>
+                        <w:rPr>
+                          <w:rFonts w:ascii="Cambria Math" w:eastAsia="Adobe Fan Heiti Std B" w:hAnsi="Cambria Math" w:cs="Arial"/>
+                          <w:color w:val="000000"/>
+                          <w:sz w:val="24"/>
+                          <w:szCs w:val="24"/>
+                          <w:lang w:eastAsia="en-IN"/>
+                        </w:rPr>
+                        <m:t>N</m:t>
+                      </m:r>
+                    </m:num>
+                    <m:den>
+                      <m:sSub>
+                        <m:sSubPr>
+                          <m:ctrlPr>
+                            <w:rPr>
+                              <w:rFonts w:ascii="Cambria Math" w:eastAsia="Adobe Fan Heiti Std B" w:hAnsi="Cambria Math" w:cs="Arial"/>
+                              <w:i/>
+                              <w:color w:val="000000"/>
+                              <w:sz w:val="24"/>
+                              <w:szCs w:val="24"/>
+                              <w:lang w:eastAsia="en-IN"/>
+                            </w:rPr>
+                          </m:ctrlPr>
+                        </m:sSubPr>
+                        <m:e>
+                          <m:r>
+                            <w:rPr>
+                              <w:rFonts w:ascii="Cambria Math" w:eastAsia="Adobe Fan Heiti Std B" w:hAnsi="Cambria Math" w:cs="Arial"/>
+                              <w:color w:val="000000"/>
+                              <w:sz w:val="24"/>
+                              <w:szCs w:val="24"/>
+                              <w:lang w:eastAsia="en-IN"/>
+                            </w:rPr>
+                            <m:t>df</m:t>
+                          </m:r>
+                        </m:e>
+                        <m:sub>
+                          <m:r>
+                            <w:rPr>
+                              <w:rFonts w:ascii="Cambria Math" w:eastAsia="Adobe Fan Heiti Std B" w:hAnsi="Cambria Math" w:cs="Arial"/>
+                              <w:color w:val="000000"/>
+                              <w:sz w:val="24"/>
+                              <w:szCs w:val="24"/>
+                              <w:lang w:eastAsia="en-IN"/>
+                            </w:rPr>
+                            <m:t>t</m:t>
+                          </m:r>
+                        </m:sub>
+                      </m:sSub>
+                    </m:den>
+                  </m:f>
+                </m:e>
+              </m:d>
+            </m:oMath>
+          </w:p>
+        </w:tc>
+      </w:tr>
+    </w:tbl>
+    <w:p>
+      <w:pPr>
+        <w:spacing w:after="0" w:line="240" w:lineRule="auto"/>
+        <w:textAlignment w:val="baseline"/>
+        <w:rPr>
+          <w:rFonts w:ascii="Adobe Fan Heiti Std B" w:eastAsia="Adobe Fan Heiti Std B" w:hAnsi="Adobe Fan Heiti Std B" w:cs="Arial"/>
+          <w:color w:val="000000"/>
           <w:sz w:val="24"/>
           <w:szCs w:val="24"/>
           <w:lang w:eastAsia="en-IN"/>
         </w:rPr>
       </w:pPr>
-      <w:r>
+    </w:p>
+    <w:p>
+      <w:pPr>
+        <w:spacing w:after="0" w:line="240" w:lineRule="auto"/>
+        <w:textAlignment w:val="baseline"/>
         <w:rPr>
           <w:rFonts w:ascii="Adobe Fan Heiti Std B" w:eastAsia="Adobe Fan Heiti Std B" w:hAnsi="Adobe Fan Heiti Std B" w:cs="Arial"/>
           <w:color w:val="000000"/>
@@ -1435,8 +2548,24 @@
           <w:szCs w:val="24"/>
           <w:lang w:eastAsia="en-IN"/>
         </w:rPr>
-        <w:lastRenderedPageBreak/>
-        <w:t>Example Query:</w:t>
+      </w:pPr>
+    </w:p>
+    <w:p>
+      <w:pPr>
+        <w:pStyle w:val="Heading2"/>
+      </w:pPr>
+      <w:r>
+        <w:rPr>
+          <w:rFonts w:ascii="Adobe Fan Heiti Std B" w:eastAsia="Adobe Fan Heiti Std B" w:hAnsi="Adobe Fan Heiti Std B" w:cs="Arial"/>
+          <w:color w:val="000000"/>
+          <w:sz w:val="24"/>
+          <w:szCs w:val="24"/>
+          <w:lang w:eastAsia="en-IN"/>
+        </w:rPr>
+        <w:t xml:space="preserve"> </w:t>
+      </w:r>
+      <w:r>
+        <w:t>Similarity Metrics:</w:t>
       </w:r>
     </w:p>
     <w:p>
@@ -1446,65 +2575,11 @@
         <w:rPr>
           <w:rFonts w:ascii="Adobe Fan Heiti Std B" w:eastAsia="Adobe Fan Heiti Std B" w:hAnsi="Adobe Fan Heiti Std B" w:cs="Arial"/>
           <w:color w:val="000000"/>
-          <w:lang w:eastAsia="en-IN"/>
-        </w:rPr>
-      </w:pPr>
-      <w:r>
-        <w:rPr>
-          <w:rFonts w:ascii="Adobe Fan Heiti Std B" w:eastAsia="Adobe Fan Heiti Std B" w:hAnsi="Adobe Fan Heiti Std B" w:cs="Arial"/>
-          <w:noProof/>
-          <w:color w:val="000000"/>
-          <w:lang w:eastAsia="en-IN"/>
-        </w:rPr>
-        <w:drawing>
-          <wp:inline distT="0" distB="0" distL="0" distR="0" wp14:anchorId="291691E7" wp14:editId="7A36A3A6">
-            <wp:extent cx="5728970" cy="4474845"/>
-            <wp:effectExtent l="0" t="0" r="5080" b="1905"/>
-            <wp:docPr id="2" name="Picture 2"/>
-            <wp:cNvGraphicFramePr>
-              <a:graphicFrameLocks xmlns:a="http://schemas.openxmlformats.org/drawingml/2006/main" noChangeAspect="1"/>
-            </wp:cNvGraphicFramePr>
-            <a:graphic xmlns:a="http://schemas.openxmlformats.org/drawingml/2006/main">
-              <a:graphicData uri="http://schemas.openxmlformats.org/drawingml/2006/picture">
-                <pic:pic xmlns:pic="http://schemas.openxmlformats.org/drawingml/2006/picture">
-                  <pic:nvPicPr>
-                    <pic:cNvPr id="0" name="Picture 1"/>
-                    <pic:cNvPicPr>
-                      <a:picLocks noChangeAspect="1" noChangeArrowheads="1"/>
-                    </pic:cNvPicPr>
-                  </pic:nvPicPr>
-                  <pic:blipFill>
-                    <a:blip r:embed="rId6">
-                      <a:extLst>
-                        <a:ext uri="{28A0092B-C50C-407E-A947-70E740481C1C}">
-                          <a14:useLocalDpi xmlns:a14="http://schemas.microsoft.com/office/drawing/2010/main" val="0"/>
-                        </a:ext>
-                      </a:extLst>
-                    </a:blip>
-                    <a:srcRect/>
-                    <a:stretch>
-                      <a:fillRect/>
-                    </a:stretch>
-                  </pic:blipFill>
-                  <pic:spPr bwMode="auto">
-                    <a:xfrm>
-                      <a:off x="0" y="0"/>
-                      <a:ext cx="5728970" cy="4474845"/>
-                    </a:xfrm>
-                    <a:prstGeom prst="rect">
-                      <a:avLst/>
-                    </a:prstGeom>
-                    <a:noFill/>
-                    <a:ln>
-                      <a:noFill/>
-                    </a:ln>
-                  </pic:spPr>
-                </pic:pic>
-              </a:graphicData>
-            </a:graphic>
-          </wp:inline>
-        </w:drawing>
-      </w:r>
+          <w:sz w:val="24"/>
+          <w:szCs w:val="24"/>
+          <w:lang w:eastAsia="en-IN"/>
+        </w:rPr>
+      </w:pPr>
     </w:p>
     <w:p>
       <w:pPr>
@@ -1513,11 +2588,2709 @@
         <w:rPr>
           <w:rFonts w:ascii="Adobe Fan Heiti Std B" w:eastAsia="Adobe Fan Heiti Std B" w:hAnsi="Adobe Fan Heiti Std B" w:cs="Arial"/>
           <w:color w:val="000000"/>
+          <w:lang w:eastAsia="en-IN"/>
+        </w:rPr>
+      </w:pPr>
+      <w:r>
+        <w:rPr>
+          <w:rFonts w:ascii="Adobe Fan Heiti Std B" w:eastAsia="Adobe Fan Heiti Std B" w:hAnsi="Adobe Fan Heiti Std B" w:cs="Arial"/>
+          <w:color w:val="000000"/>
+          <w:lang w:eastAsia="en-IN"/>
+        </w:rPr>
+        <w:t xml:space="preserve">A query is converted into a vector with tf-idf weights. A suitable metric like cosine similarity is used to find similarity between </w:t>
+      </w:r>
+      <w:r>
+        <w:rPr>
+          <w:rFonts w:ascii="Adobe Fan Heiti Std B" w:eastAsia="Adobe Fan Heiti Std B" w:hAnsi="Adobe Fan Heiti Std B" w:cs="Arial"/>
+          <w:color w:val="000000"/>
+          <w:lang w:eastAsia="en-IN"/>
+        </w:rPr>
+        <w:t xml:space="preserve">this query vector and </w:t>
+      </w:r>
+      <w:r>
+        <w:rPr>
+          <w:rFonts w:ascii="Adobe Fan Heiti Std B" w:eastAsia="Adobe Fan Heiti Std B" w:hAnsi="Adobe Fan Heiti Std B" w:cs="Arial"/>
+          <w:color w:val="000000"/>
+          <w:lang w:eastAsia="en-IN"/>
+        </w:rPr>
+        <w:t>all the document</w:t>
+      </w:r>
+      <w:r>
+        <w:rPr>
+          <w:rFonts w:ascii="Adobe Fan Heiti Std B" w:eastAsia="Adobe Fan Heiti Std B" w:hAnsi="Adobe Fan Heiti Std B" w:cs="Arial"/>
+          <w:color w:val="000000"/>
+          <w:lang w:eastAsia="en-IN"/>
+        </w:rPr>
+        <w:t xml:space="preserve"> vectors</w:t>
+      </w:r>
+      <w:r>
+        <w:rPr>
+          <w:rFonts w:ascii="Adobe Fan Heiti Std B" w:eastAsia="Adobe Fan Heiti Std B" w:hAnsi="Adobe Fan Heiti Std B" w:cs="Arial"/>
+          <w:color w:val="000000"/>
+          <w:lang w:eastAsia="en-IN"/>
+        </w:rPr>
+        <w:t xml:space="preserve"> and they are returned in order of decreasing similarity.</w:t>
+      </w:r>
+      <w:r>
+        <w:rPr>
+          <w:rFonts w:ascii="Adobe Fan Heiti Std B" w:eastAsia="Adobe Fan Heiti Std B" w:hAnsi="Adobe Fan Heiti Std B" w:cs="Arial"/>
+          <w:color w:val="000000"/>
+          <w:lang w:eastAsia="en-IN"/>
+        </w:rPr>
+        <w:t xml:space="preserve"> The top ten results are returned to the user.</w:t>
+      </w:r>
+    </w:p>
+    <w:p>
+      <w:pPr>
+        <w:spacing w:after="0" w:line="240" w:lineRule="auto"/>
+        <w:textAlignment w:val="baseline"/>
+        <w:rPr>
+          <w:rFonts w:ascii="Adobe Fan Heiti Std B" w:eastAsia="Adobe Fan Heiti Std B" w:hAnsi="Adobe Fan Heiti Std B" w:cs="Arial"/>
+          <w:color w:val="000000"/>
           <w:sz w:val="24"/>
           <w:szCs w:val="24"/>
           <w:lang w:eastAsia="en-IN"/>
         </w:rPr>
       </w:pPr>
+    </w:p>
+    <w:p>
+      <w:pPr>
+        <w:pStyle w:val="Heading2"/>
+      </w:pPr>
+      <w:r>
+        <w:t>Efficient approach by augmenting Boolean retrieval model:</w:t>
+      </w:r>
+    </w:p>
+    <w:p>
+      <w:pPr>
+        <w:rPr>
+          <w:lang w:eastAsia="en-IN"/>
+        </w:rPr>
+      </w:pPr>
+    </w:p>
+    <w:p>
+      <w:pPr>
+        <w:rPr>
+          <w:rFonts w:ascii="Adobe Fan Heiti Std B" w:eastAsia="Adobe Fan Heiti Std B" w:hAnsi="Adobe Fan Heiti Std B" w:cs="Arial"/>
+          <w:color w:val="000000"/>
+          <w:lang w:eastAsia="en-IN"/>
+        </w:rPr>
+      </w:pPr>
+      <w:r>
+        <w:rPr>
+          <w:rFonts w:ascii="Adobe Fan Heiti Std B" w:eastAsia="Adobe Fan Heiti Std B" w:hAnsi="Adobe Fan Heiti Std B" w:cs="Arial"/>
+          <w:color w:val="000000"/>
+          <w:lang w:eastAsia="en-IN"/>
+        </w:rPr>
+        <w:t xml:space="preserve">Finding similarity of query vector with all other documents in the corpus takes a lot of time. Since boolean retrieval model is very fast compared to vector space model, simililarity can only be calculated for the documents appearing in the output of boolean retrieval model. Now documents can be ranked based on similarity. </w:t>
+      </w:r>
+    </w:p>
+    <w:p>
+      <w:pPr>
+        <w:rPr>
+          <w:lang w:eastAsia="en-IN"/>
+        </w:rPr>
+      </w:pPr>
+      <w:r>
+        <w:rPr>
+          <w:rFonts w:ascii="Adobe Fan Heiti Std B" w:eastAsia="Adobe Fan Heiti Std B" w:hAnsi="Adobe Fan Heiti Std B" w:cs="Arial"/>
+          <w:color w:val="000000"/>
+          <w:lang w:eastAsia="en-IN"/>
+        </w:rPr>
+        <w:t xml:space="preserve">Boolean retrieval model requires construction of inverted index which is easy because of the </w:t>
+      </w:r>
+      <w:r>
+        <w:rPr>
+          <w:rFonts w:ascii="Adobe Fan Heiti Std B" w:eastAsia="Adobe Fan Heiti Std B" w:hAnsi="Adobe Fan Heiti Std B" w:cs="Arial"/>
+          <w:color w:val="000000"/>
+          <w:lang w:eastAsia="en-IN"/>
+        </w:rPr>
+        <w:t>document objects that are already created. This inverted index is used in both places. It is used for the boolean retrieval model and also used to find document frequency efficiently in calculating tf-idf weights.</w:t>
+      </w:r>
+      <w:r>
+        <w:rPr>
+          <w:rFonts w:ascii="Adobe Fan Heiti Std B" w:eastAsia="Adobe Fan Heiti Std B" w:hAnsi="Adobe Fan Heiti Std B" w:cs="Arial"/>
+          <w:color w:val="000000"/>
+          <w:lang w:eastAsia="en-IN"/>
+        </w:rPr>
+        <w:t xml:space="preserve"> </w:t>
+      </w:r>
+    </w:p>
+    <w:p>
+      <w:pPr>
+        <w:rPr>
+          <w:lang w:eastAsia="en-IN"/>
+        </w:rPr>
+      </w:pPr>
+    </w:p>
+    <w:p>
+      <w:pPr>
+        <w:pStyle w:val="Heading2"/>
+      </w:pPr>
+      <w:r>
+        <w:t>Results:</w:t>
+      </w:r>
+    </w:p>
+    <w:p>
+      <w:pPr>
+        <w:rPr>
+          <w:lang w:eastAsia="en-IN"/>
+        </w:rPr>
+      </w:pPr>
+    </w:p>
+    <w:p>
+      <w:pPr>
+        <w:pStyle w:val="NoSpacing"/>
+        <w:rPr>
+          <w:lang w:eastAsia="en-IN"/>
+        </w:rPr>
+      </w:pPr>
+      <w:r>
+        <w:rPr>
+          <w:lang w:eastAsia="en-IN"/>
+        </w:rPr>
+        <w:t>Running times:</w:t>
+      </w:r>
+    </w:p>
+    <w:p>
+      <w:pPr>
+        <w:pStyle w:val="ListParagraph"/>
+        <w:numPr>
+          <w:ilvl w:val="0"/>
+          <w:numId w:val="7"/>
+        </w:numPr>
+        <w:spacing w:after="0" w:line="240" w:lineRule="auto"/>
+        <w:textAlignment w:val="baseline"/>
+        <w:rPr>
+          <w:rFonts w:ascii="Adobe Fan Heiti Std B" w:eastAsia="Adobe Fan Heiti Std B" w:hAnsi="Adobe Fan Heiti Std B" w:cs="Arial"/>
+          <w:color w:val="000000"/>
+          <w:sz w:val="24"/>
+          <w:szCs w:val="24"/>
+          <w:lang w:eastAsia="en-IN"/>
+        </w:rPr>
+      </w:pPr>
+      <w:r>
+        <w:rPr>
+          <w:rFonts w:ascii="Adobe Fan Heiti Std B" w:eastAsia="Adobe Fan Heiti Std B" w:hAnsi="Adobe Fan Heiti Std B" w:cs="Arial"/>
+          <w:color w:val="000000"/>
+          <w:sz w:val="24"/>
+          <w:szCs w:val="24"/>
+          <w:lang w:eastAsia="en-IN"/>
+        </w:rPr>
+        <w:t>corpus generated in: 77.59436631202698</w:t>
+      </w:r>
+      <w:r>
+        <w:rPr>
+          <w:rFonts w:ascii="Adobe Fan Heiti Std B" w:eastAsia="Adobe Fan Heiti Std B" w:hAnsi="Adobe Fan Heiti Std B" w:cs="Arial"/>
+          <w:color w:val="000000"/>
+          <w:sz w:val="24"/>
+          <w:szCs w:val="24"/>
+          <w:lang w:eastAsia="en-IN"/>
+        </w:rPr>
+        <w:t xml:space="preserve"> s</w:t>
+      </w:r>
+    </w:p>
+    <w:p>
+      <w:pPr>
+        <w:pStyle w:val="ListParagraph"/>
+        <w:numPr>
+          <w:ilvl w:val="0"/>
+          <w:numId w:val="7"/>
+        </w:numPr>
+        <w:spacing w:after="0" w:line="240" w:lineRule="auto"/>
+        <w:textAlignment w:val="baseline"/>
+        <w:rPr>
+          <w:rFonts w:ascii="Adobe Fan Heiti Std B" w:eastAsia="Adobe Fan Heiti Std B" w:hAnsi="Adobe Fan Heiti Std B" w:cs="Arial"/>
+          <w:color w:val="000000"/>
+          <w:sz w:val="24"/>
+          <w:szCs w:val="24"/>
+          <w:lang w:eastAsia="en-IN"/>
+        </w:rPr>
+      </w:pPr>
+      <w:r>
+        <w:rPr>
+          <w:rFonts w:ascii="Adobe Fan Heiti Std B" w:eastAsia="Adobe Fan Heiti Std B" w:hAnsi="Adobe Fan Heiti Std B" w:cs="Arial"/>
+          <w:color w:val="000000"/>
+          <w:sz w:val="24"/>
+          <w:szCs w:val="24"/>
+          <w:lang w:eastAsia="en-IN"/>
+        </w:rPr>
+        <w:t>inverted index generated in: 0.21642398834228516</w:t>
+      </w:r>
+      <w:r>
+        <w:rPr>
+          <w:rFonts w:ascii="Adobe Fan Heiti Std B" w:eastAsia="Adobe Fan Heiti Std B" w:hAnsi="Adobe Fan Heiti Std B" w:cs="Arial"/>
+          <w:color w:val="000000"/>
+          <w:sz w:val="24"/>
+          <w:szCs w:val="24"/>
+          <w:lang w:eastAsia="en-IN"/>
+        </w:rPr>
+        <w:t xml:space="preserve"> s</w:t>
+      </w:r>
+    </w:p>
+    <w:p>
+      <w:pPr>
+        <w:pStyle w:val="ListParagraph"/>
+        <w:numPr>
+          <w:ilvl w:val="0"/>
+          <w:numId w:val="7"/>
+        </w:numPr>
+        <w:spacing w:after="0" w:line="240" w:lineRule="auto"/>
+        <w:textAlignment w:val="baseline"/>
+        <w:rPr>
+          <w:rFonts w:ascii="Adobe Fan Heiti Std B" w:eastAsia="Adobe Fan Heiti Std B" w:hAnsi="Adobe Fan Heiti Std B" w:cs="Arial"/>
+          <w:color w:val="000000"/>
+          <w:sz w:val="24"/>
+          <w:szCs w:val="24"/>
+          <w:lang w:eastAsia="en-IN"/>
+        </w:rPr>
+      </w:pPr>
+      <w:r>
+        <w:rPr>
+          <w:rFonts w:ascii="Adobe Fan Heiti Std B" w:eastAsia="Adobe Fan Heiti Std B" w:hAnsi="Adobe Fan Heiti Std B" w:cs="Arial"/>
+          <w:color w:val="000000"/>
+          <w:sz w:val="24"/>
+          <w:szCs w:val="24"/>
+          <w:lang w:eastAsia="en-IN"/>
+        </w:rPr>
+        <w:t>Data Frame initialized in  2.320979118347168</w:t>
+      </w:r>
+      <w:r>
+        <w:rPr>
+          <w:rFonts w:ascii="Adobe Fan Heiti Std B" w:eastAsia="Adobe Fan Heiti Std B" w:hAnsi="Adobe Fan Heiti Std B" w:cs="Arial"/>
+          <w:color w:val="000000"/>
+          <w:sz w:val="24"/>
+          <w:szCs w:val="24"/>
+          <w:lang w:eastAsia="en-IN"/>
+        </w:rPr>
+        <w:t xml:space="preserve"> s</w:t>
+      </w:r>
+    </w:p>
+    <w:p>
+      <w:pPr>
+        <w:pStyle w:val="ListParagraph"/>
+        <w:numPr>
+          <w:ilvl w:val="0"/>
+          <w:numId w:val="7"/>
+        </w:numPr>
+        <w:spacing w:after="0" w:line="240" w:lineRule="auto"/>
+        <w:textAlignment w:val="baseline"/>
+        <w:rPr>
+          <w:rFonts w:ascii="Adobe Fan Heiti Std B" w:eastAsia="Adobe Fan Heiti Std B" w:hAnsi="Adobe Fan Heiti Std B" w:cs="Arial"/>
+          <w:color w:val="000000"/>
+          <w:sz w:val="24"/>
+          <w:szCs w:val="24"/>
+          <w:lang w:eastAsia="en-IN"/>
+        </w:rPr>
+      </w:pPr>
+      <w:r>
+        <w:rPr>
+          <w:rFonts w:ascii="Adobe Fan Heiti Std B" w:eastAsia="Adobe Fan Heiti Std B" w:hAnsi="Adobe Fan Heiti Std B" w:cs="Arial"/>
+          <w:color w:val="000000"/>
+          <w:sz w:val="24"/>
+          <w:szCs w:val="24"/>
+          <w:lang w:eastAsia="en-IN"/>
+        </w:rPr>
+        <w:t>Data Frame made in  3584.1931648254395</w:t>
+      </w:r>
+      <w:r>
+        <w:rPr>
+          <w:rFonts w:ascii="Adobe Fan Heiti Std B" w:eastAsia="Adobe Fan Heiti Std B" w:hAnsi="Adobe Fan Heiti Std B" w:cs="Arial"/>
+          <w:color w:val="000000"/>
+          <w:sz w:val="24"/>
+          <w:szCs w:val="24"/>
+          <w:lang w:eastAsia="en-IN"/>
+        </w:rPr>
+        <w:t xml:space="preserve"> s</w:t>
+      </w:r>
+    </w:p>
+    <w:p>
+      <w:pPr>
+        <w:pStyle w:val="ListParagraph"/>
+        <w:numPr>
+          <w:ilvl w:val="0"/>
+          <w:numId w:val="7"/>
+        </w:numPr>
+        <w:spacing w:after="0" w:line="240" w:lineRule="auto"/>
+        <w:textAlignment w:val="baseline"/>
+        <w:rPr>
+          <w:rFonts w:ascii="Adobe Fan Heiti Std B" w:eastAsia="Adobe Fan Heiti Std B" w:hAnsi="Adobe Fan Heiti Std B" w:cs="Arial"/>
+          <w:color w:val="000000"/>
+          <w:sz w:val="24"/>
+          <w:szCs w:val="24"/>
+          <w:lang w:eastAsia="en-IN"/>
+        </w:rPr>
+      </w:pPr>
+      <w:r>
+        <w:rPr>
+          <w:rFonts w:ascii="Adobe Fan Heiti Std B" w:eastAsia="Adobe Fan Heiti Std B" w:hAnsi="Adobe Fan Heiti Std B" w:cs="Arial"/>
+          <w:color w:val="000000"/>
+          <w:sz w:val="24"/>
+          <w:szCs w:val="24"/>
+          <w:lang w:eastAsia="en-IN"/>
+        </w:rPr>
+        <w:t>vector space model built in: 3586.5141439437866</w:t>
+      </w:r>
+      <w:r>
+        <w:rPr>
+          <w:rFonts w:ascii="Adobe Fan Heiti Std B" w:eastAsia="Adobe Fan Heiti Std B" w:hAnsi="Adobe Fan Heiti Std B" w:cs="Arial"/>
+          <w:color w:val="000000"/>
+          <w:sz w:val="24"/>
+          <w:szCs w:val="24"/>
+          <w:lang w:eastAsia="en-IN"/>
+        </w:rPr>
+        <w:t xml:space="preserve"> s</w:t>
+      </w:r>
+    </w:p>
+    <w:p>
+      <w:pPr>
+        <w:pStyle w:val="ListParagraph"/>
+        <w:numPr>
+          <w:ilvl w:val="0"/>
+          <w:numId w:val="7"/>
+        </w:numPr>
+        <w:spacing w:after="0" w:line="240" w:lineRule="auto"/>
+        <w:textAlignment w:val="baseline"/>
+        <w:rPr>
+          <w:rFonts w:ascii="Adobe Fan Heiti Std B" w:eastAsia="Adobe Fan Heiti Std B" w:hAnsi="Adobe Fan Heiti Std B" w:cs="Arial"/>
+          <w:color w:val="000000"/>
+          <w:sz w:val="24"/>
+          <w:szCs w:val="24"/>
+          <w:lang w:eastAsia="en-IN"/>
+        </w:rPr>
+      </w:pPr>
+      <w:r>
+        <w:rPr>
+          <w:rFonts w:ascii="Adobe Fan Heiti Std B" w:eastAsia="Adobe Fan Heiti Std B" w:hAnsi="Adobe Fan Heiti Std B" w:cs="Arial"/>
+          <w:color w:val="000000"/>
+          <w:sz w:val="24"/>
+          <w:szCs w:val="24"/>
+          <w:lang w:eastAsia="en-IN"/>
+        </w:rPr>
+        <w:t>Size of dataframe:  93526 terms X 350 docs</w:t>
+      </w:r>
+    </w:p>
+    <w:p>
+      <w:pPr>
+        <w:spacing w:after="0" w:line="240" w:lineRule="auto"/>
+        <w:textAlignment w:val="baseline"/>
+        <w:rPr>
+          <w:rFonts w:ascii="Adobe Fan Heiti Std B" w:eastAsia="Adobe Fan Heiti Std B" w:hAnsi="Adobe Fan Heiti Std B" w:cs="Arial"/>
+          <w:color w:val="000000"/>
+          <w:sz w:val="24"/>
+          <w:szCs w:val="24"/>
+          <w:lang w:eastAsia="en-IN"/>
+        </w:rPr>
+      </w:pPr>
+    </w:p>
+    <w:p>
+      <w:pPr>
+        <w:pStyle w:val="NoSpacing"/>
+        <w:rPr>
+          <w:lang w:eastAsia="en-IN"/>
+        </w:rPr>
+      </w:pPr>
+      <w:r>
+        <w:rPr>
+          <w:lang w:eastAsia="en-IN"/>
+        </w:rPr>
+        <w:t>Output:</w:t>
+      </w:r>
+    </w:p>
+    <w:p>
+      <w:pPr>
+        <w:pStyle w:val="NoSpacing"/>
+        <w:rPr>
+          <w:lang w:eastAsia="en-IN"/>
+        </w:rPr>
+      </w:pPr>
+    </w:p>
+    <w:p>
+      <w:pPr>
+        <w:shd w:val="clear" w:color="auto" w:fill="272822"/>
+        <w:spacing w:after="0" w:line="285" w:lineRule="atLeast"/>
+        <w:rPr>
+          <w:rFonts w:ascii="Consolas" w:eastAsia="Times New Roman" w:hAnsi="Consolas" w:cs="Times New Roman"/>
+          <w:color w:val="F8F8F2"/>
+          <w:sz w:val="21"/>
+          <w:szCs w:val="21"/>
+          <w:lang w:eastAsia="en-IN"/>
+        </w:rPr>
+      </w:pPr>
+      <w:r>
+        <w:rPr>
+          <w:rFonts w:ascii="Consolas" w:eastAsia="Times New Roman" w:hAnsi="Consolas" w:cs="Times New Roman"/>
+          <w:color w:val="F8F8F2"/>
+          <w:sz w:val="21"/>
+          <w:szCs w:val="21"/>
+          <w:lang w:eastAsia="en-IN"/>
+        </w:rPr>
+        <w:t>Enter query: </w:t>
+      </w:r>
+      <w:r>
+        <w:rPr>
+          <w:rFonts w:ascii="Consolas" w:eastAsia="Times New Roman" w:hAnsi="Consolas" w:cs="Times New Roman"/>
+          <w:color w:val="AE81FF"/>
+          <w:sz w:val="21"/>
+          <w:szCs w:val="21"/>
+          <w:lang w:eastAsia="en-IN"/>
+        </w:rPr>
+        <w:t>UC</w:t>
+      </w:r>
+      <w:r>
+        <w:rPr>
+          <w:rFonts w:ascii="Consolas" w:eastAsia="Times New Roman" w:hAnsi="Consolas" w:cs="Times New Roman"/>
+          <w:color w:val="F8F8F2"/>
+          <w:sz w:val="21"/>
+          <w:szCs w:val="21"/>
+          <w:lang w:eastAsia="en-IN"/>
+        </w:rPr>
+        <w:t> Berkeley</w:t>
+      </w:r>
+    </w:p>
+    <w:p>
+      <w:pPr>
+        <w:shd w:val="clear" w:color="auto" w:fill="272822"/>
+        <w:spacing w:after="0" w:line="285" w:lineRule="atLeast"/>
+        <w:rPr>
+          <w:rFonts w:ascii="Consolas" w:eastAsia="Times New Roman" w:hAnsi="Consolas" w:cs="Times New Roman"/>
+          <w:color w:val="F8F8F2"/>
+          <w:sz w:val="21"/>
+          <w:szCs w:val="21"/>
+          <w:lang w:eastAsia="en-IN"/>
+        </w:rPr>
+      </w:pPr>
+    </w:p>
+    <w:p>
+      <w:pPr>
+        <w:shd w:val="clear" w:color="auto" w:fill="272822"/>
+        <w:spacing w:after="0" w:line="285" w:lineRule="atLeast"/>
+        <w:rPr>
+          <w:rFonts w:ascii="Consolas" w:eastAsia="Times New Roman" w:hAnsi="Consolas" w:cs="Times New Roman"/>
+          <w:color w:val="F8F8F2"/>
+          <w:sz w:val="21"/>
+          <w:szCs w:val="21"/>
+          <w:lang w:eastAsia="en-IN"/>
+        </w:rPr>
+      </w:pPr>
+      <w:r>
+        <w:rPr>
+          <w:rFonts w:ascii="Consolas" w:eastAsia="Times New Roman" w:hAnsi="Consolas" w:cs="Times New Roman"/>
+          <w:color w:val="F8F8F2"/>
+          <w:sz w:val="21"/>
+          <w:szCs w:val="21"/>
+          <w:lang w:eastAsia="en-IN"/>
+        </w:rPr>
+        <w:t>Tf</w:t>
+      </w:r>
+      <w:r>
+        <w:rPr>
+          <w:rFonts w:ascii="Consolas" w:eastAsia="Times New Roman" w:hAnsi="Consolas" w:cs="Times New Roman"/>
+          <w:color w:val="F92672"/>
+          <w:sz w:val="21"/>
+          <w:szCs w:val="21"/>
+          <w:lang w:eastAsia="en-IN"/>
+        </w:rPr>
+        <w:t>-</w:t>
+      </w:r>
+      <w:r>
+        <w:rPr>
+          <w:rFonts w:ascii="Consolas" w:eastAsia="Times New Roman" w:hAnsi="Consolas" w:cs="Times New Roman"/>
+          <w:color w:val="F8F8F2"/>
+          <w:sz w:val="21"/>
+          <w:szCs w:val="21"/>
+          <w:lang w:eastAsia="en-IN"/>
+        </w:rPr>
+        <w:t>Idf results: </w:t>
+      </w:r>
+    </w:p>
+    <w:p>
+      <w:pPr>
+        <w:shd w:val="clear" w:color="auto" w:fill="272822"/>
+        <w:spacing w:after="0" w:line="285" w:lineRule="atLeast"/>
+        <w:rPr>
+          <w:rFonts w:ascii="Consolas" w:eastAsia="Times New Roman" w:hAnsi="Consolas" w:cs="Times New Roman"/>
+          <w:color w:val="F8F8F2"/>
+          <w:sz w:val="21"/>
+          <w:szCs w:val="21"/>
+          <w:lang w:eastAsia="en-IN"/>
+        </w:rPr>
+      </w:pPr>
+      <w:r>
+        <w:rPr>
+          <w:rFonts w:ascii="Consolas" w:eastAsia="Times New Roman" w:hAnsi="Consolas" w:cs="Times New Roman"/>
+          <w:color w:val="F8F8F2"/>
+          <w:sz w:val="21"/>
+          <w:szCs w:val="21"/>
+          <w:lang w:eastAsia="en-IN"/>
+        </w:rPr>
+        <w:t>corpus\</w:t>
+      </w:r>
+      <w:r>
+        <w:rPr>
+          <w:rFonts w:ascii="Consolas" w:eastAsia="Times New Roman" w:hAnsi="Consolas" w:cs="Times New Roman"/>
+          <w:color w:val="F8F8F0"/>
+          <w:sz w:val="21"/>
+          <w:szCs w:val="21"/>
+          <w:lang w:eastAsia="en-IN"/>
+        </w:rPr>
+        <w:t>1703.05435.txt    0.06184110510117019</w:t>
+      </w:r>
+    </w:p>
+    <w:p>
+      <w:pPr>
+        <w:shd w:val="clear" w:color="auto" w:fill="272822"/>
+        <w:spacing w:after="0" w:line="285" w:lineRule="atLeast"/>
+        <w:rPr>
+          <w:rFonts w:ascii="Consolas" w:eastAsia="Times New Roman" w:hAnsi="Consolas" w:cs="Times New Roman"/>
+          <w:color w:val="F8F8F2"/>
+          <w:sz w:val="21"/>
+          <w:szCs w:val="21"/>
+          <w:lang w:eastAsia="en-IN"/>
+        </w:rPr>
+      </w:pPr>
+      <w:r>
+        <w:rPr>
+          <w:rFonts w:ascii="Consolas" w:eastAsia="Times New Roman" w:hAnsi="Consolas" w:cs="Times New Roman"/>
+          <w:color w:val="F8F8F2"/>
+          <w:sz w:val="21"/>
+          <w:szCs w:val="21"/>
+          <w:lang w:eastAsia="en-IN"/>
+        </w:rPr>
+        <w:t>corpus\</w:t>
+      </w:r>
+      <w:r>
+        <w:rPr>
+          <w:rFonts w:ascii="Consolas" w:eastAsia="Times New Roman" w:hAnsi="Consolas" w:cs="Times New Roman"/>
+          <w:color w:val="F8F8F0"/>
+          <w:sz w:val="21"/>
+          <w:szCs w:val="21"/>
+          <w:lang w:eastAsia="en-IN"/>
+        </w:rPr>
+        <w:t>1704.07123.txt    0.04745490297332865 </w:t>
+      </w:r>
+    </w:p>
+    <w:p>
+      <w:pPr>
+        <w:shd w:val="clear" w:color="auto" w:fill="272822"/>
+        <w:spacing w:after="0" w:line="285" w:lineRule="atLeast"/>
+        <w:rPr>
+          <w:rFonts w:ascii="Consolas" w:eastAsia="Times New Roman" w:hAnsi="Consolas" w:cs="Times New Roman"/>
+          <w:color w:val="F8F8F2"/>
+          <w:sz w:val="21"/>
+          <w:szCs w:val="21"/>
+          <w:lang w:eastAsia="en-IN"/>
+        </w:rPr>
+      </w:pPr>
+      <w:r>
+        <w:rPr>
+          <w:rFonts w:ascii="Consolas" w:eastAsia="Times New Roman" w:hAnsi="Consolas" w:cs="Times New Roman"/>
+          <w:color w:val="F8F8F2"/>
+          <w:sz w:val="21"/>
+          <w:szCs w:val="21"/>
+          <w:lang w:eastAsia="en-IN"/>
+        </w:rPr>
+        <w:t>corpus\</w:t>
+      </w:r>
+      <w:r>
+        <w:rPr>
+          <w:rFonts w:ascii="Consolas" w:eastAsia="Times New Roman" w:hAnsi="Consolas" w:cs="Times New Roman"/>
+          <w:color w:val="F8F8F0"/>
+          <w:sz w:val="21"/>
+          <w:szCs w:val="21"/>
+          <w:lang w:eastAsia="en-IN"/>
+        </w:rPr>
+        <w:t>1704.06319.txt    0.04729361788006495 </w:t>
+      </w:r>
+    </w:p>
+    <w:p>
+      <w:pPr>
+        <w:shd w:val="clear" w:color="auto" w:fill="272822"/>
+        <w:spacing w:after="0" w:line="285" w:lineRule="atLeast"/>
+        <w:rPr>
+          <w:rFonts w:ascii="Consolas" w:eastAsia="Times New Roman" w:hAnsi="Consolas" w:cs="Times New Roman"/>
+          <w:color w:val="F8F8F2"/>
+          <w:sz w:val="21"/>
+          <w:szCs w:val="21"/>
+          <w:lang w:eastAsia="en-IN"/>
+        </w:rPr>
+      </w:pPr>
+      <w:r>
+        <w:rPr>
+          <w:rFonts w:ascii="Consolas" w:eastAsia="Times New Roman" w:hAnsi="Consolas" w:cs="Times New Roman"/>
+          <w:color w:val="F8F8F2"/>
+          <w:sz w:val="21"/>
+          <w:szCs w:val="21"/>
+          <w:lang w:eastAsia="en-IN"/>
+        </w:rPr>
+        <w:t>corpus\</w:t>
+      </w:r>
+      <w:r>
+        <w:rPr>
+          <w:rFonts w:ascii="Consolas" w:eastAsia="Times New Roman" w:hAnsi="Consolas" w:cs="Times New Roman"/>
+          <w:color w:val="F8F8F0"/>
+          <w:sz w:val="21"/>
+          <w:szCs w:val="21"/>
+          <w:lang w:eastAsia="en-IN"/>
+        </w:rPr>
+        <w:t>1703.01522.txt    0.035526042336960016</w:t>
+      </w:r>
+    </w:p>
+    <w:p>
+      <w:pPr>
+        <w:shd w:val="clear" w:color="auto" w:fill="272822"/>
+        <w:spacing w:after="0" w:line="285" w:lineRule="atLeast"/>
+        <w:rPr>
+          <w:rFonts w:ascii="Consolas" w:eastAsia="Times New Roman" w:hAnsi="Consolas" w:cs="Times New Roman"/>
+          <w:color w:val="F8F8F2"/>
+          <w:sz w:val="21"/>
+          <w:szCs w:val="21"/>
+          <w:lang w:eastAsia="en-IN"/>
+        </w:rPr>
+      </w:pPr>
+      <w:r>
+        <w:rPr>
+          <w:rFonts w:ascii="Consolas" w:eastAsia="Times New Roman" w:hAnsi="Consolas" w:cs="Times New Roman"/>
+          <w:color w:val="F8F8F2"/>
+          <w:sz w:val="21"/>
+          <w:szCs w:val="21"/>
+          <w:lang w:eastAsia="en-IN"/>
+        </w:rPr>
+        <w:t>corpus\</w:t>
+      </w:r>
+      <w:r>
+        <w:rPr>
+          <w:rFonts w:ascii="Consolas" w:eastAsia="Times New Roman" w:hAnsi="Consolas" w:cs="Times New Roman"/>
+          <w:color w:val="F8F8F0"/>
+          <w:sz w:val="21"/>
+          <w:szCs w:val="21"/>
+          <w:lang w:eastAsia="en-IN"/>
+        </w:rPr>
+        <w:t>1701.00251.txt    0.03427717041541585 </w:t>
+      </w:r>
+    </w:p>
+    <w:p>
+      <w:pPr>
+        <w:shd w:val="clear" w:color="auto" w:fill="272822"/>
+        <w:spacing w:after="0" w:line="285" w:lineRule="atLeast"/>
+        <w:rPr>
+          <w:rFonts w:ascii="Consolas" w:eastAsia="Times New Roman" w:hAnsi="Consolas" w:cs="Times New Roman"/>
+          <w:color w:val="F8F8F2"/>
+          <w:sz w:val="21"/>
+          <w:szCs w:val="21"/>
+          <w:lang w:eastAsia="en-IN"/>
+        </w:rPr>
+      </w:pPr>
+      <w:r>
+        <w:rPr>
+          <w:rFonts w:ascii="Consolas" w:eastAsia="Times New Roman" w:hAnsi="Consolas" w:cs="Times New Roman"/>
+          <w:color w:val="F8F8F2"/>
+          <w:sz w:val="21"/>
+          <w:szCs w:val="21"/>
+          <w:lang w:eastAsia="en-IN"/>
+        </w:rPr>
+        <w:t>corpus\</w:t>
+      </w:r>
+      <w:r>
+        <w:rPr>
+          <w:rFonts w:ascii="Consolas" w:eastAsia="Times New Roman" w:hAnsi="Consolas" w:cs="Times New Roman"/>
+          <w:color w:val="F8F8F0"/>
+          <w:sz w:val="21"/>
+          <w:szCs w:val="21"/>
+          <w:lang w:eastAsia="en-IN"/>
+        </w:rPr>
+        <w:t>1401.6325.txt     0.028963980522957806</w:t>
+      </w:r>
+    </w:p>
+    <w:p>
+      <w:pPr>
+        <w:shd w:val="clear" w:color="auto" w:fill="272822"/>
+        <w:spacing w:after="0" w:line="285" w:lineRule="atLeast"/>
+        <w:rPr>
+          <w:rFonts w:ascii="Consolas" w:eastAsia="Times New Roman" w:hAnsi="Consolas" w:cs="Times New Roman"/>
+          <w:color w:val="F8F8F2"/>
+          <w:sz w:val="21"/>
+          <w:szCs w:val="21"/>
+          <w:lang w:eastAsia="en-IN"/>
+        </w:rPr>
+      </w:pPr>
+      <w:r>
+        <w:rPr>
+          <w:rFonts w:ascii="Consolas" w:eastAsia="Times New Roman" w:hAnsi="Consolas" w:cs="Times New Roman"/>
+          <w:color w:val="F8F8F2"/>
+          <w:sz w:val="21"/>
+          <w:szCs w:val="21"/>
+          <w:lang w:eastAsia="en-IN"/>
+        </w:rPr>
+        <w:t>corpus\</w:t>
+      </w:r>
+      <w:r>
+        <w:rPr>
+          <w:rFonts w:ascii="Consolas" w:eastAsia="Times New Roman" w:hAnsi="Consolas" w:cs="Times New Roman"/>
+          <w:color w:val="F8F8F0"/>
+          <w:sz w:val="21"/>
+          <w:szCs w:val="21"/>
+          <w:lang w:eastAsia="en-IN"/>
+        </w:rPr>
+        <w:t>1405.0055.txt     0.028778287694046795</w:t>
+      </w:r>
+    </w:p>
+    <w:p>
+      <w:pPr>
+        <w:shd w:val="clear" w:color="auto" w:fill="272822"/>
+        <w:spacing w:after="0" w:line="285" w:lineRule="atLeast"/>
+        <w:rPr>
+          <w:rFonts w:ascii="Consolas" w:eastAsia="Times New Roman" w:hAnsi="Consolas" w:cs="Times New Roman"/>
+          <w:color w:val="F8F8F2"/>
+          <w:sz w:val="21"/>
+          <w:szCs w:val="21"/>
+          <w:lang w:eastAsia="en-IN"/>
+        </w:rPr>
+      </w:pPr>
+      <w:r>
+        <w:rPr>
+          <w:rFonts w:ascii="Consolas" w:eastAsia="Times New Roman" w:hAnsi="Consolas" w:cs="Times New Roman"/>
+          <w:color w:val="F8F8F2"/>
+          <w:sz w:val="21"/>
+          <w:szCs w:val="21"/>
+          <w:lang w:eastAsia="en-IN"/>
+        </w:rPr>
+        <w:t>corpus\</w:t>
+      </w:r>
+      <w:r>
+        <w:rPr>
+          <w:rFonts w:ascii="Consolas" w:eastAsia="Times New Roman" w:hAnsi="Consolas" w:cs="Times New Roman"/>
+          <w:color w:val="F8F8F0"/>
+          <w:sz w:val="21"/>
+          <w:szCs w:val="21"/>
+          <w:lang w:eastAsia="en-IN"/>
+        </w:rPr>
+        <w:t>1703.00986.txt    0.025651801664318963</w:t>
+      </w:r>
+    </w:p>
+    <w:p>
+      <w:pPr>
+        <w:shd w:val="clear" w:color="auto" w:fill="272822"/>
+        <w:spacing w:after="0" w:line="285" w:lineRule="atLeast"/>
+        <w:rPr>
+          <w:rFonts w:ascii="Consolas" w:eastAsia="Times New Roman" w:hAnsi="Consolas" w:cs="Times New Roman"/>
+          <w:color w:val="F8F8F2"/>
+          <w:sz w:val="21"/>
+          <w:szCs w:val="21"/>
+          <w:lang w:eastAsia="en-IN"/>
+        </w:rPr>
+      </w:pPr>
+      <w:r>
+        <w:rPr>
+          <w:rFonts w:ascii="Consolas" w:eastAsia="Times New Roman" w:hAnsi="Consolas" w:cs="Times New Roman"/>
+          <w:color w:val="F8F8F2"/>
+          <w:sz w:val="21"/>
+          <w:szCs w:val="21"/>
+          <w:lang w:eastAsia="en-IN"/>
+        </w:rPr>
+        <w:t>corpus\</w:t>
+      </w:r>
+      <w:r>
+        <w:rPr>
+          <w:rFonts w:ascii="Consolas" w:eastAsia="Times New Roman" w:hAnsi="Consolas" w:cs="Times New Roman"/>
+          <w:color w:val="F8F8F0"/>
+          <w:sz w:val="21"/>
+          <w:szCs w:val="21"/>
+          <w:lang w:eastAsia="en-IN"/>
+        </w:rPr>
+        <w:t>1701.05756.txt    0.023710152835947223</w:t>
+      </w:r>
+    </w:p>
+    <w:p>
+      <w:pPr>
+        <w:shd w:val="clear" w:color="auto" w:fill="272822"/>
+        <w:spacing w:after="0" w:line="285" w:lineRule="atLeast"/>
+        <w:rPr>
+          <w:rFonts w:ascii="Consolas" w:eastAsia="Times New Roman" w:hAnsi="Consolas" w:cs="Times New Roman"/>
+          <w:color w:val="F8F8F2"/>
+          <w:sz w:val="21"/>
+          <w:szCs w:val="21"/>
+          <w:lang w:eastAsia="en-IN"/>
+        </w:rPr>
+      </w:pPr>
+      <w:r>
+        <w:rPr>
+          <w:rFonts w:ascii="Consolas" w:eastAsia="Times New Roman" w:hAnsi="Consolas" w:cs="Times New Roman"/>
+          <w:color w:val="F8F8F2"/>
+          <w:sz w:val="21"/>
+          <w:szCs w:val="21"/>
+          <w:lang w:eastAsia="en-IN"/>
+        </w:rPr>
+        <w:t>corpus\</w:t>
+      </w:r>
+      <w:r>
+        <w:rPr>
+          <w:rFonts w:ascii="Consolas" w:eastAsia="Times New Roman" w:hAnsi="Consolas" w:cs="Times New Roman"/>
+          <w:color w:val="F8F8F0"/>
+          <w:sz w:val="21"/>
+          <w:szCs w:val="21"/>
+          <w:lang w:eastAsia="en-IN"/>
+        </w:rPr>
+        <w:t>1702.06537.txt    0.022252284010918492</w:t>
+      </w:r>
+    </w:p>
+    <w:p>
+      <w:pPr>
+        <w:shd w:val="clear" w:color="auto" w:fill="272822"/>
+        <w:spacing w:after="0" w:line="285" w:lineRule="atLeast"/>
+        <w:rPr>
+          <w:rFonts w:ascii="Consolas" w:eastAsia="Times New Roman" w:hAnsi="Consolas" w:cs="Times New Roman"/>
+          <w:color w:val="F8F8F2"/>
+          <w:sz w:val="21"/>
+          <w:szCs w:val="21"/>
+          <w:lang w:eastAsia="en-IN"/>
+        </w:rPr>
+      </w:pPr>
+      <w:r>
+        <w:rPr>
+          <w:rFonts w:ascii="Consolas" w:eastAsia="Times New Roman" w:hAnsi="Consolas" w:cs="Times New Roman"/>
+          <w:color w:val="F8F8F2"/>
+          <w:sz w:val="21"/>
+          <w:szCs w:val="21"/>
+          <w:lang w:eastAsia="en-IN"/>
+        </w:rPr>
+        <w:t>returned </w:t>
+      </w:r>
+      <w:r>
+        <w:rPr>
+          <w:rFonts w:ascii="Consolas" w:eastAsia="Times New Roman" w:hAnsi="Consolas" w:cs="Times New Roman"/>
+          <w:color w:val="F92672"/>
+          <w:sz w:val="21"/>
+          <w:szCs w:val="21"/>
+          <w:lang w:eastAsia="en-IN"/>
+        </w:rPr>
+        <w:t>in</w:t>
+      </w:r>
+      <w:r>
+        <w:rPr>
+          <w:rFonts w:ascii="Consolas" w:eastAsia="Times New Roman" w:hAnsi="Consolas" w:cs="Times New Roman"/>
+          <w:color w:val="F8F8F2"/>
+          <w:sz w:val="21"/>
+          <w:szCs w:val="21"/>
+          <w:lang w:eastAsia="en-IN"/>
+        </w:rPr>
+        <w:t>  </w:t>
+      </w:r>
+      <w:r>
+        <w:rPr>
+          <w:rFonts w:ascii="Consolas" w:eastAsia="Times New Roman" w:hAnsi="Consolas" w:cs="Times New Roman"/>
+          <w:color w:val="AE81FF"/>
+          <w:sz w:val="21"/>
+          <w:szCs w:val="21"/>
+          <w:lang w:eastAsia="en-IN"/>
+        </w:rPr>
+        <w:t>19.372350692749023</w:t>
+      </w:r>
+      <w:r>
+        <w:rPr>
+          <w:rFonts w:ascii="Consolas" w:eastAsia="Times New Roman" w:hAnsi="Consolas" w:cs="Times New Roman"/>
+          <w:color w:val="F8F8F2"/>
+          <w:sz w:val="21"/>
+          <w:szCs w:val="21"/>
+          <w:lang w:eastAsia="en-IN"/>
+        </w:rPr>
+        <w:t> s</w:t>
+      </w:r>
+    </w:p>
+    <w:p>
+      <w:pPr>
+        <w:pStyle w:val="NoSpacing"/>
+        <w:rPr>
+          <w:lang w:eastAsia="en-IN"/>
+        </w:rPr>
+      </w:pPr>
+      <w:bookmarkStart w:id="3" w:name="_GoBack"/>
+      <w:bookmarkEnd w:id="3"/>
+    </w:p>
+    <w:p>
+      <w:pPr>
+        <w:pStyle w:val="NoSpacing"/>
+        <w:rPr>
+          <w:lang w:eastAsia="en-IN"/>
+        </w:rPr>
+      </w:pPr>
+    </w:p>
+    <w:p>
+      <w:pPr>
+        <w:spacing w:after="0" w:line="240" w:lineRule="auto"/>
+        <w:textAlignment w:val="baseline"/>
+        <w:rPr>
+          <w:rFonts w:ascii="Adobe Fan Heiti Std B" w:eastAsia="Adobe Fan Heiti Std B" w:hAnsi="Adobe Fan Heiti Std B" w:cs="Arial"/>
+          <w:color w:val="000000"/>
+          <w:sz w:val="24"/>
+          <w:szCs w:val="24"/>
+          <w:lang w:eastAsia="en-IN"/>
+        </w:rPr>
+      </w:pPr>
+      <w:r>
+        <w:rPr>
+          <w:rFonts w:ascii="Adobe Fan Heiti Std B" w:eastAsia="Adobe Fan Heiti Std B" w:hAnsi="Adobe Fan Heiti Std B" w:cs="Arial"/>
+          <w:color w:val="000000"/>
+          <w:sz w:val="24"/>
+          <w:szCs w:val="24"/>
+          <w:lang w:eastAsia="en-IN"/>
+        </w:rPr>
+        <w:t>performace increased</w:t>
+      </w:r>
+      <w:r>
+        <w:rPr>
+          <w:rFonts w:ascii="Adobe Fan Heiti Std B" w:eastAsia="Adobe Fan Heiti Std B" w:hAnsi="Adobe Fan Heiti Std B" w:cs="Arial"/>
+          <w:color w:val="000000"/>
+          <w:sz w:val="24"/>
+          <w:szCs w:val="24"/>
+          <w:lang w:eastAsia="en-IN"/>
+        </w:rPr>
+        <w:t xml:space="preserve"> when</w:t>
+      </w:r>
+      <w:r>
+        <w:rPr>
+          <w:rFonts w:ascii="Adobe Fan Heiti Std B" w:eastAsia="Adobe Fan Heiti Std B" w:hAnsi="Adobe Fan Heiti Std B" w:cs="Arial"/>
+          <w:color w:val="000000"/>
+          <w:sz w:val="24"/>
+          <w:szCs w:val="24"/>
+          <w:lang w:eastAsia="en-IN"/>
+        </w:rPr>
+        <w:t xml:space="preserve"> </w:t>
+      </w:r>
+      <w:r>
+        <w:rPr>
+          <w:rFonts w:ascii="Adobe Fan Heiti Std B" w:eastAsia="Adobe Fan Heiti Std B" w:hAnsi="Adobe Fan Heiti Std B" w:cs="Arial"/>
+          <w:color w:val="000000"/>
+          <w:sz w:val="24"/>
+          <w:szCs w:val="24"/>
+          <w:lang w:eastAsia="en-IN"/>
+        </w:rPr>
+        <w:t>Boolean retreival model is used</w:t>
+      </w:r>
+    </w:p>
+    <w:p>
+      <w:pPr>
+        <w:shd w:val="clear" w:color="auto" w:fill="272822"/>
+        <w:spacing w:after="0" w:line="285" w:lineRule="atLeast"/>
+        <w:rPr>
+          <w:rFonts w:ascii="Consolas" w:eastAsia="Times New Roman" w:hAnsi="Consolas" w:cs="Times New Roman"/>
+          <w:color w:val="F8F8F2"/>
+          <w:sz w:val="21"/>
+          <w:szCs w:val="21"/>
+          <w:lang w:eastAsia="en-IN"/>
+        </w:rPr>
+      </w:pPr>
+      <w:r>
+        <w:rPr>
+          <w:rFonts w:ascii="Consolas" w:eastAsia="Times New Roman" w:hAnsi="Consolas" w:cs="Times New Roman"/>
+          <w:color w:val="F8F8F2"/>
+          <w:sz w:val="21"/>
+          <w:szCs w:val="21"/>
+          <w:lang w:eastAsia="en-IN"/>
+        </w:rPr>
+        <w:t>Enter query</w:t>
+      </w:r>
+      <w:r>
+        <w:rPr>
+          <w:rFonts w:ascii="Consolas" w:eastAsia="Times New Roman" w:hAnsi="Consolas" w:cs="Times New Roman"/>
+          <w:color w:val="F8F8F2"/>
+          <w:sz w:val="21"/>
+          <w:szCs w:val="21"/>
+          <w:lang w:eastAsia="en-IN"/>
+        </w:rPr>
+        <w:t>: UC</w:t>
+      </w:r>
+      <w:r>
+        <w:rPr>
+          <w:rFonts w:ascii="Consolas" w:eastAsia="Times New Roman" w:hAnsi="Consolas" w:cs="Times New Roman"/>
+          <w:color w:val="F8F8F2"/>
+          <w:sz w:val="21"/>
+          <w:szCs w:val="21"/>
+          <w:lang w:eastAsia="en-IN"/>
+        </w:rPr>
+        <w:t> Berkeley</w:t>
+      </w:r>
+    </w:p>
+    <w:p>
+      <w:pPr>
+        <w:shd w:val="clear" w:color="auto" w:fill="272822"/>
+        <w:spacing w:after="0" w:line="285" w:lineRule="atLeast"/>
+        <w:rPr>
+          <w:rFonts w:ascii="Consolas" w:eastAsia="Times New Roman" w:hAnsi="Consolas" w:cs="Times New Roman"/>
+          <w:color w:val="F8F8F2"/>
+          <w:sz w:val="21"/>
+          <w:szCs w:val="21"/>
+          <w:lang w:eastAsia="en-IN"/>
+        </w:rPr>
+      </w:pPr>
+    </w:p>
+    <w:p>
+      <w:pPr>
+        <w:shd w:val="clear" w:color="auto" w:fill="272822"/>
+        <w:spacing w:after="0" w:line="285" w:lineRule="atLeast"/>
+        <w:rPr>
+          <w:rFonts w:ascii="Consolas" w:eastAsia="Times New Roman" w:hAnsi="Consolas" w:cs="Times New Roman"/>
+          <w:color w:val="F8F8F2"/>
+          <w:sz w:val="21"/>
+          <w:szCs w:val="21"/>
+          <w:lang w:eastAsia="en-IN"/>
+        </w:rPr>
+      </w:pPr>
+      <w:r>
+        <w:rPr>
+          <w:rFonts w:ascii="Consolas" w:eastAsia="Times New Roman" w:hAnsi="Consolas" w:cs="Times New Roman"/>
+          <w:color w:val="F8F8F2"/>
+          <w:sz w:val="21"/>
+          <w:szCs w:val="21"/>
+          <w:lang w:eastAsia="en-IN"/>
+        </w:rPr>
+        <w:t>Boolean Retrieval results:</w:t>
+      </w:r>
+    </w:p>
+    <w:p>
+      <w:pPr>
+        <w:shd w:val="clear" w:color="auto" w:fill="272822"/>
+        <w:spacing w:after="0" w:line="285" w:lineRule="atLeast"/>
+        <w:rPr>
+          <w:rFonts w:ascii="Consolas" w:eastAsia="Times New Roman" w:hAnsi="Consolas" w:cs="Times New Roman"/>
+          <w:color w:val="F8F8F2"/>
+          <w:sz w:val="21"/>
+          <w:szCs w:val="21"/>
+          <w:lang w:eastAsia="en-IN"/>
+        </w:rPr>
+      </w:pPr>
+      <w:r>
+        <w:rPr>
+          <w:rFonts w:ascii="Consolas" w:eastAsia="Times New Roman" w:hAnsi="Consolas" w:cs="Times New Roman"/>
+          <w:color w:val="F8F8F2"/>
+          <w:sz w:val="21"/>
+          <w:szCs w:val="21"/>
+          <w:lang w:eastAsia="en-IN"/>
+        </w:rPr>
+        <w:t>corpus\</w:t>
+      </w:r>
+      <w:r>
+        <w:rPr>
+          <w:rFonts w:ascii="Consolas" w:eastAsia="Times New Roman" w:hAnsi="Consolas" w:cs="Times New Roman"/>
+          <w:color w:val="F8F8F0"/>
+          <w:sz w:val="21"/>
+          <w:szCs w:val="21"/>
+          <w:lang w:eastAsia="en-IN"/>
+        </w:rPr>
+        <w:t>1401.6325.txt</w:t>
+      </w:r>
+    </w:p>
+    <w:p>
+      <w:pPr>
+        <w:shd w:val="clear" w:color="auto" w:fill="272822"/>
+        <w:spacing w:after="0" w:line="285" w:lineRule="atLeast"/>
+        <w:rPr>
+          <w:rFonts w:ascii="Consolas" w:eastAsia="Times New Roman" w:hAnsi="Consolas" w:cs="Times New Roman"/>
+          <w:color w:val="F8F8F2"/>
+          <w:sz w:val="21"/>
+          <w:szCs w:val="21"/>
+          <w:lang w:eastAsia="en-IN"/>
+        </w:rPr>
+      </w:pPr>
+      <w:r>
+        <w:rPr>
+          <w:rFonts w:ascii="Consolas" w:eastAsia="Times New Roman" w:hAnsi="Consolas" w:cs="Times New Roman"/>
+          <w:color w:val="F8F8F2"/>
+          <w:sz w:val="21"/>
+          <w:szCs w:val="21"/>
+          <w:lang w:eastAsia="en-IN"/>
+        </w:rPr>
+        <w:t>corpus\</w:t>
+      </w:r>
+      <w:r>
+        <w:rPr>
+          <w:rFonts w:ascii="Consolas" w:eastAsia="Times New Roman" w:hAnsi="Consolas" w:cs="Times New Roman"/>
+          <w:color w:val="F8F8F0"/>
+          <w:sz w:val="21"/>
+          <w:szCs w:val="21"/>
+          <w:lang w:eastAsia="en-IN"/>
+        </w:rPr>
+        <w:t>1703.04736.txt</w:t>
+      </w:r>
+    </w:p>
+    <w:p>
+      <w:pPr>
+        <w:shd w:val="clear" w:color="auto" w:fill="272822"/>
+        <w:spacing w:after="0" w:line="285" w:lineRule="atLeast"/>
+        <w:rPr>
+          <w:rFonts w:ascii="Consolas" w:eastAsia="Times New Roman" w:hAnsi="Consolas" w:cs="Times New Roman"/>
+          <w:color w:val="F8F8F2"/>
+          <w:sz w:val="21"/>
+          <w:szCs w:val="21"/>
+          <w:lang w:eastAsia="en-IN"/>
+        </w:rPr>
+      </w:pPr>
+      <w:r>
+        <w:rPr>
+          <w:rFonts w:ascii="Consolas" w:eastAsia="Times New Roman" w:hAnsi="Consolas" w:cs="Times New Roman"/>
+          <w:color w:val="F8F8F2"/>
+          <w:sz w:val="21"/>
+          <w:szCs w:val="21"/>
+          <w:lang w:eastAsia="en-IN"/>
+        </w:rPr>
+        <w:t>corpus\</w:t>
+      </w:r>
+      <w:r>
+        <w:rPr>
+          <w:rFonts w:ascii="Consolas" w:eastAsia="Times New Roman" w:hAnsi="Consolas" w:cs="Times New Roman"/>
+          <w:color w:val="F8F8F0"/>
+          <w:sz w:val="21"/>
+          <w:szCs w:val="21"/>
+          <w:lang w:eastAsia="en-IN"/>
+        </w:rPr>
+        <w:t>1701.03297.txt</w:t>
+      </w:r>
+    </w:p>
+    <w:p>
+      <w:pPr>
+        <w:shd w:val="clear" w:color="auto" w:fill="272822"/>
+        <w:spacing w:after="0" w:line="285" w:lineRule="atLeast"/>
+        <w:rPr>
+          <w:rFonts w:ascii="Consolas" w:eastAsia="Times New Roman" w:hAnsi="Consolas" w:cs="Times New Roman"/>
+          <w:color w:val="F8F8F2"/>
+          <w:sz w:val="21"/>
+          <w:szCs w:val="21"/>
+          <w:lang w:eastAsia="en-IN"/>
+        </w:rPr>
+      </w:pPr>
+      <w:r>
+        <w:rPr>
+          <w:rFonts w:ascii="Consolas" w:eastAsia="Times New Roman" w:hAnsi="Consolas" w:cs="Times New Roman"/>
+          <w:color w:val="F8F8F2"/>
+          <w:sz w:val="21"/>
+          <w:szCs w:val="21"/>
+          <w:lang w:eastAsia="en-IN"/>
+        </w:rPr>
+        <w:t>corpus\</w:t>
+      </w:r>
+      <w:r>
+        <w:rPr>
+          <w:rFonts w:ascii="Consolas" w:eastAsia="Times New Roman" w:hAnsi="Consolas" w:cs="Times New Roman"/>
+          <w:color w:val="F8F8F0"/>
+          <w:sz w:val="21"/>
+          <w:szCs w:val="21"/>
+          <w:lang w:eastAsia="en-IN"/>
+        </w:rPr>
+        <w:t>1703.05348.txt</w:t>
+      </w:r>
+    </w:p>
+    <w:p>
+      <w:pPr>
+        <w:shd w:val="clear" w:color="auto" w:fill="272822"/>
+        <w:spacing w:after="0" w:line="285" w:lineRule="atLeast"/>
+        <w:rPr>
+          <w:rFonts w:ascii="Consolas" w:eastAsia="Times New Roman" w:hAnsi="Consolas" w:cs="Times New Roman"/>
+          <w:color w:val="F8F8F2"/>
+          <w:sz w:val="21"/>
+          <w:szCs w:val="21"/>
+          <w:lang w:eastAsia="en-IN"/>
+        </w:rPr>
+      </w:pPr>
+      <w:r>
+        <w:rPr>
+          <w:rFonts w:ascii="Consolas" w:eastAsia="Times New Roman" w:hAnsi="Consolas" w:cs="Times New Roman"/>
+          <w:color w:val="F8F8F2"/>
+          <w:sz w:val="21"/>
+          <w:szCs w:val="21"/>
+          <w:lang w:eastAsia="en-IN"/>
+        </w:rPr>
+        <w:t>corpus\</w:t>
+      </w:r>
+      <w:r>
+        <w:rPr>
+          <w:rFonts w:ascii="Consolas" w:eastAsia="Times New Roman" w:hAnsi="Consolas" w:cs="Times New Roman"/>
+          <w:color w:val="F8F8F0"/>
+          <w:sz w:val="21"/>
+          <w:szCs w:val="21"/>
+          <w:lang w:eastAsia="en-IN"/>
+        </w:rPr>
+        <w:t>1703.05435.txt</w:t>
+      </w:r>
+    </w:p>
+    <w:p>
+      <w:pPr>
+        <w:shd w:val="clear" w:color="auto" w:fill="272822"/>
+        <w:spacing w:after="0" w:line="285" w:lineRule="atLeast"/>
+        <w:rPr>
+          <w:rFonts w:ascii="Consolas" w:eastAsia="Times New Roman" w:hAnsi="Consolas" w:cs="Times New Roman"/>
+          <w:color w:val="F8F8F2"/>
+          <w:sz w:val="21"/>
+          <w:szCs w:val="21"/>
+          <w:lang w:eastAsia="en-IN"/>
+        </w:rPr>
+      </w:pPr>
+      <w:r>
+        <w:rPr>
+          <w:rFonts w:ascii="Consolas" w:eastAsia="Times New Roman" w:hAnsi="Consolas" w:cs="Times New Roman"/>
+          <w:color w:val="F8F8F2"/>
+          <w:sz w:val="21"/>
+          <w:szCs w:val="21"/>
+          <w:lang w:eastAsia="en-IN"/>
+        </w:rPr>
+        <w:t>corpus\</w:t>
+      </w:r>
+      <w:r>
+        <w:rPr>
+          <w:rFonts w:ascii="Consolas" w:eastAsia="Times New Roman" w:hAnsi="Consolas" w:cs="Times New Roman"/>
+          <w:color w:val="F8F8F0"/>
+          <w:sz w:val="21"/>
+          <w:szCs w:val="21"/>
+          <w:lang w:eastAsia="en-IN"/>
+        </w:rPr>
+        <w:t>1701.04525.txt</w:t>
+      </w:r>
+    </w:p>
+    <w:p>
+      <w:pPr>
+        <w:shd w:val="clear" w:color="auto" w:fill="272822"/>
+        <w:spacing w:after="0" w:line="285" w:lineRule="atLeast"/>
+        <w:rPr>
+          <w:rFonts w:ascii="Consolas" w:eastAsia="Times New Roman" w:hAnsi="Consolas" w:cs="Times New Roman"/>
+          <w:color w:val="F8F8F2"/>
+          <w:sz w:val="21"/>
+          <w:szCs w:val="21"/>
+          <w:lang w:eastAsia="en-IN"/>
+        </w:rPr>
+      </w:pPr>
+      <w:r>
+        <w:rPr>
+          <w:rFonts w:ascii="Consolas" w:eastAsia="Times New Roman" w:hAnsi="Consolas" w:cs="Times New Roman"/>
+          <w:color w:val="F8F8F2"/>
+          <w:sz w:val="21"/>
+          <w:szCs w:val="21"/>
+          <w:lang w:eastAsia="en-IN"/>
+        </w:rPr>
+        <w:t>corpus\</w:t>
+      </w:r>
+      <w:r>
+        <w:rPr>
+          <w:rFonts w:ascii="Consolas" w:eastAsia="Times New Roman" w:hAnsi="Consolas" w:cs="Times New Roman"/>
+          <w:color w:val="F8F8F0"/>
+          <w:sz w:val="21"/>
+          <w:szCs w:val="21"/>
+          <w:lang w:eastAsia="en-IN"/>
+        </w:rPr>
+        <w:t>1701.05187.txt</w:t>
+      </w:r>
+    </w:p>
+    <w:p>
+      <w:pPr>
+        <w:shd w:val="clear" w:color="auto" w:fill="272822"/>
+        <w:spacing w:after="0" w:line="285" w:lineRule="atLeast"/>
+        <w:rPr>
+          <w:rFonts w:ascii="Consolas" w:eastAsia="Times New Roman" w:hAnsi="Consolas" w:cs="Times New Roman"/>
+          <w:color w:val="F8F8F2"/>
+          <w:sz w:val="21"/>
+          <w:szCs w:val="21"/>
+          <w:lang w:eastAsia="en-IN"/>
+        </w:rPr>
+      </w:pPr>
+      <w:r>
+        <w:rPr>
+          <w:rFonts w:ascii="Consolas" w:eastAsia="Times New Roman" w:hAnsi="Consolas" w:cs="Times New Roman"/>
+          <w:color w:val="F8F8F2"/>
+          <w:sz w:val="21"/>
+          <w:szCs w:val="21"/>
+          <w:lang w:eastAsia="en-IN"/>
+        </w:rPr>
+        <w:t>corpus\</w:t>
+      </w:r>
+      <w:r>
+        <w:rPr>
+          <w:rFonts w:ascii="Consolas" w:eastAsia="Times New Roman" w:hAnsi="Consolas" w:cs="Times New Roman"/>
+          <w:color w:val="F8F8F0"/>
+          <w:sz w:val="21"/>
+          <w:szCs w:val="21"/>
+          <w:lang w:eastAsia="en-IN"/>
+        </w:rPr>
+        <w:t>1405.0055.txt</w:t>
+      </w:r>
+    </w:p>
+    <w:p>
+      <w:pPr>
+        <w:shd w:val="clear" w:color="auto" w:fill="272822"/>
+        <w:spacing w:after="0" w:line="285" w:lineRule="atLeast"/>
+        <w:rPr>
+          <w:rFonts w:ascii="Consolas" w:eastAsia="Times New Roman" w:hAnsi="Consolas" w:cs="Times New Roman"/>
+          <w:color w:val="F8F8F2"/>
+          <w:sz w:val="21"/>
+          <w:szCs w:val="21"/>
+          <w:lang w:eastAsia="en-IN"/>
+        </w:rPr>
+      </w:pPr>
+      <w:r>
+        <w:rPr>
+          <w:rFonts w:ascii="Consolas" w:eastAsia="Times New Roman" w:hAnsi="Consolas" w:cs="Times New Roman"/>
+          <w:color w:val="F8F8F2"/>
+          <w:sz w:val="21"/>
+          <w:szCs w:val="21"/>
+          <w:lang w:eastAsia="en-IN"/>
+        </w:rPr>
+        <w:t>corpus\</w:t>
+      </w:r>
+      <w:r>
+        <w:rPr>
+          <w:rFonts w:ascii="Consolas" w:eastAsia="Times New Roman" w:hAnsi="Consolas" w:cs="Times New Roman"/>
+          <w:color w:val="F8F8F0"/>
+          <w:sz w:val="21"/>
+          <w:szCs w:val="21"/>
+          <w:lang w:eastAsia="en-IN"/>
+        </w:rPr>
+        <w:t>1703.08661.txt</w:t>
+      </w:r>
+    </w:p>
+    <w:p>
+      <w:pPr>
+        <w:shd w:val="clear" w:color="auto" w:fill="272822"/>
+        <w:spacing w:after="0" w:line="285" w:lineRule="atLeast"/>
+        <w:rPr>
+          <w:rFonts w:ascii="Consolas" w:eastAsia="Times New Roman" w:hAnsi="Consolas" w:cs="Times New Roman"/>
+          <w:color w:val="F8F8F2"/>
+          <w:sz w:val="21"/>
+          <w:szCs w:val="21"/>
+          <w:lang w:eastAsia="en-IN"/>
+        </w:rPr>
+      </w:pPr>
+      <w:r>
+        <w:rPr>
+          <w:rFonts w:ascii="Consolas" w:eastAsia="Times New Roman" w:hAnsi="Consolas" w:cs="Times New Roman"/>
+          <w:color w:val="F8F8F2"/>
+          <w:sz w:val="21"/>
+          <w:szCs w:val="21"/>
+          <w:lang w:eastAsia="en-IN"/>
+        </w:rPr>
+        <w:t>corpus\</w:t>
+      </w:r>
+      <w:r>
+        <w:rPr>
+          <w:rFonts w:ascii="Consolas" w:eastAsia="Times New Roman" w:hAnsi="Consolas" w:cs="Times New Roman"/>
+          <w:color w:val="F8F8F0"/>
+          <w:sz w:val="21"/>
+          <w:szCs w:val="21"/>
+          <w:lang w:eastAsia="en-IN"/>
+        </w:rPr>
+        <w:t>1701.05451.txt</w:t>
+      </w:r>
+    </w:p>
+    <w:p>
+      <w:pPr>
+        <w:shd w:val="clear" w:color="auto" w:fill="272822"/>
+        <w:spacing w:after="0" w:line="285" w:lineRule="atLeast"/>
+        <w:rPr>
+          <w:rFonts w:ascii="Consolas" w:eastAsia="Times New Roman" w:hAnsi="Consolas" w:cs="Times New Roman"/>
+          <w:color w:val="F8F8F2"/>
+          <w:sz w:val="21"/>
+          <w:szCs w:val="21"/>
+          <w:lang w:eastAsia="en-IN"/>
+        </w:rPr>
+      </w:pPr>
+      <w:r>
+        <w:rPr>
+          <w:rFonts w:ascii="Consolas" w:eastAsia="Times New Roman" w:hAnsi="Consolas" w:cs="Times New Roman"/>
+          <w:color w:val="F8F8F2"/>
+          <w:sz w:val="21"/>
+          <w:szCs w:val="21"/>
+          <w:lang w:eastAsia="en-IN"/>
+        </w:rPr>
+        <w:t>corpus\</w:t>
+      </w:r>
+      <w:r>
+        <w:rPr>
+          <w:rFonts w:ascii="Consolas" w:eastAsia="Times New Roman" w:hAnsi="Consolas" w:cs="Times New Roman"/>
+          <w:color w:val="F8F8F0"/>
+          <w:sz w:val="21"/>
+          <w:szCs w:val="21"/>
+          <w:lang w:eastAsia="en-IN"/>
+        </w:rPr>
+        <w:t>1701.05756.txt</w:t>
+      </w:r>
+    </w:p>
+    <w:p>
+      <w:pPr>
+        <w:shd w:val="clear" w:color="auto" w:fill="272822"/>
+        <w:spacing w:after="0" w:line="285" w:lineRule="atLeast"/>
+        <w:rPr>
+          <w:rFonts w:ascii="Consolas" w:eastAsia="Times New Roman" w:hAnsi="Consolas" w:cs="Times New Roman"/>
+          <w:color w:val="F8F8F2"/>
+          <w:sz w:val="21"/>
+          <w:szCs w:val="21"/>
+          <w:lang w:eastAsia="en-IN"/>
+        </w:rPr>
+      </w:pPr>
+      <w:r>
+        <w:rPr>
+          <w:rFonts w:ascii="Consolas" w:eastAsia="Times New Roman" w:hAnsi="Consolas" w:cs="Times New Roman"/>
+          <w:color w:val="F8F8F2"/>
+          <w:sz w:val="21"/>
+          <w:szCs w:val="21"/>
+          <w:lang w:eastAsia="en-IN"/>
+        </w:rPr>
+        <w:lastRenderedPageBreak/>
+        <w:t>corpus\</w:t>
+      </w:r>
+      <w:r>
+        <w:rPr>
+          <w:rFonts w:ascii="Consolas" w:eastAsia="Times New Roman" w:hAnsi="Consolas" w:cs="Times New Roman"/>
+          <w:color w:val="F8F8F0"/>
+          <w:sz w:val="21"/>
+          <w:szCs w:val="21"/>
+          <w:lang w:eastAsia="en-IN"/>
+        </w:rPr>
+        <w:t>1703.08823.txt</w:t>
+      </w:r>
+    </w:p>
+    <w:p>
+      <w:pPr>
+        <w:shd w:val="clear" w:color="auto" w:fill="272822"/>
+        <w:spacing w:after="0" w:line="285" w:lineRule="atLeast"/>
+        <w:rPr>
+          <w:rFonts w:ascii="Consolas" w:eastAsia="Times New Roman" w:hAnsi="Consolas" w:cs="Times New Roman"/>
+          <w:color w:val="F8F8F2"/>
+          <w:sz w:val="21"/>
+          <w:szCs w:val="21"/>
+          <w:lang w:eastAsia="en-IN"/>
+        </w:rPr>
+      </w:pPr>
+      <w:r>
+        <w:rPr>
+          <w:rFonts w:ascii="Consolas" w:eastAsia="Times New Roman" w:hAnsi="Consolas" w:cs="Times New Roman"/>
+          <w:color w:val="F8F8F2"/>
+          <w:sz w:val="21"/>
+          <w:szCs w:val="21"/>
+          <w:lang w:eastAsia="en-IN"/>
+        </w:rPr>
+        <w:t>corpus\</w:t>
+      </w:r>
+      <w:r>
+        <w:rPr>
+          <w:rFonts w:ascii="Consolas" w:eastAsia="Times New Roman" w:hAnsi="Consolas" w:cs="Times New Roman"/>
+          <w:color w:val="F8F8F0"/>
+          <w:sz w:val="21"/>
+          <w:szCs w:val="21"/>
+          <w:lang w:eastAsia="en-IN"/>
+        </w:rPr>
+        <w:t>1703.10935.txt</w:t>
+      </w:r>
+    </w:p>
+    <w:p>
+      <w:pPr>
+        <w:shd w:val="clear" w:color="auto" w:fill="272822"/>
+        <w:spacing w:after="0" w:line="285" w:lineRule="atLeast"/>
+        <w:rPr>
+          <w:rFonts w:ascii="Consolas" w:eastAsia="Times New Roman" w:hAnsi="Consolas" w:cs="Times New Roman"/>
+          <w:color w:val="F8F8F2"/>
+          <w:sz w:val="21"/>
+          <w:szCs w:val="21"/>
+          <w:lang w:eastAsia="en-IN"/>
+        </w:rPr>
+      </w:pPr>
+      <w:r>
+        <w:rPr>
+          <w:rFonts w:ascii="Consolas" w:eastAsia="Times New Roman" w:hAnsi="Consolas" w:cs="Times New Roman"/>
+          <w:color w:val="F8F8F2"/>
+          <w:sz w:val="21"/>
+          <w:szCs w:val="21"/>
+          <w:lang w:eastAsia="en-IN"/>
+        </w:rPr>
+        <w:t>corpus\</w:t>
+      </w:r>
+      <w:r>
+        <w:rPr>
+          <w:rFonts w:ascii="Consolas" w:eastAsia="Times New Roman" w:hAnsi="Consolas" w:cs="Times New Roman"/>
+          <w:color w:val="F8F8F0"/>
+          <w:sz w:val="21"/>
+          <w:szCs w:val="21"/>
+          <w:lang w:eastAsia="en-IN"/>
+        </w:rPr>
+        <w:t>1704.02949.txt</w:t>
+      </w:r>
+    </w:p>
+    <w:p>
+      <w:pPr>
+        <w:shd w:val="clear" w:color="auto" w:fill="272822"/>
+        <w:spacing w:after="0" w:line="285" w:lineRule="atLeast"/>
+        <w:rPr>
+          <w:rFonts w:ascii="Consolas" w:eastAsia="Times New Roman" w:hAnsi="Consolas" w:cs="Times New Roman"/>
+          <w:color w:val="F8F8F2"/>
+          <w:sz w:val="21"/>
+          <w:szCs w:val="21"/>
+          <w:lang w:eastAsia="en-IN"/>
+        </w:rPr>
+      </w:pPr>
+      <w:r>
+        <w:rPr>
+          <w:rFonts w:ascii="Consolas" w:eastAsia="Times New Roman" w:hAnsi="Consolas" w:cs="Times New Roman"/>
+          <w:color w:val="F8F8F2"/>
+          <w:sz w:val="21"/>
+          <w:szCs w:val="21"/>
+          <w:lang w:eastAsia="en-IN"/>
+        </w:rPr>
+        <w:t>corpus\</w:t>
+      </w:r>
+      <w:r>
+        <w:rPr>
+          <w:rFonts w:ascii="Consolas" w:eastAsia="Times New Roman" w:hAnsi="Consolas" w:cs="Times New Roman"/>
+          <w:color w:val="F8F8F0"/>
+          <w:sz w:val="21"/>
+          <w:szCs w:val="21"/>
+          <w:lang w:eastAsia="en-IN"/>
+        </w:rPr>
+        <w:t>1702.00320.txt</w:t>
+      </w:r>
+    </w:p>
+    <w:p>
+      <w:pPr>
+        <w:shd w:val="clear" w:color="auto" w:fill="272822"/>
+        <w:spacing w:after="0" w:line="285" w:lineRule="atLeast"/>
+        <w:rPr>
+          <w:rFonts w:ascii="Consolas" w:eastAsia="Times New Roman" w:hAnsi="Consolas" w:cs="Times New Roman"/>
+          <w:color w:val="F8F8F2"/>
+          <w:sz w:val="21"/>
+          <w:szCs w:val="21"/>
+          <w:lang w:eastAsia="en-IN"/>
+        </w:rPr>
+      </w:pPr>
+      <w:r>
+        <w:rPr>
+          <w:rFonts w:ascii="Consolas" w:eastAsia="Times New Roman" w:hAnsi="Consolas" w:cs="Times New Roman"/>
+          <w:color w:val="F8F8F2"/>
+          <w:sz w:val="21"/>
+          <w:szCs w:val="21"/>
+          <w:lang w:eastAsia="en-IN"/>
+        </w:rPr>
+        <w:t>corpus\</w:t>
+      </w:r>
+      <w:r>
+        <w:rPr>
+          <w:rFonts w:ascii="Consolas" w:eastAsia="Times New Roman" w:hAnsi="Consolas" w:cs="Times New Roman"/>
+          <w:color w:val="F8F8F0"/>
+          <w:sz w:val="21"/>
+          <w:szCs w:val="21"/>
+          <w:lang w:eastAsia="en-IN"/>
+        </w:rPr>
+        <w:t>1702.00523.txt</w:t>
+      </w:r>
+    </w:p>
+    <w:p>
+      <w:pPr>
+        <w:shd w:val="clear" w:color="auto" w:fill="272822"/>
+        <w:spacing w:after="0" w:line="285" w:lineRule="atLeast"/>
+        <w:rPr>
+          <w:rFonts w:ascii="Consolas" w:eastAsia="Times New Roman" w:hAnsi="Consolas" w:cs="Times New Roman"/>
+          <w:color w:val="F8F8F2"/>
+          <w:sz w:val="21"/>
+          <w:szCs w:val="21"/>
+          <w:lang w:eastAsia="en-IN"/>
+        </w:rPr>
+      </w:pPr>
+      <w:r>
+        <w:rPr>
+          <w:rFonts w:ascii="Consolas" w:eastAsia="Times New Roman" w:hAnsi="Consolas" w:cs="Times New Roman"/>
+          <w:color w:val="F8F8F2"/>
+          <w:sz w:val="21"/>
+          <w:szCs w:val="21"/>
+          <w:lang w:eastAsia="en-IN"/>
+        </w:rPr>
+        <w:t>corpus\</w:t>
+      </w:r>
+      <w:r>
+        <w:rPr>
+          <w:rFonts w:ascii="Consolas" w:eastAsia="Times New Roman" w:hAnsi="Consolas" w:cs="Times New Roman"/>
+          <w:color w:val="F8F8F0"/>
+          <w:sz w:val="21"/>
+          <w:szCs w:val="21"/>
+          <w:lang w:eastAsia="en-IN"/>
+        </w:rPr>
+        <w:t>1505.04409.txt</w:t>
+      </w:r>
+    </w:p>
+    <w:p>
+      <w:pPr>
+        <w:shd w:val="clear" w:color="auto" w:fill="272822"/>
+        <w:spacing w:after="0" w:line="285" w:lineRule="atLeast"/>
+        <w:rPr>
+          <w:rFonts w:ascii="Consolas" w:eastAsia="Times New Roman" w:hAnsi="Consolas" w:cs="Times New Roman"/>
+          <w:color w:val="F8F8F2"/>
+          <w:sz w:val="21"/>
+          <w:szCs w:val="21"/>
+          <w:lang w:eastAsia="en-IN"/>
+        </w:rPr>
+      </w:pPr>
+      <w:r>
+        <w:rPr>
+          <w:rFonts w:ascii="Consolas" w:eastAsia="Times New Roman" w:hAnsi="Consolas" w:cs="Times New Roman"/>
+          <w:color w:val="F8F8F2"/>
+          <w:sz w:val="21"/>
+          <w:szCs w:val="21"/>
+          <w:lang w:eastAsia="en-IN"/>
+        </w:rPr>
+        <w:t>corpus\</w:t>
+      </w:r>
+      <w:r>
+        <w:rPr>
+          <w:rFonts w:ascii="Consolas" w:eastAsia="Times New Roman" w:hAnsi="Consolas" w:cs="Times New Roman"/>
+          <w:color w:val="F8F8F0"/>
+          <w:sz w:val="21"/>
+          <w:szCs w:val="21"/>
+          <w:lang w:eastAsia="en-IN"/>
+        </w:rPr>
+        <w:t>1704.05560.txt</w:t>
+      </w:r>
+    </w:p>
+    <w:p>
+      <w:pPr>
+        <w:shd w:val="clear" w:color="auto" w:fill="272822"/>
+        <w:spacing w:after="0" w:line="285" w:lineRule="atLeast"/>
+        <w:rPr>
+          <w:rFonts w:ascii="Consolas" w:eastAsia="Times New Roman" w:hAnsi="Consolas" w:cs="Times New Roman"/>
+          <w:color w:val="F8F8F2"/>
+          <w:sz w:val="21"/>
+          <w:szCs w:val="21"/>
+          <w:lang w:eastAsia="en-IN"/>
+        </w:rPr>
+      </w:pPr>
+      <w:r>
+        <w:rPr>
+          <w:rFonts w:ascii="Consolas" w:eastAsia="Times New Roman" w:hAnsi="Consolas" w:cs="Times New Roman"/>
+          <w:color w:val="F8F8F2"/>
+          <w:sz w:val="21"/>
+          <w:szCs w:val="21"/>
+          <w:lang w:eastAsia="en-IN"/>
+        </w:rPr>
+        <w:t>corpus\</w:t>
+      </w:r>
+      <w:r>
+        <w:rPr>
+          <w:rFonts w:ascii="Consolas" w:eastAsia="Times New Roman" w:hAnsi="Consolas" w:cs="Times New Roman"/>
+          <w:color w:val="F8F8F0"/>
+          <w:sz w:val="21"/>
+          <w:szCs w:val="21"/>
+          <w:lang w:eastAsia="en-IN"/>
+        </w:rPr>
+        <w:t>1507.03304.txt</w:t>
+      </w:r>
+    </w:p>
+    <w:p>
+      <w:pPr>
+        <w:shd w:val="clear" w:color="auto" w:fill="272822"/>
+        <w:spacing w:after="0" w:line="285" w:lineRule="atLeast"/>
+        <w:rPr>
+          <w:rFonts w:ascii="Consolas" w:eastAsia="Times New Roman" w:hAnsi="Consolas" w:cs="Times New Roman"/>
+          <w:color w:val="F8F8F2"/>
+          <w:sz w:val="21"/>
+          <w:szCs w:val="21"/>
+          <w:lang w:eastAsia="en-IN"/>
+        </w:rPr>
+      </w:pPr>
+      <w:r>
+        <w:rPr>
+          <w:rFonts w:ascii="Consolas" w:eastAsia="Times New Roman" w:hAnsi="Consolas" w:cs="Times New Roman"/>
+          <w:color w:val="F8F8F2"/>
+          <w:sz w:val="21"/>
+          <w:szCs w:val="21"/>
+          <w:lang w:eastAsia="en-IN"/>
+        </w:rPr>
+        <w:t>corpus\</w:t>
+      </w:r>
+      <w:r>
+        <w:rPr>
+          <w:rFonts w:ascii="Consolas" w:eastAsia="Times New Roman" w:hAnsi="Consolas" w:cs="Times New Roman"/>
+          <w:color w:val="F8F8F0"/>
+          <w:sz w:val="21"/>
+          <w:szCs w:val="21"/>
+          <w:lang w:eastAsia="en-IN"/>
+        </w:rPr>
+        <w:t>1704.06319.txt</w:t>
+      </w:r>
+    </w:p>
+    <w:p>
+      <w:pPr>
+        <w:shd w:val="clear" w:color="auto" w:fill="272822"/>
+        <w:spacing w:after="0" w:line="285" w:lineRule="atLeast"/>
+        <w:rPr>
+          <w:rFonts w:ascii="Consolas" w:eastAsia="Times New Roman" w:hAnsi="Consolas" w:cs="Times New Roman"/>
+          <w:color w:val="F8F8F2"/>
+          <w:sz w:val="21"/>
+          <w:szCs w:val="21"/>
+          <w:lang w:eastAsia="en-IN"/>
+        </w:rPr>
+      </w:pPr>
+      <w:r>
+        <w:rPr>
+          <w:rFonts w:ascii="Consolas" w:eastAsia="Times New Roman" w:hAnsi="Consolas" w:cs="Times New Roman"/>
+          <w:color w:val="F8F8F2"/>
+          <w:sz w:val="21"/>
+          <w:szCs w:val="21"/>
+          <w:lang w:eastAsia="en-IN"/>
+        </w:rPr>
+        <w:t>corpus\</w:t>
+      </w:r>
+      <w:r>
+        <w:rPr>
+          <w:rFonts w:ascii="Consolas" w:eastAsia="Times New Roman" w:hAnsi="Consolas" w:cs="Times New Roman"/>
+          <w:color w:val="F8F8F0"/>
+          <w:sz w:val="21"/>
+          <w:szCs w:val="21"/>
+          <w:lang w:eastAsia="en-IN"/>
+        </w:rPr>
+        <w:t>1704.06611.txt</w:t>
+      </w:r>
+    </w:p>
+    <w:p>
+      <w:pPr>
+        <w:shd w:val="clear" w:color="auto" w:fill="272822"/>
+        <w:spacing w:after="0" w:line="285" w:lineRule="atLeast"/>
+        <w:rPr>
+          <w:rFonts w:ascii="Consolas" w:eastAsia="Times New Roman" w:hAnsi="Consolas" w:cs="Times New Roman"/>
+          <w:color w:val="F8F8F2"/>
+          <w:sz w:val="21"/>
+          <w:szCs w:val="21"/>
+          <w:lang w:eastAsia="en-IN"/>
+        </w:rPr>
+      </w:pPr>
+      <w:r>
+        <w:rPr>
+          <w:rFonts w:ascii="Consolas" w:eastAsia="Times New Roman" w:hAnsi="Consolas" w:cs="Times New Roman"/>
+          <w:color w:val="F8F8F2"/>
+          <w:sz w:val="21"/>
+          <w:szCs w:val="21"/>
+          <w:lang w:eastAsia="en-IN"/>
+        </w:rPr>
+        <w:t>corpus\</w:t>
+      </w:r>
+      <w:r>
+        <w:rPr>
+          <w:rFonts w:ascii="Consolas" w:eastAsia="Times New Roman" w:hAnsi="Consolas" w:cs="Times New Roman"/>
+          <w:color w:val="F8F8F0"/>
+          <w:sz w:val="21"/>
+          <w:szCs w:val="21"/>
+          <w:lang w:eastAsia="en-IN"/>
+        </w:rPr>
+        <w:t>1704.07123.txt</w:t>
+      </w:r>
+    </w:p>
+    <w:p>
+      <w:pPr>
+        <w:shd w:val="clear" w:color="auto" w:fill="272822"/>
+        <w:spacing w:after="0" w:line="285" w:lineRule="atLeast"/>
+        <w:rPr>
+          <w:rFonts w:ascii="Consolas" w:eastAsia="Times New Roman" w:hAnsi="Consolas" w:cs="Times New Roman"/>
+          <w:color w:val="F8F8F2"/>
+          <w:sz w:val="21"/>
+          <w:szCs w:val="21"/>
+          <w:lang w:eastAsia="en-IN"/>
+        </w:rPr>
+      </w:pPr>
+      <w:r>
+        <w:rPr>
+          <w:rFonts w:ascii="Consolas" w:eastAsia="Times New Roman" w:hAnsi="Consolas" w:cs="Times New Roman"/>
+          <w:color w:val="F8F8F2"/>
+          <w:sz w:val="21"/>
+          <w:szCs w:val="21"/>
+          <w:lang w:eastAsia="en-IN"/>
+        </w:rPr>
+        <w:t>corpus\</w:t>
+      </w:r>
+      <w:r>
+        <w:rPr>
+          <w:rFonts w:ascii="Consolas" w:eastAsia="Times New Roman" w:hAnsi="Consolas" w:cs="Times New Roman"/>
+          <w:color w:val="F8F8F0"/>
+          <w:sz w:val="21"/>
+          <w:szCs w:val="21"/>
+          <w:lang w:eastAsia="en-IN"/>
+        </w:rPr>
+        <w:t>1702.06537.txt</w:t>
+      </w:r>
+    </w:p>
+    <w:p>
+      <w:pPr>
+        <w:shd w:val="clear" w:color="auto" w:fill="272822"/>
+        <w:spacing w:after="0" w:line="285" w:lineRule="atLeast"/>
+        <w:rPr>
+          <w:rFonts w:ascii="Consolas" w:eastAsia="Times New Roman" w:hAnsi="Consolas" w:cs="Times New Roman"/>
+          <w:color w:val="F8F8F2"/>
+          <w:sz w:val="21"/>
+          <w:szCs w:val="21"/>
+          <w:lang w:eastAsia="en-IN"/>
+        </w:rPr>
+      </w:pPr>
+      <w:r>
+        <w:rPr>
+          <w:rFonts w:ascii="Consolas" w:eastAsia="Times New Roman" w:hAnsi="Consolas" w:cs="Times New Roman"/>
+          <w:color w:val="F8F8F2"/>
+          <w:sz w:val="21"/>
+          <w:szCs w:val="21"/>
+          <w:lang w:eastAsia="en-IN"/>
+        </w:rPr>
+        <w:t>corpus\</w:t>
+      </w:r>
+      <w:r>
+        <w:rPr>
+          <w:rFonts w:ascii="Consolas" w:eastAsia="Times New Roman" w:hAnsi="Consolas" w:cs="Times New Roman"/>
+          <w:color w:val="F8F8F0"/>
+          <w:sz w:val="21"/>
+          <w:szCs w:val="21"/>
+          <w:lang w:eastAsia="en-IN"/>
+        </w:rPr>
+        <w:t>1512.00482.txt</w:t>
+      </w:r>
+    </w:p>
+    <w:p>
+      <w:pPr>
+        <w:shd w:val="clear" w:color="auto" w:fill="272822"/>
+        <w:spacing w:after="0" w:line="285" w:lineRule="atLeast"/>
+        <w:rPr>
+          <w:rFonts w:ascii="Consolas" w:eastAsia="Times New Roman" w:hAnsi="Consolas" w:cs="Times New Roman"/>
+          <w:color w:val="F8F8F2"/>
+          <w:sz w:val="21"/>
+          <w:szCs w:val="21"/>
+          <w:lang w:eastAsia="en-IN"/>
+        </w:rPr>
+      </w:pPr>
+      <w:r>
+        <w:rPr>
+          <w:rFonts w:ascii="Consolas" w:eastAsia="Times New Roman" w:hAnsi="Consolas" w:cs="Times New Roman"/>
+          <w:color w:val="F8F8F2"/>
+          <w:sz w:val="21"/>
+          <w:szCs w:val="21"/>
+          <w:lang w:eastAsia="en-IN"/>
+        </w:rPr>
+        <w:t>corpus\</w:t>
+      </w:r>
+      <w:r>
+        <w:rPr>
+          <w:rFonts w:ascii="Consolas" w:eastAsia="Times New Roman" w:hAnsi="Consolas" w:cs="Times New Roman"/>
+          <w:color w:val="F8F8F0"/>
+          <w:sz w:val="21"/>
+          <w:szCs w:val="21"/>
+          <w:lang w:eastAsia="en-IN"/>
+        </w:rPr>
+        <w:t>1602.04294.txt</w:t>
+      </w:r>
+    </w:p>
+    <w:p>
+      <w:pPr>
+        <w:shd w:val="clear" w:color="auto" w:fill="272822"/>
+        <w:spacing w:after="0" w:line="285" w:lineRule="atLeast"/>
+        <w:rPr>
+          <w:rFonts w:ascii="Consolas" w:eastAsia="Times New Roman" w:hAnsi="Consolas" w:cs="Times New Roman"/>
+          <w:color w:val="F8F8F2"/>
+          <w:sz w:val="21"/>
+          <w:szCs w:val="21"/>
+          <w:lang w:eastAsia="en-IN"/>
+        </w:rPr>
+      </w:pPr>
+      <w:r>
+        <w:rPr>
+          <w:rFonts w:ascii="Consolas" w:eastAsia="Times New Roman" w:hAnsi="Consolas" w:cs="Times New Roman"/>
+          <w:color w:val="F8F8F2"/>
+          <w:sz w:val="21"/>
+          <w:szCs w:val="21"/>
+          <w:lang w:eastAsia="en-IN"/>
+        </w:rPr>
+        <w:t>corpus\</w:t>
+      </w:r>
+      <w:r>
+        <w:rPr>
+          <w:rFonts w:ascii="Consolas" w:eastAsia="Times New Roman" w:hAnsi="Consolas" w:cs="Times New Roman"/>
+          <w:color w:val="F8F8F0"/>
+          <w:sz w:val="21"/>
+          <w:szCs w:val="21"/>
+          <w:lang w:eastAsia="en-IN"/>
+        </w:rPr>
+        <w:t>Computer-Aided-Development-of-Fuzzy-Neural-and-Neuro-Fuzzy-Systems-Priti-Srinivas-Sajja.txt</w:t>
+      </w:r>
+    </w:p>
+    <w:p>
+      <w:pPr>
+        <w:shd w:val="clear" w:color="auto" w:fill="272822"/>
+        <w:spacing w:after="0" w:line="285" w:lineRule="atLeast"/>
+        <w:rPr>
+          <w:rFonts w:ascii="Consolas" w:eastAsia="Times New Roman" w:hAnsi="Consolas" w:cs="Times New Roman"/>
+          <w:color w:val="F8F8F2"/>
+          <w:sz w:val="21"/>
+          <w:szCs w:val="21"/>
+          <w:lang w:eastAsia="en-IN"/>
+        </w:rPr>
+      </w:pPr>
+      <w:r>
+        <w:rPr>
+          <w:rFonts w:ascii="Consolas" w:eastAsia="Times New Roman" w:hAnsi="Consolas" w:cs="Times New Roman"/>
+          <w:color w:val="F8F8F2"/>
+          <w:sz w:val="21"/>
+          <w:szCs w:val="21"/>
+          <w:lang w:eastAsia="en-IN"/>
+        </w:rPr>
+        <w:t>corpus\</w:t>
+      </w:r>
+      <w:r>
+        <w:rPr>
+          <w:rFonts w:ascii="Consolas" w:eastAsia="Times New Roman" w:hAnsi="Consolas" w:cs="Times New Roman"/>
+          <w:color w:val="F8F8F0"/>
+          <w:sz w:val="21"/>
+          <w:szCs w:val="21"/>
+          <w:lang w:eastAsia="en-IN"/>
+        </w:rPr>
+        <w:t>1703.00092.txt</w:t>
+      </w:r>
+    </w:p>
+    <w:p>
+      <w:pPr>
+        <w:shd w:val="clear" w:color="auto" w:fill="272822"/>
+        <w:spacing w:after="0" w:line="285" w:lineRule="atLeast"/>
+        <w:rPr>
+          <w:rFonts w:ascii="Consolas" w:eastAsia="Times New Roman" w:hAnsi="Consolas" w:cs="Times New Roman"/>
+          <w:color w:val="F8F8F2"/>
+          <w:sz w:val="21"/>
+          <w:szCs w:val="21"/>
+          <w:lang w:eastAsia="en-IN"/>
+        </w:rPr>
+      </w:pPr>
+      <w:r>
+        <w:rPr>
+          <w:rFonts w:ascii="Consolas" w:eastAsia="Times New Roman" w:hAnsi="Consolas" w:cs="Times New Roman"/>
+          <w:color w:val="F8F8F2"/>
+          <w:sz w:val="21"/>
+          <w:szCs w:val="21"/>
+          <w:lang w:eastAsia="en-IN"/>
+        </w:rPr>
+        <w:t>corpus\</w:t>
+      </w:r>
+      <w:r>
+        <w:rPr>
+          <w:rFonts w:ascii="Consolas" w:eastAsia="Times New Roman" w:hAnsi="Consolas" w:cs="Times New Roman"/>
+          <w:color w:val="F8F8F0"/>
+          <w:sz w:val="21"/>
+          <w:szCs w:val="21"/>
+          <w:lang w:eastAsia="en-IN"/>
+        </w:rPr>
+        <w:t>1703.00425.txt</w:t>
+      </w:r>
+    </w:p>
+    <w:p>
+      <w:pPr>
+        <w:shd w:val="clear" w:color="auto" w:fill="272822"/>
+        <w:spacing w:after="0" w:line="285" w:lineRule="atLeast"/>
+        <w:rPr>
+          <w:rFonts w:ascii="Consolas" w:eastAsia="Times New Roman" w:hAnsi="Consolas" w:cs="Times New Roman"/>
+          <w:color w:val="F8F8F2"/>
+          <w:sz w:val="21"/>
+          <w:szCs w:val="21"/>
+          <w:lang w:eastAsia="en-IN"/>
+        </w:rPr>
+      </w:pPr>
+      <w:r>
+        <w:rPr>
+          <w:rFonts w:ascii="Consolas" w:eastAsia="Times New Roman" w:hAnsi="Consolas" w:cs="Times New Roman"/>
+          <w:color w:val="F8F8F2"/>
+          <w:sz w:val="21"/>
+          <w:szCs w:val="21"/>
+          <w:lang w:eastAsia="en-IN"/>
+        </w:rPr>
+        <w:t>corpus\</w:t>
+      </w:r>
+      <w:r>
+        <w:rPr>
+          <w:rFonts w:ascii="Consolas" w:eastAsia="Times New Roman" w:hAnsi="Consolas" w:cs="Times New Roman"/>
+          <w:color w:val="F8F8F0"/>
+          <w:sz w:val="21"/>
+          <w:szCs w:val="21"/>
+          <w:lang w:eastAsia="en-IN"/>
+        </w:rPr>
+        <w:t>1605.07805.txt</w:t>
+      </w:r>
+    </w:p>
+    <w:p>
+      <w:pPr>
+        <w:shd w:val="clear" w:color="auto" w:fill="272822"/>
+        <w:spacing w:after="0" w:line="285" w:lineRule="atLeast"/>
+        <w:rPr>
+          <w:rFonts w:ascii="Consolas" w:eastAsia="Times New Roman" w:hAnsi="Consolas" w:cs="Times New Roman"/>
+          <w:color w:val="F8F8F2"/>
+          <w:sz w:val="21"/>
+          <w:szCs w:val="21"/>
+          <w:lang w:eastAsia="en-IN"/>
+        </w:rPr>
+      </w:pPr>
+      <w:r>
+        <w:rPr>
+          <w:rFonts w:ascii="Consolas" w:eastAsia="Times New Roman" w:hAnsi="Consolas" w:cs="Times New Roman"/>
+          <w:color w:val="F8F8F2"/>
+          <w:sz w:val="21"/>
+          <w:szCs w:val="21"/>
+          <w:lang w:eastAsia="en-IN"/>
+        </w:rPr>
+        <w:t>corpus\</w:t>
+      </w:r>
+      <w:r>
+        <w:rPr>
+          <w:rFonts w:ascii="Consolas" w:eastAsia="Times New Roman" w:hAnsi="Consolas" w:cs="Times New Roman"/>
+          <w:color w:val="F8F8F0"/>
+          <w:sz w:val="21"/>
+          <w:szCs w:val="21"/>
+          <w:lang w:eastAsia="en-IN"/>
+        </w:rPr>
+        <w:t>1703.00986.txt</w:t>
+      </w:r>
+    </w:p>
+    <w:p>
+      <w:pPr>
+        <w:shd w:val="clear" w:color="auto" w:fill="272822"/>
+        <w:spacing w:after="0" w:line="285" w:lineRule="atLeast"/>
+        <w:rPr>
+          <w:rFonts w:ascii="Consolas" w:eastAsia="Times New Roman" w:hAnsi="Consolas" w:cs="Times New Roman"/>
+          <w:color w:val="F8F8F2"/>
+          <w:sz w:val="21"/>
+          <w:szCs w:val="21"/>
+          <w:lang w:eastAsia="en-IN"/>
+        </w:rPr>
+      </w:pPr>
+      <w:r>
+        <w:rPr>
+          <w:rFonts w:ascii="Consolas" w:eastAsia="Times New Roman" w:hAnsi="Consolas" w:cs="Times New Roman"/>
+          <w:color w:val="F8F8F2"/>
+          <w:sz w:val="21"/>
+          <w:szCs w:val="21"/>
+          <w:lang w:eastAsia="en-IN"/>
+        </w:rPr>
+        <w:t>corpus\</w:t>
+      </w:r>
+      <w:r>
+        <w:rPr>
+          <w:rFonts w:ascii="Consolas" w:eastAsia="Times New Roman" w:hAnsi="Consolas" w:cs="Times New Roman"/>
+          <w:color w:val="F8F8F0"/>
+          <w:sz w:val="21"/>
+          <w:szCs w:val="21"/>
+          <w:lang w:eastAsia="en-IN"/>
+        </w:rPr>
+        <w:t>1703.01522.txt</w:t>
+      </w:r>
+    </w:p>
+    <w:p>
+      <w:pPr>
+        <w:shd w:val="clear" w:color="auto" w:fill="272822"/>
+        <w:spacing w:after="0" w:line="285" w:lineRule="atLeast"/>
+        <w:rPr>
+          <w:rFonts w:ascii="Consolas" w:eastAsia="Times New Roman" w:hAnsi="Consolas" w:cs="Times New Roman"/>
+          <w:color w:val="F8F8F2"/>
+          <w:sz w:val="21"/>
+          <w:szCs w:val="21"/>
+          <w:lang w:eastAsia="en-IN"/>
+        </w:rPr>
+      </w:pPr>
+      <w:r>
+        <w:rPr>
+          <w:rFonts w:ascii="Consolas" w:eastAsia="Times New Roman" w:hAnsi="Consolas" w:cs="Times New Roman"/>
+          <w:color w:val="F8F8F2"/>
+          <w:sz w:val="21"/>
+          <w:szCs w:val="21"/>
+          <w:lang w:eastAsia="en-IN"/>
+        </w:rPr>
+        <w:t>corpus\</w:t>
+      </w:r>
+      <w:r>
+        <w:rPr>
+          <w:rFonts w:ascii="Consolas" w:eastAsia="Times New Roman" w:hAnsi="Consolas" w:cs="Times New Roman"/>
+          <w:color w:val="F8F8F0"/>
+          <w:sz w:val="21"/>
+          <w:szCs w:val="21"/>
+          <w:lang w:eastAsia="en-IN"/>
+        </w:rPr>
+        <w:t>1607.01474.txt</w:t>
+      </w:r>
+    </w:p>
+    <w:p>
+      <w:pPr>
+        <w:shd w:val="clear" w:color="auto" w:fill="272822"/>
+        <w:spacing w:after="0" w:line="285" w:lineRule="atLeast"/>
+        <w:rPr>
+          <w:rFonts w:ascii="Consolas" w:eastAsia="Times New Roman" w:hAnsi="Consolas" w:cs="Times New Roman"/>
+          <w:color w:val="F8F8F2"/>
+          <w:sz w:val="21"/>
+          <w:szCs w:val="21"/>
+          <w:lang w:eastAsia="en-IN"/>
+        </w:rPr>
+      </w:pPr>
+      <w:r>
+        <w:rPr>
+          <w:rFonts w:ascii="Consolas" w:eastAsia="Times New Roman" w:hAnsi="Consolas" w:cs="Times New Roman"/>
+          <w:color w:val="F8F8F2"/>
+          <w:sz w:val="21"/>
+          <w:szCs w:val="21"/>
+          <w:lang w:eastAsia="en-IN"/>
+        </w:rPr>
+        <w:t>corpus\</w:t>
+      </w:r>
+      <w:r>
+        <w:rPr>
+          <w:rFonts w:ascii="Consolas" w:eastAsia="Times New Roman" w:hAnsi="Consolas" w:cs="Times New Roman"/>
+          <w:color w:val="F8F8F0"/>
+          <w:sz w:val="21"/>
+          <w:szCs w:val="21"/>
+          <w:lang w:eastAsia="en-IN"/>
+        </w:rPr>
+        <w:t>1701.00251.txt</w:t>
+      </w:r>
+    </w:p>
+    <w:p>
+      <w:pPr>
+        <w:shd w:val="clear" w:color="auto" w:fill="272822"/>
+        <w:spacing w:after="0" w:line="285" w:lineRule="atLeast"/>
+        <w:rPr>
+          <w:rFonts w:ascii="Consolas" w:eastAsia="Times New Roman" w:hAnsi="Consolas" w:cs="Times New Roman"/>
+          <w:color w:val="F8F8F2"/>
+          <w:sz w:val="21"/>
+          <w:szCs w:val="21"/>
+          <w:lang w:eastAsia="en-IN"/>
+        </w:rPr>
+      </w:pPr>
+      <w:r>
+        <w:rPr>
+          <w:rFonts w:ascii="Consolas" w:eastAsia="Times New Roman" w:hAnsi="Consolas" w:cs="Times New Roman"/>
+          <w:color w:val="F8F8F2"/>
+          <w:sz w:val="21"/>
+          <w:szCs w:val="21"/>
+          <w:lang w:eastAsia="en-IN"/>
+        </w:rPr>
+        <w:t>corpus\</w:t>
+      </w:r>
+      <w:r>
+        <w:rPr>
+          <w:rFonts w:ascii="Consolas" w:eastAsia="Times New Roman" w:hAnsi="Consolas" w:cs="Times New Roman"/>
+          <w:color w:val="F8F8F0"/>
+          <w:sz w:val="21"/>
+          <w:szCs w:val="21"/>
+          <w:lang w:eastAsia="en-IN"/>
+        </w:rPr>
+        <w:t>1703.03640.txt</w:t>
+      </w:r>
+    </w:p>
+    <w:p>
+      <w:pPr>
+        <w:shd w:val="clear" w:color="auto" w:fill="272822"/>
+        <w:spacing w:after="0" w:line="285" w:lineRule="atLeast"/>
+        <w:rPr>
+          <w:rFonts w:ascii="Consolas" w:eastAsia="Times New Roman" w:hAnsi="Consolas" w:cs="Times New Roman"/>
+          <w:color w:val="F8F8F2"/>
+          <w:sz w:val="21"/>
+          <w:szCs w:val="21"/>
+          <w:lang w:eastAsia="en-IN"/>
+        </w:rPr>
+      </w:pPr>
+      <w:r>
+        <w:rPr>
+          <w:rFonts w:ascii="Consolas" w:eastAsia="Times New Roman" w:hAnsi="Consolas" w:cs="Times New Roman"/>
+          <w:color w:val="AE81FF"/>
+          <w:sz w:val="21"/>
+          <w:szCs w:val="21"/>
+          <w:lang w:eastAsia="en-IN"/>
+        </w:rPr>
+        <w:t>34</w:t>
+      </w:r>
+      <w:r>
+        <w:rPr>
+          <w:rFonts w:ascii="Consolas" w:eastAsia="Times New Roman" w:hAnsi="Consolas" w:cs="Times New Roman"/>
+          <w:color w:val="F8F8F2"/>
+          <w:sz w:val="21"/>
+          <w:szCs w:val="21"/>
+          <w:lang w:eastAsia="en-IN"/>
+        </w:rPr>
+        <w:t> files returned </w:t>
+      </w:r>
+      <w:r>
+        <w:rPr>
+          <w:rFonts w:ascii="Consolas" w:eastAsia="Times New Roman" w:hAnsi="Consolas" w:cs="Times New Roman"/>
+          <w:color w:val="F92672"/>
+          <w:sz w:val="21"/>
+          <w:szCs w:val="21"/>
+          <w:lang w:eastAsia="en-IN"/>
+        </w:rPr>
+        <w:t>in</w:t>
+      </w:r>
+      <w:r>
+        <w:rPr>
+          <w:rFonts w:ascii="Consolas" w:eastAsia="Times New Roman" w:hAnsi="Consolas" w:cs="Times New Roman"/>
+          <w:color w:val="F8F8F2"/>
+          <w:sz w:val="21"/>
+          <w:szCs w:val="21"/>
+          <w:lang w:eastAsia="en-IN"/>
+        </w:rPr>
+        <w:t> </w:t>
+      </w:r>
+      <w:r>
+        <w:rPr>
+          <w:rFonts w:ascii="Consolas" w:eastAsia="Times New Roman" w:hAnsi="Consolas" w:cs="Times New Roman"/>
+          <w:color w:val="AE81FF"/>
+          <w:sz w:val="21"/>
+          <w:szCs w:val="21"/>
+          <w:lang w:eastAsia="en-IN"/>
+        </w:rPr>
+        <w:t>0.0065460205078125</w:t>
+      </w:r>
+      <w:r>
+        <w:rPr>
+          <w:rFonts w:ascii="Consolas" w:eastAsia="Times New Roman" w:hAnsi="Consolas" w:cs="Times New Roman"/>
+          <w:color w:val="F8F8F2"/>
+          <w:sz w:val="21"/>
+          <w:szCs w:val="21"/>
+          <w:lang w:eastAsia="en-IN"/>
+        </w:rPr>
+        <w:t> s</w:t>
+      </w:r>
+    </w:p>
+    <w:p>
+      <w:pPr>
+        <w:shd w:val="clear" w:color="auto" w:fill="272822"/>
+        <w:spacing w:after="0" w:line="285" w:lineRule="atLeast"/>
+        <w:rPr>
+          <w:rFonts w:ascii="Consolas" w:eastAsia="Times New Roman" w:hAnsi="Consolas" w:cs="Times New Roman"/>
+          <w:color w:val="F8F8F2"/>
+          <w:sz w:val="21"/>
+          <w:szCs w:val="21"/>
+          <w:lang w:eastAsia="en-IN"/>
+        </w:rPr>
+      </w:pPr>
+    </w:p>
+    <w:p>
+      <w:pPr>
+        <w:shd w:val="clear" w:color="auto" w:fill="272822"/>
+        <w:spacing w:after="0" w:line="285" w:lineRule="atLeast"/>
+        <w:rPr>
+          <w:rFonts w:ascii="Consolas" w:eastAsia="Times New Roman" w:hAnsi="Consolas" w:cs="Times New Roman"/>
+          <w:color w:val="F8F8F2"/>
+          <w:sz w:val="21"/>
+          <w:szCs w:val="21"/>
+          <w:lang w:eastAsia="en-IN"/>
+        </w:rPr>
+      </w:pPr>
+      <w:r>
+        <w:rPr>
+          <w:rFonts w:ascii="Consolas" w:eastAsia="Times New Roman" w:hAnsi="Consolas" w:cs="Times New Roman"/>
+          <w:color w:val="F8F8F2"/>
+          <w:sz w:val="21"/>
+          <w:szCs w:val="21"/>
+          <w:lang w:eastAsia="en-IN"/>
+        </w:rPr>
+        <w:t>Tf</w:t>
+      </w:r>
+      <w:r>
+        <w:rPr>
+          <w:rFonts w:ascii="Consolas" w:eastAsia="Times New Roman" w:hAnsi="Consolas" w:cs="Times New Roman"/>
+          <w:color w:val="F92672"/>
+          <w:sz w:val="21"/>
+          <w:szCs w:val="21"/>
+          <w:lang w:eastAsia="en-IN"/>
+        </w:rPr>
+        <w:t>-</w:t>
+      </w:r>
+      <w:r>
+        <w:rPr>
+          <w:rFonts w:ascii="Consolas" w:eastAsia="Times New Roman" w:hAnsi="Consolas" w:cs="Times New Roman"/>
+          <w:color w:val="F8F8F2"/>
+          <w:sz w:val="21"/>
+          <w:szCs w:val="21"/>
+          <w:lang w:eastAsia="en-IN"/>
+        </w:rPr>
+        <w:t>Idf results:</w:t>
+      </w:r>
+    </w:p>
+    <w:p>
+      <w:pPr>
+        <w:shd w:val="clear" w:color="auto" w:fill="272822"/>
+        <w:spacing w:after="0" w:line="285" w:lineRule="atLeast"/>
+        <w:rPr>
+          <w:rFonts w:ascii="Consolas" w:eastAsia="Times New Roman" w:hAnsi="Consolas" w:cs="Times New Roman"/>
+          <w:color w:val="F8F8F2"/>
+          <w:sz w:val="21"/>
+          <w:szCs w:val="21"/>
+          <w:lang w:eastAsia="en-IN"/>
+        </w:rPr>
+      </w:pPr>
+      <w:r>
+        <w:rPr>
+          <w:rFonts w:ascii="Consolas" w:eastAsia="Times New Roman" w:hAnsi="Consolas" w:cs="Times New Roman"/>
+          <w:color w:val="F8F8F2"/>
+          <w:sz w:val="21"/>
+          <w:szCs w:val="21"/>
+          <w:lang w:eastAsia="en-IN"/>
+        </w:rPr>
+        <w:t>corpus\</w:t>
+      </w:r>
+      <w:r>
+        <w:rPr>
+          <w:rFonts w:ascii="Consolas" w:eastAsia="Times New Roman" w:hAnsi="Consolas" w:cs="Times New Roman"/>
+          <w:color w:val="F8F8F0"/>
+          <w:sz w:val="21"/>
+          <w:szCs w:val="21"/>
+          <w:lang w:eastAsia="en-IN"/>
+        </w:rPr>
+        <w:t>1703.05435.txt    0.06184110510117019</w:t>
+      </w:r>
+    </w:p>
+    <w:p>
+      <w:pPr>
+        <w:shd w:val="clear" w:color="auto" w:fill="272822"/>
+        <w:spacing w:after="0" w:line="285" w:lineRule="atLeast"/>
+        <w:rPr>
+          <w:rFonts w:ascii="Consolas" w:eastAsia="Times New Roman" w:hAnsi="Consolas" w:cs="Times New Roman"/>
+          <w:color w:val="F8F8F2"/>
+          <w:sz w:val="21"/>
+          <w:szCs w:val="21"/>
+          <w:lang w:eastAsia="en-IN"/>
+        </w:rPr>
+      </w:pPr>
+      <w:r>
+        <w:rPr>
+          <w:rFonts w:ascii="Consolas" w:eastAsia="Times New Roman" w:hAnsi="Consolas" w:cs="Times New Roman"/>
+          <w:color w:val="F8F8F2"/>
+          <w:sz w:val="21"/>
+          <w:szCs w:val="21"/>
+          <w:lang w:eastAsia="en-IN"/>
+        </w:rPr>
+        <w:t>corpus\</w:t>
+      </w:r>
+      <w:r>
+        <w:rPr>
+          <w:rFonts w:ascii="Consolas" w:eastAsia="Times New Roman" w:hAnsi="Consolas" w:cs="Times New Roman"/>
+          <w:color w:val="F8F8F0"/>
+          <w:sz w:val="21"/>
+          <w:szCs w:val="21"/>
+          <w:lang w:eastAsia="en-IN"/>
+        </w:rPr>
+        <w:t>1704.07123.txt    0.04745490297332865</w:t>
+      </w:r>
+    </w:p>
+    <w:p>
+      <w:pPr>
+        <w:shd w:val="clear" w:color="auto" w:fill="272822"/>
+        <w:spacing w:after="0" w:line="285" w:lineRule="atLeast"/>
+        <w:rPr>
+          <w:rFonts w:ascii="Consolas" w:eastAsia="Times New Roman" w:hAnsi="Consolas" w:cs="Times New Roman"/>
+          <w:color w:val="F8F8F2"/>
+          <w:sz w:val="21"/>
+          <w:szCs w:val="21"/>
+          <w:lang w:eastAsia="en-IN"/>
+        </w:rPr>
+      </w:pPr>
+      <w:r>
+        <w:rPr>
+          <w:rFonts w:ascii="Consolas" w:eastAsia="Times New Roman" w:hAnsi="Consolas" w:cs="Times New Roman"/>
+          <w:color w:val="F8F8F2"/>
+          <w:sz w:val="21"/>
+          <w:szCs w:val="21"/>
+          <w:lang w:eastAsia="en-IN"/>
+        </w:rPr>
+        <w:t>corpus\</w:t>
+      </w:r>
+      <w:r>
+        <w:rPr>
+          <w:rFonts w:ascii="Consolas" w:eastAsia="Times New Roman" w:hAnsi="Consolas" w:cs="Times New Roman"/>
+          <w:color w:val="F8F8F0"/>
+          <w:sz w:val="21"/>
+          <w:szCs w:val="21"/>
+          <w:lang w:eastAsia="en-IN"/>
+        </w:rPr>
+        <w:t>1704.06319.txt    0.04729361788006495</w:t>
+      </w:r>
+    </w:p>
+    <w:p>
+      <w:pPr>
+        <w:shd w:val="clear" w:color="auto" w:fill="272822"/>
+        <w:spacing w:after="0" w:line="285" w:lineRule="atLeast"/>
+        <w:rPr>
+          <w:rFonts w:ascii="Consolas" w:eastAsia="Times New Roman" w:hAnsi="Consolas" w:cs="Times New Roman"/>
+          <w:color w:val="F8F8F2"/>
+          <w:sz w:val="21"/>
+          <w:szCs w:val="21"/>
+          <w:lang w:eastAsia="en-IN"/>
+        </w:rPr>
+      </w:pPr>
+      <w:r>
+        <w:rPr>
+          <w:rFonts w:ascii="Consolas" w:eastAsia="Times New Roman" w:hAnsi="Consolas" w:cs="Times New Roman"/>
+          <w:color w:val="F8F8F2"/>
+          <w:sz w:val="21"/>
+          <w:szCs w:val="21"/>
+          <w:lang w:eastAsia="en-IN"/>
+        </w:rPr>
+        <w:t>corpus\</w:t>
+      </w:r>
+      <w:r>
+        <w:rPr>
+          <w:rFonts w:ascii="Consolas" w:eastAsia="Times New Roman" w:hAnsi="Consolas" w:cs="Times New Roman"/>
+          <w:color w:val="F8F8F0"/>
+          <w:sz w:val="21"/>
+          <w:szCs w:val="21"/>
+          <w:lang w:eastAsia="en-IN"/>
+        </w:rPr>
+        <w:t>1703.01522.txt    0.035526042336960016</w:t>
+      </w:r>
+    </w:p>
+    <w:p>
+      <w:pPr>
+        <w:shd w:val="clear" w:color="auto" w:fill="272822"/>
+        <w:spacing w:after="0" w:line="285" w:lineRule="atLeast"/>
+        <w:rPr>
+          <w:rFonts w:ascii="Consolas" w:eastAsia="Times New Roman" w:hAnsi="Consolas" w:cs="Times New Roman"/>
+          <w:color w:val="F8F8F2"/>
+          <w:sz w:val="21"/>
+          <w:szCs w:val="21"/>
+          <w:lang w:eastAsia="en-IN"/>
+        </w:rPr>
+      </w:pPr>
+      <w:r>
+        <w:rPr>
+          <w:rFonts w:ascii="Consolas" w:eastAsia="Times New Roman" w:hAnsi="Consolas" w:cs="Times New Roman"/>
+          <w:color w:val="F8F8F2"/>
+          <w:sz w:val="21"/>
+          <w:szCs w:val="21"/>
+          <w:lang w:eastAsia="en-IN"/>
+        </w:rPr>
+        <w:t>corpus\</w:t>
+      </w:r>
+      <w:r>
+        <w:rPr>
+          <w:rFonts w:ascii="Consolas" w:eastAsia="Times New Roman" w:hAnsi="Consolas" w:cs="Times New Roman"/>
+          <w:color w:val="F8F8F0"/>
+          <w:sz w:val="21"/>
+          <w:szCs w:val="21"/>
+          <w:lang w:eastAsia="en-IN"/>
+        </w:rPr>
+        <w:t>1701.00251.txt    0.03427717041541585</w:t>
+      </w:r>
+    </w:p>
+    <w:p>
+      <w:pPr>
+        <w:shd w:val="clear" w:color="auto" w:fill="272822"/>
+        <w:spacing w:after="0" w:line="285" w:lineRule="atLeast"/>
+        <w:rPr>
+          <w:rFonts w:ascii="Consolas" w:eastAsia="Times New Roman" w:hAnsi="Consolas" w:cs="Times New Roman"/>
+          <w:color w:val="F8F8F2"/>
+          <w:sz w:val="21"/>
+          <w:szCs w:val="21"/>
+          <w:lang w:eastAsia="en-IN"/>
+        </w:rPr>
+      </w:pPr>
+      <w:r>
+        <w:rPr>
+          <w:rFonts w:ascii="Consolas" w:eastAsia="Times New Roman" w:hAnsi="Consolas" w:cs="Times New Roman"/>
+          <w:color w:val="F8F8F2"/>
+          <w:sz w:val="21"/>
+          <w:szCs w:val="21"/>
+          <w:lang w:eastAsia="en-IN"/>
+        </w:rPr>
+        <w:t>corpus\</w:t>
+      </w:r>
+      <w:r>
+        <w:rPr>
+          <w:rFonts w:ascii="Consolas" w:eastAsia="Times New Roman" w:hAnsi="Consolas" w:cs="Times New Roman"/>
+          <w:color w:val="F8F8F0"/>
+          <w:sz w:val="21"/>
+          <w:szCs w:val="21"/>
+          <w:lang w:eastAsia="en-IN"/>
+        </w:rPr>
+        <w:t>1401.6325.txt     0.028963980522957806</w:t>
+      </w:r>
+    </w:p>
+    <w:p>
+      <w:pPr>
+        <w:shd w:val="clear" w:color="auto" w:fill="272822"/>
+        <w:spacing w:after="0" w:line="285" w:lineRule="atLeast"/>
+        <w:rPr>
+          <w:rFonts w:ascii="Consolas" w:eastAsia="Times New Roman" w:hAnsi="Consolas" w:cs="Times New Roman"/>
+          <w:color w:val="F8F8F2"/>
+          <w:sz w:val="21"/>
+          <w:szCs w:val="21"/>
+          <w:lang w:eastAsia="en-IN"/>
+        </w:rPr>
+      </w:pPr>
+      <w:r>
+        <w:rPr>
+          <w:rFonts w:ascii="Consolas" w:eastAsia="Times New Roman" w:hAnsi="Consolas" w:cs="Times New Roman"/>
+          <w:color w:val="F8F8F2"/>
+          <w:sz w:val="21"/>
+          <w:szCs w:val="21"/>
+          <w:lang w:eastAsia="en-IN"/>
+        </w:rPr>
+        <w:t>corpus\</w:t>
+      </w:r>
+      <w:r>
+        <w:rPr>
+          <w:rFonts w:ascii="Consolas" w:eastAsia="Times New Roman" w:hAnsi="Consolas" w:cs="Times New Roman"/>
+          <w:color w:val="F8F8F0"/>
+          <w:sz w:val="21"/>
+          <w:szCs w:val="21"/>
+          <w:lang w:eastAsia="en-IN"/>
+        </w:rPr>
+        <w:t>1405.0055.txt     0.028778287694046795</w:t>
+      </w:r>
+    </w:p>
+    <w:p>
+      <w:pPr>
+        <w:shd w:val="clear" w:color="auto" w:fill="272822"/>
+        <w:spacing w:after="0" w:line="285" w:lineRule="atLeast"/>
+        <w:rPr>
+          <w:rFonts w:ascii="Consolas" w:eastAsia="Times New Roman" w:hAnsi="Consolas" w:cs="Times New Roman"/>
+          <w:color w:val="F8F8F2"/>
+          <w:sz w:val="21"/>
+          <w:szCs w:val="21"/>
+          <w:lang w:eastAsia="en-IN"/>
+        </w:rPr>
+      </w:pPr>
+      <w:r>
+        <w:rPr>
+          <w:rFonts w:ascii="Consolas" w:eastAsia="Times New Roman" w:hAnsi="Consolas" w:cs="Times New Roman"/>
+          <w:color w:val="F8F8F2"/>
+          <w:sz w:val="21"/>
+          <w:szCs w:val="21"/>
+          <w:lang w:eastAsia="en-IN"/>
+        </w:rPr>
+        <w:t>corpus\</w:t>
+      </w:r>
+      <w:r>
+        <w:rPr>
+          <w:rFonts w:ascii="Consolas" w:eastAsia="Times New Roman" w:hAnsi="Consolas" w:cs="Times New Roman"/>
+          <w:color w:val="F8F8F0"/>
+          <w:sz w:val="21"/>
+          <w:szCs w:val="21"/>
+          <w:lang w:eastAsia="en-IN"/>
+        </w:rPr>
+        <w:t>1703.00986.txt    0.025651801664318963</w:t>
+      </w:r>
+    </w:p>
+    <w:p>
+      <w:pPr>
+        <w:shd w:val="clear" w:color="auto" w:fill="272822"/>
+        <w:spacing w:after="0" w:line="285" w:lineRule="atLeast"/>
+        <w:rPr>
+          <w:rFonts w:ascii="Consolas" w:eastAsia="Times New Roman" w:hAnsi="Consolas" w:cs="Times New Roman"/>
+          <w:color w:val="F8F8F2"/>
+          <w:sz w:val="21"/>
+          <w:szCs w:val="21"/>
+          <w:lang w:eastAsia="en-IN"/>
+        </w:rPr>
+      </w:pPr>
+      <w:r>
+        <w:rPr>
+          <w:rFonts w:ascii="Consolas" w:eastAsia="Times New Roman" w:hAnsi="Consolas" w:cs="Times New Roman"/>
+          <w:color w:val="F8F8F2"/>
+          <w:sz w:val="21"/>
+          <w:szCs w:val="21"/>
+          <w:lang w:eastAsia="en-IN"/>
+        </w:rPr>
+        <w:t>corpus\</w:t>
+      </w:r>
+      <w:r>
+        <w:rPr>
+          <w:rFonts w:ascii="Consolas" w:eastAsia="Times New Roman" w:hAnsi="Consolas" w:cs="Times New Roman"/>
+          <w:color w:val="F8F8F0"/>
+          <w:sz w:val="21"/>
+          <w:szCs w:val="21"/>
+          <w:lang w:eastAsia="en-IN"/>
+        </w:rPr>
+        <w:t>1701.05756.txt    0.023710152835947223</w:t>
+      </w:r>
+    </w:p>
+    <w:p>
+      <w:pPr>
+        <w:shd w:val="clear" w:color="auto" w:fill="272822"/>
+        <w:spacing w:after="0" w:line="285" w:lineRule="atLeast"/>
+        <w:rPr>
+          <w:rFonts w:ascii="Consolas" w:eastAsia="Times New Roman" w:hAnsi="Consolas" w:cs="Times New Roman"/>
+          <w:color w:val="F8F8F2"/>
+          <w:sz w:val="21"/>
+          <w:szCs w:val="21"/>
+          <w:lang w:eastAsia="en-IN"/>
+        </w:rPr>
+      </w:pPr>
+      <w:r>
+        <w:rPr>
+          <w:rFonts w:ascii="Consolas" w:eastAsia="Times New Roman" w:hAnsi="Consolas" w:cs="Times New Roman"/>
+          <w:color w:val="F8F8F2"/>
+          <w:sz w:val="21"/>
+          <w:szCs w:val="21"/>
+          <w:lang w:eastAsia="en-IN"/>
+        </w:rPr>
+        <w:t>corpus\</w:t>
+      </w:r>
+      <w:r>
+        <w:rPr>
+          <w:rFonts w:ascii="Consolas" w:eastAsia="Times New Roman" w:hAnsi="Consolas" w:cs="Times New Roman"/>
+          <w:color w:val="F8F8F0"/>
+          <w:sz w:val="21"/>
+          <w:szCs w:val="21"/>
+          <w:lang w:eastAsia="en-IN"/>
+        </w:rPr>
+        <w:t>1702.06537.txt    0.022252284010918492</w:t>
+      </w:r>
+    </w:p>
+    <w:p>
+      <w:pPr>
+        <w:shd w:val="clear" w:color="auto" w:fill="272822"/>
+        <w:spacing w:after="0" w:line="285" w:lineRule="atLeast"/>
+        <w:rPr>
+          <w:rFonts w:ascii="Consolas" w:eastAsia="Times New Roman" w:hAnsi="Consolas" w:cs="Times New Roman"/>
+          <w:color w:val="F8F8F2"/>
+          <w:sz w:val="21"/>
+          <w:szCs w:val="21"/>
+          <w:lang w:eastAsia="en-IN"/>
+        </w:rPr>
+      </w:pPr>
+      <w:r>
+        <w:rPr>
+          <w:rFonts w:ascii="Consolas" w:eastAsia="Times New Roman" w:hAnsi="Consolas" w:cs="Times New Roman"/>
+          <w:color w:val="F8F8F2"/>
+          <w:sz w:val="21"/>
+          <w:szCs w:val="21"/>
+          <w:lang w:eastAsia="en-IN"/>
+        </w:rPr>
+        <w:t>returned </w:t>
+      </w:r>
+      <w:r>
+        <w:rPr>
+          <w:rFonts w:ascii="Consolas" w:eastAsia="Times New Roman" w:hAnsi="Consolas" w:cs="Times New Roman"/>
+          <w:color w:val="F92672"/>
+          <w:sz w:val="21"/>
+          <w:szCs w:val="21"/>
+          <w:lang w:eastAsia="en-IN"/>
+        </w:rPr>
+        <w:t>in</w:t>
+      </w:r>
+      <w:r>
+        <w:rPr>
+          <w:rFonts w:ascii="Consolas" w:eastAsia="Times New Roman" w:hAnsi="Consolas" w:cs="Times New Roman"/>
+          <w:color w:val="F8F8F2"/>
+          <w:sz w:val="21"/>
+          <w:szCs w:val="21"/>
+          <w:lang w:eastAsia="en-IN"/>
+        </w:rPr>
+        <w:t>  </w:t>
+      </w:r>
+      <w:r>
+        <w:rPr>
+          <w:rFonts w:ascii="Consolas" w:eastAsia="Times New Roman" w:hAnsi="Consolas" w:cs="Times New Roman"/>
+          <w:color w:val="AE81FF"/>
+          <w:sz w:val="21"/>
+          <w:szCs w:val="21"/>
+          <w:lang w:eastAsia="en-IN"/>
+        </w:rPr>
+        <w:t>2.0605480670928955</w:t>
+      </w:r>
+      <w:r>
+        <w:rPr>
+          <w:rFonts w:ascii="Consolas" w:eastAsia="Times New Roman" w:hAnsi="Consolas" w:cs="Times New Roman"/>
+          <w:color w:val="F8F8F2"/>
+          <w:sz w:val="21"/>
+          <w:szCs w:val="21"/>
+          <w:lang w:eastAsia="en-IN"/>
+        </w:rPr>
+        <w:t> s</w:t>
+      </w:r>
     </w:p>
     <w:p>
       <w:pPr>
@@ -2241,6 +6014,119 @@
       <w:lvlJc w:val="left"/>
       <w:pPr>
         <w:ind w:left="7920" w:hanging="360"/>
+      </w:pPr>
+      <w:rPr>
+        <w:rFonts w:ascii="Wingdings" w:hAnsi="Wingdings" w:hint="default"/>
+      </w:rPr>
+    </w:lvl>
+  </w:abstractNum>
+  <w:abstractNum w:abstractNumId="6" w15:restartNumberingAfterBreak="0">
+    <w:nsid w:val="6C8C750D"/>
+    <w:multiLevelType w:val="hybridMultilevel"/>
+    <w:tmpl w:val="95649F44"/>
+    <w:lvl w:ilvl="0" w:tplc="40090001">
+      <w:start w:val="1"/>
+      <w:numFmt w:val="bullet"/>
+      <w:lvlText w:val=""/>
+      <w:lvlJc w:val="left"/>
+      <w:pPr>
+        <w:ind w:left="720" w:hanging="360"/>
+      </w:pPr>
+      <w:rPr>
+        <w:rFonts w:ascii="Symbol" w:hAnsi="Symbol" w:hint="default"/>
+      </w:rPr>
+    </w:lvl>
+    <w:lvl w:ilvl="1" w:tplc="40090003" w:tentative="1">
+      <w:start w:val="1"/>
+      <w:numFmt w:val="bullet"/>
+      <w:lvlText w:val="o"/>
+      <w:lvlJc w:val="left"/>
+      <w:pPr>
+        <w:ind w:left="1440" w:hanging="360"/>
+      </w:pPr>
+      <w:rPr>
+        <w:rFonts w:ascii="Courier New" w:hAnsi="Courier New" w:cs="Courier New" w:hint="default"/>
+      </w:rPr>
+    </w:lvl>
+    <w:lvl w:ilvl="2" w:tplc="40090005" w:tentative="1">
+      <w:start w:val="1"/>
+      <w:numFmt w:val="bullet"/>
+      <w:lvlText w:val=""/>
+      <w:lvlJc w:val="left"/>
+      <w:pPr>
+        <w:ind w:left="2160" w:hanging="360"/>
+      </w:pPr>
+      <w:rPr>
+        <w:rFonts w:ascii="Wingdings" w:hAnsi="Wingdings" w:hint="default"/>
+      </w:rPr>
+    </w:lvl>
+    <w:lvl w:ilvl="3" w:tplc="40090001" w:tentative="1">
+      <w:start w:val="1"/>
+      <w:numFmt w:val="bullet"/>
+      <w:lvlText w:val=""/>
+      <w:lvlJc w:val="left"/>
+      <w:pPr>
+        <w:ind w:left="2880" w:hanging="360"/>
+      </w:pPr>
+      <w:rPr>
+        <w:rFonts w:ascii="Symbol" w:hAnsi="Symbol" w:hint="default"/>
+      </w:rPr>
+    </w:lvl>
+    <w:lvl w:ilvl="4" w:tplc="40090003" w:tentative="1">
+      <w:start w:val="1"/>
+      <w:numFmt w:val="bullet"/>
+      <w:lvlText w:val="o"/>
+      <w:lvlJc w:val="left"/>
+      <w:pPr>
+        <w:ind w:left="3600" w:hanging="360"/>
+      </w:pPr>
+      <w:rPr>
+        <w:rFonts w:ascii="Courier New" w:hAnsi="Courier New" w:cs="Courier New" w:hint="default"/>
+      </w:rPr>
+    </w:lvl>
+    <w:lvl w:ilvl="5" w:tplc="40090005" w:tentative="1">
+      <w:start w:val="1"/>
+      <w:numFmt w:val="bullet"/>
+      <w:lvlText w:val=""/>
+      <w:lvlJc w:val="left"/>
+      <w:pPr>
+        <w:ind w:left="4320" w:hanging="360"/>
+      </w:pPr>
+      <w:rPr>
+        <w:rFonts w:ascii="Wingdings" w:hAnsi="Wingdings" w:hint="default"/>
+      </w:rPr>
+    </w:lvl>
+    <w:lvl w:ilvl="6" w:tplc="40090001" w:tentative="1">
+      <w:start w:val="1"/>
+      <w:numFmt w:val="bullet"/>
+      <w:lvlText w:val=""/>
+      <w:lvlJc w:val="left"/>
+      <w:pPr>
+        <w:ind w:left="5040" w:hanging="360"/>
+      </w:pPr>
+      <w:rPr>
+        <w:rFonts w:ascii="Symbol" w:hAnsi="Symbol" w:hint="default"/>
+      </w:rPr>
+    </w:lvl>
+    <w:lvl w:ilvl="7" w:tplc="40090003" w:tentative="1">
+      <w:start w:val="1"/>
+      <w:numFmt w:val="bullet"/>
+      <w:lvlText w:val="o"/>
+      <w:lvlJc w:val="left"/>
+      <w:pPr>
+        <w:ind w:left="5760" w:hanging="360"/>
+      </w:pPr>
+      <w:rPr>
+        <w:rFonts w:ascii="Courier New" w:hAnsi="Courier New" w:cs="Courier New" w:hint="default"/>
+      </w:rPr>
+    </w:lvl>
+    <w:lvl w:ilvl="8" w:tplc="40090005" w:tentative="1">
+      <w:start w:val="1"/>
+      <w:numFmt w:val="bullet"/>
+      <w:lvlText w:val=""/>
+      <w:lvlJc w:val="left"/>
+      <w:pPr>
+        <w:ind w:left="6480" w:hanging="360"/>
       </w:pPr>
       <w:rPr>
         <w:rFonts w:ascii="Wingdings" w:hAnsi="Wingdings" w:hint="default"/>
@@ -2264,6 +6150,9 @@
   </w:num>
   <w:num w:numId="6">
     <w:abstractNumId w:val="4"/>
+  </w:num>
+  <w:num w:numId="7">
+    <w:abstractNumId w:val="6"/>
   </w:num>
 </w:numbering>
 </file>
@@ -2667,6 +6556,7 @@
   <w:style w:type="paragraph" w:default="1" w:styleId="Normal">
     <w:name w:val="Normal"/>
     <w:qFormat/>
+    <w:rsid w:val="00E30BEE"/>
   </w:style>
   <w:style w:type="paragraph" w:styleId="Heading1">
     <w:name w:val="heading 1"/>
@@ -2752,6 +6642,26 @@
       <w:rFonts w:asciiTheme="majorHAnsi" w:eastAsiaTheme="majorEastAsia" w:hAnsiTheme="majorHAnsi" w:cstheme="majorBidi"/>
       <w:i/>
       <w:iCs/>
+      <w:color w:val="2F5496" w:themeColor="accent1" w:themeShade="BF"/>
+    </w:rPr>
+  </w:style>
+  <w:style w:type="paragraph" w:styleId="Heading5">
+    <w:name w:val="heading 5"/>
+    <w:basedOn w:val="Normal"/>
+    <w:next w:val="Normal"/>
+    <w:link w:val="Heading5Char"/>
+    <w:uiPriority w:val="9"/>
+    <w:unhideWhenUsed/>
+    <w:qFormat/>
+    <w:rsid w:val="00265CF7"/>
+    <w:pPr>
+      <w:keepNext/>
+      <w:keepLines/>
+      <w:spacing w:before="40" w:after="0"/>
+      <w:outlineLvl w:val="4"/>
+    </w:pPr>
+    <w:rPr>
+      <w:rFonts w:asciiTheme="majorHAnsi" w:eastAsiaTheme="majorEastAsia" w:hAnsiTheme="majorHAnsi" w:cstheme="majorBidi"/>
       <w:color w:val="2F5496" w:themeColor="accent1" w:themeShade="BF"/>
     </w:rPr>
   </w:style>
@@ -2899,6 +6809,55 @@
     <w:pPr>
       <w:ind w:left="720"/>
       <w:contextualSpacing/>
+    </w:pPr>
+  </w:style>
+  <w:style w:type="character" w:styleId="PlaceholderText">
+    <w:name w:val="Placeholder Text"/>
+    <w:basedOn w:val="DefaultParagraphFont"/>
+    <w:uiPriority w:val="99"/>
+    <w:semiHidden/>
+    <w:rsid w:val="00401D7E"/>
+    <w:rPr>
+      <w:color w:val="808080"/>
+    </w:rPr>
+  </w:style>
+  <w:style w:type="character" w:customStyle="1" w:styleId="Heading5Char">
+    <w:name w:val="Heading 5 Char"/>
+    <w:basedOn w:val="DefaultParagraphFont"/>
+    <w:link w:val="Heading5"/>
+    <w:uiPriority w:val="9"/>
+    <w:rsid w:val="00265CF7"/>
+    <w:rPr>
+      <w:rFonts w:asciiTheme="majorHAnsi" w:eastAsiaTheme="majorEastAsia" w:hAnsiTheme="majorHAnsi" w:cstheme="majorBidi"/>
+      <w:color w:val="2F5496" w:themeColor="accent1" w:themeShade="BF"/>
+    </w:rPr>
+  </w:style>
+  <w:style w:type="table" w:styleId="TableGrid">
+    <w:name w:val="Table Grid"/>
+    <w:basedOn w:val="TableNormal"/>
+    <w:uiPriority w:val="39"/>
+    <w:rsid w:val="00D571DB"/>
+    <w:pPr>
+      <w:spacing w:after="0" w:line="240" w:lineRule="auto"/>
+    </w:pPr>
+    <w:tblPr>
+      <w:tblBorders>
+        <w:top w:val="single" w:sz="4" w:space="0" w:color="auto"/>
+        <w:left w:val="single" w:sz="4" w:space="0" w:color="auto"/>
+        <w:bottom w:val="single" w:sz="4" w:space="0" w:color="auto"/>
+        <w:right w:val="single" w:sz="4" w:space="0" w:color="auto"/>
+        <w:insideH w:val="single" w:sz="4" w:space="0" w:color="auto"/>
+        <w:insideV w:val="single" w:sz="4" w:space="0" w:color="auto"/>
+      </w:tblBorders>
+    </w:tblPr>
+  </w:style>
+  <w:style w:type="paragraph" w:styleId="NoSpacing">
+    <w:name w:val="No Spacing"/>
+    <w:uiPriority w:val="1"/>
+    <w:qFormat/>
+    <w:rsid w:val="002A360C"/>
+    <w:pPr>
+      <w:spacing w:after="0" w:line="240" w:lineRule="auto"/>
     </w:pPr>
   </w:style>
 </w:styles>

</xml_diff>